<commit_message>
Ajout de quelques trucs dans le rapport
</commit_message>
<xml_diff>
--- a/Rapport.docx
+++ b/Rapport.docx
@@ -1,6 +1,6 @@
 
 <file path=word/document.xml><?xml version="1.0" encoding="utf-8"?>
-<w:document xmlns:wpc="http://schemas.microsoft.com/office/word/2010/wordprocessingCanvas" xmlns:cx="http://schemas.microsoft.com/office/drawing/2014/chartex" xmlns:cx1="http://schemas.microsoft.com/office/drawing/2015/9/8/chartex" xmlns:cx2="http://schemas.microsoft.com/office/drawing/2015/10/21/chartex" xmlns:cx3="http://schemas.microsoft.com/office/drawing/2016/5/9/chartex" xmlns:cx4="http://schemas.microsoft.com/office/drawing/2016/5/10/chartex" xmlns:cx5="http://schemas.microsoft.com/office/drawing/2016/5/11/chartex" xmlns:cx6="http://schemas.microsoft.com/office/drawing/2016/5/12/chartex" xmlns:cx7="http://schemas.microsoft.com/office/drawing/2016/5/13/chartex" xmlns:cx8="http://schemas.microsoft.com/office/drawing/2016/5/14/chartex" xmlns:mc="http://schemas.openxmlformats.org/markup-compatibility/2006" xmlns:aink="http://schemas.microsoft.com/office/drawing/2016/ink" xmlns:am3d="http://schemas.microsoft.com/office/drawing/2017/model3d" xmlns:o="urn:schemas-microsoft-com:office:office" xmlns:r="http://schemas.openxmlformats.org/officeDocument/2006/relationships" xmlns:m="http://schemas.openxmlformats.org/officeDocument/2006/math" xmlns:v="urn:schemas-microsoft-com:vml" xmlns:wp14="http://schemas.microsoft.com/office/word/2010/wordprocessingDrawing" xmlns:wp="http://schemas.openxmlformats.org/drawingml/2006/wordprocessingDrawing" xmlns:w10="urn:schemas-microsoft-com:office:word" xmlns:w="http://schemas.openxmlformats.org/wordprocessingml/2006/main" xmlns:w14="http://schemas.microsoft.com/office/word/2010/wordml" xmlns:w15="http://schemas.microsoft.com/office/word/2012/wordml" xmlns:w16cex="http://schemas.microsoft.com/office/word/2018/wordml/cex" xmlns:w16cid="http://schemas.microsoft.com/office/word/2016/wordml/cid" xmlns:w16="http://schemas.microsoft.com/office/word/2018/wordml" xmlns:w16se="http://schemas.microsoft.com/office/word/2015/wordml/symex" xmlns:wpg="http://schemas.microsoft.com/office/word/2010/wordprocessingGroup" xmlns:wpi="http://schemas.microsoft.com/office/word/2010/wordprocessingInk" xmlns:wne="http://schemas.microsoft.com/office/word/2006/wordml" xmlns:wps="http://schemas.microsoft.com/office/word/2010/wordprocessingShape" mc:Ignorable="w14 w15 w16se w16cid w16 w16cex wp14">
+<w:document xmlns:wpc="http://schemas.microsoft.com/office/word/2010/wordprocessingCanvas" xmlns:cx="http://schemas.microsoft.com/office/drawing/2014/chartex" xmlns:cx1="http://schemas.microsoft.com/office/drawing/2015/9/8/chartex" xmlns:cx2="http://schemas.microsoft.com/office/drawing/2015/10/21/chartex" xmlns:cx3="http://schemas.microsoft.com/office/drawing/2016/5/9/chartex" xmlns:cx4="http://schemas.microsoft.com/office/drawing/2016/5/10/chartex" xmlns:cx5="http://schemas.microsoft.com/office/drawing/2016/5/11/chartex" xmlns:cx6="http://schemas.microsoft.com/office/drawing/2016/5/12/chartex" xmlns:cx7="http://schemas.microsoft.com/office/drawing/2016/5/13/chartex" xmlns:cx8="http://schemas.microsoft.com/office/drawing/2016/5/14/chartex" xmlns:mc="http://schemas.openxmlformats.org/markup-compatibility/2006" xmlns:aink="http://schemas.microsoft.com/office/drawing/2016/ink" xmlns:am3d="http://schemas.microsoft.com/office/drawing/2017/model3d" xmlns:o="urn:schemas-microsoft-com:office:office" xmlns:r="http://schemas.openxmlformats.org/officeDocument/2006/relationships" xmlns:m="http://schemas.openxmlformats.org/officeDocument/2006/math" xmlns:v="urn:schemas-microsoft-com:vml" xmlns:wp14="http://schemas.microsoft.com/office/word/2010/wordprocessingDrawing" xmlns:wp="http://schemas.openxmlformats.org/drawingml/2006/wordprocessingDrawing" xmlns:w10="urn:schemas-microsoft-com:office:word" xmlns:w="http://schemas.openxmlformats.org/wordprocessingml/2006/main" xmlns:w14="http://schemas.microsoft.com/office/word/2010/wordml" xmlns:w15="http://schemas.microsoft.com/office/word/2012/wordml" xmlns:w16cex="http://schemas.microsoft.com/office/word/2018/wordml/cex" xmlns:w16cid="http://schemas.microsoft.com/office/word/2016/wordml/cid" xmlns:w16="http://schemas.microsoft.com/office/word/2018/wordml" xmlns:w16sdtdh="http://schemas.microsoft.com/office/word/2020/wordml/sdtdatahash" xmlns:w16se="http://schemas.microsoft.com/office/word/2015/wordml/symex" xmlns:wpg="http://schemas.microsoft.com/office/word/2010/wordprocessingGroup" xmlns:wpi="http://schemas.microsoft.com/office/word/2010/wordprocessingInk" xmlns:wne="http://schemas.microsoft.com/office/word/2006/wordml" xmlns:wps="http://schemas.microsoft.com/office/word/2010/wordprocessingShape" mc:Ignorable="w14 w15 w16se w16cid w16 w16cex w16sdtdh wp14">
   <w:body>
     <w:p>
       <w:pPr>
@@ -244,15 +244,28 @@
         <w:pStyle w:val="Sansinterligne"/>
       </w:pPr>
       <w:r>
-        <w:t>Charles-Antoine Fecteau</w:t>
-      </w:r>
+        <w:t xml:space="preserve">Charles-Antoine </w:t>
+      </w:r>
+      <w:proofErr w:type="spellStart"/>
+      <w:r>
+        <w:t>Fecteau</w:t>
+      </w:r>
+      <w:proofErr w:type="spellEnd"/>
     </w:p>
     <w:p>
       <w:pPr>
         <w:pStyle w:val="Sansinterligne"/>
       </w:pPr>
       <w:r>
-        <w:t>Tristan Métivier-Dionne</w:t>
+        <w:t xml:space="preserve">Tristan </w:t>
+      </w:r>
+      <w:proofErr w:type="spellStart"/>
+      <w:r>
+        <w:t>Métivier</w:t>
+      </w:r>
+      <w:proofErr w:type="spellEnd"/>
+      <w:r>
+        <w:t>-Dionne</w:t>
       </w:r>
     </w:p>
     <w:p>
@@ -504,7 +517,7 @@
           <w:hyperlink w:anchor="_Toc87543068" w:history="1">
             <w:r>
               <w:rPr>
-                <w:rStyle w:val="Lienhypertexte"/>
+                <w:rStyle w:val="Hyperlien"/>
                 <w:rFonts w:cs="Times New Roman"/>
                 <w:noProof/>
               </w:rPr>
@@ -579,7 +592,7 @@
           <w:hyperlink w:anchor="_Toc87543069" w:history="1">
             <w:r>
               <w:rPr>
-                <w:rStyle w:val="Lienhypertexte"/>
+                <w:rStyle w:val="Hyperlien"/>
                 <w:noProof/>
               </w:rPr>
               <w:t>Introduction</w:t>
@@ -653,7 +666,7 @@
           <w:hyperlink w:anchor="_Toc87543070" w:history="1">
             <w:r>
               <w:rPr>
-                <w:rStyle w:val="Lienhypertexte"/>
+                <w:rStyle w:val="Hyperlien"/>
                 <w:noProof/>
               </w:rPr>
               <w:t>Section 1 – Calibration du modèle de calcul de valeur actualisée de rente</w:t>
@@ -727,7 +740,7 @@
           <w:hyperlink w:anchor="_Toc87543071" w:history="1">
             <w:r>
               <w:rPr>
-                <w:rStyle w:val="Lienhypertexte"/>
+                <w:rStyle w:val="Hyperlien"/>
                 <w:noProof/>
               </w:rPr>
               <w:t>Méthodologie de la calibration du modèle</w:t>
@@ -801,7 +814,7 @@
           <w:hyperlink w:anchor="_Toc87543072" w:history="1">
             <w:r>
               <w:rPr>
-                <w:rStyle w:val="Lienhypertexte"/>
+                <w:rStyle w:val="Hyperlien"/>
                 <w:noProof/>
               </w:rPr>
               <w:t>Tests de validation du modèle</w:t>
@@ -875,7 +888,7 @@
           <w:hyperlink w:anchor="_Toc87543073" w:history="1">
             <w:r>
               <w:rPr>
-                <w:rStyle w:val="Lienhypertexte"/>
+                <w:rStyle w:val="Hyperlien"/>
                 <w:noProof/>
               </w:rPr>
               <w:t>Section 2 – Tableau pour la phase d’accumulation pendant la carrière active</w:t>
@@ -949,7 +962,7 @@
           <w:hyperlink w:anchor="_Toc87543074" w:history="1">
             <w:r>
               <w:rPr>
-                <w:rStyle w:val="Lienhypertexte"/>
+                <w:rStyle w:val="Hyperlien"/>
                 <w:noProof/>
               </w:rPr>
               <w:t>Section 3 – Établissement des paiements espérés pour le participant fictif</w:t>
@@ -1023,7 +1036,7 @@
           <w:hyperlink w:anchor="_Toc87543075" w:history="1">
             <w:r>
               <w:rPr>
-                <w:rStyle w:val="Lienhypertexte"/>
+                <w:rStyle w:val="Hyperlien"/>
                 <w:noProof/>
               </w:rPr>
               <w:t>Section 4 – Établissement du coût nivelé du régime selon une approche déterministe</w:t>
@@ -1097,7 +1110,7 @@
           <w:hyperlink w:anchor="_Toc87543076" w:history="1">
             <w:r>
               <w:rPr>
-                <w:rStyle w:val="Lienhypertexte"/>
+                <w:rStyle w:val="Hyperlien"/>
                 <w:noProof/>
               </w:rPr>
               <w:t>Section 5 – Estimation de la valeur de diverses formules d’indexation, approche stochasitique</w:t>
@@ -8159,12 +8172,376 @@
       <w:bookmarkEnd w:id="5"/>
     </w:p>
     <w:p/>
+    <w:p>
+      <w:pPr>
+        <w:ind w:firstLine="420"/>
+      </w:pPr>
+      <w:r>
+        <w:t>La deuxième section du rapport permet de donner une idée sur la phase d’accumulation pour un participant fictif tout au long de la cotisation. Pour ce faire, le participant fictif aura des cotisations sur une période allant jusqu’à 40 ans avec un salaire initial de 60 000$ par année. Dans ce rapport, nous présentons 3 versions différentes d’accumulation avec des hypothèses déterminées afin d’explorer certains scénarios. Chacune des versions comporte des éléments communs dans le but de les comparer. Ces éléments sont :</w:t>
+      </w:r>
+    </w:p>
+    <w:p>
+      <w:pPr>
+        <w:pStyle w:val="Paragraphedeliste"/>
+        <w:numPr>
+          <w:ilvl w:val="0"/>
+          <w:numId w:val="3"/>
+        </w:numPr>
+      </w:pPr>
+      <w:r>
+        <w:t xml:space="preserve">l’année </w:t>
+      </w:r>
+    </w:p>
+    <w:p>
+      <w:pPr>
+        <w:pStyle w:val="Paragraphedeliste"/>
+        <w:numPr>
+          <w:ilvl w:val="0"/>
+          <w:numId w:val="3"/>
+        </w:numPr>
+      </w:pPr>
+      <w:r>
+        <w:t xml:space="preserve">l’âge </w:t>
+      </w:r>
+    </w:p>
+    <w:p>
+      <w:pPr>
+        <w:pStyle w:val="Paragraphedeliste"/>
+        <w:numPr>
+          <w:ilvl w:val="0"/>
+          <w:numId w:val="3"/>
+        </w:numPr>
+      </w:pPr>
+      <w:r>
+        <w:t>les années de participation</w:t>
+      </w:r>
+    </w:p>
+    <w:p>
+      <w:pPr>
+        <w:pStyle w:val="Paragraphedeliste"/>
+        <w:numPr>
+          <w:ilvl w:val="0"/>
+          <w:numId w:val="3"/>
+        </w:numPr>
+      </w:pPr>
+      <w:r>
+        <w:t xml:space="preserve">le salaire </w:t>
+      </w:r>
+    </w:p>
+    <w:p>
+      <w:pPr>
+        <w:pStyle w:val="Paragraphedeliste"/>
+        <w:numPr>
+          <w:ilvl w:val="0"/>
+          <w:numId w:val="3"/>
+        </w:numPr>
+      </w:pPr>
+      <w:r>
+        <w:t>le salaire final moyen à la fin de l’année</w:t>
+      </w:r>
+    </w:p>
+    <w:p>
+      <w:pPr>
+        <w:pStyle w:val="Paragraphedeliste"/>
+        <w:numPr>
+          <w:ilvl w:val="0"/>
+          <w:numId w:val="3"/>
+        </w:numPr>
+      </w:pPr>
+      <w:r>
+        <w:t>la rente reconnue dans l’année</w:t>
+      </w:r>
+    </w:p>
+    <w:p>
+      <w:pPr>
+        <w:pStyle w:val="Paragraphedeliste"/>
+        <w:numPr>
+          <w:ilvl w:val="0"/>
+          <w:numId w:val="3"/>
+        </w:numPr>
+      </w:pPr>
+      <w:r>
+        <w:t>la rente totale reconnue à la fin de l’année</w:t>
+      </w:r>
+    </w:p>
+    <w:p>
+      <w:pPr>
+        <w:pStyle w:val="Paragraphedeliste"/>
+        <w:numPr>
+          <w:ilvl w:val="0"/>
+          <w:numId w:val="3"/>
+        </w:numPr>
+      </w:pPr>
+      <w:r>
+        <w:t>le taux de remplacement de revenu</w:t>
+      </w:r>
+    </w:p>
+    <w:p>
+      <w:pPr>
+        <w:pStyle w:val="Paragraphedeliste"/>
+        <w:numPr>
+          <w:ilvl w:val="0"/>
+          <w:numId w:val="3"/>
+        </w:numPr>
+      </w:pPr>
+      <w:r>
+        <w:t>la cotisation salariale de l’année</w:t>
+      </w:r>
+    </w:p>
+    <w:p>
+      <w:pPr>
+        <w:pStyle w:val="Paragraphedeliste"/>
+        <w:numPr>
+          <w:ilvl w:val="0"/>
+          <w:numId w:val="3"/>
+        </w:numPr>
+      </w:pPr>
+      <w:r>
+        <w:t>l’intérêt sur la cotisation salariale de l’année</w:t>
+      </w:r>
+    </w:p>
+    <w:p>
+      <w:pPr>
+        <w:pStyle w:val="Paragraphedeliste"/>
+        <w:numPr>
+          <w:ilvl w:val="0"/>
+          <w:numId w:val="3"/>
+        </w:numPr>
+      </w:pPr>
+      <w:r>
+        <w:t>le solde accumulé avec intérêts de cotisations salariales à la fin de l’année</w:t>
+      </w:r>
+    </w:p>
+    <w:p>
+      <w:pPr>
+        <w:pStyle w:val="Paragraphedeliste"/>
+        <w:numPr>
+          <w:ilvl w:val="0"/>
+          <w:numId w:val="3"/>
+        </w:numPr>
+      </w:pPr>
+      <w:r>
+        <w:t>la cotisation patronale de l’année</w:t>
+      </w:r>
+    </w:p>
+    <w:p>
+      <w:pPr>
+        <w:pStyle w:val="Paragraphedeliste"/>
+        <w:numPr>
+          <w:ilvl w:val="0"/>
+          <w:numId w:val="3"/>
+        </w:numPr>
+      </w:pPr>
+      <w:r>
+        <w:t>l’intérêt sur la cotisation patronale de l’année</w:t>
+      </w:r>
+    </w:p>
+    <w:p>
+      <w:pPr>
+        <w:pStyle w:val="Paragraphedeliste"/>
+        <w:numPr>
+          <w:ilvl w:val="0"/>
+          <w:numId w:val="3"/>
+        </w:numPr>
+      </w:pPr>
+      <w:r>
+        <w:t>le solde accumulé avec intérêts des cotisations patronales à la fin de l’année</w:t>
+      </w:r>
+    </w:p>
+    <w:p>
+      <w:pPr>
+        <w:pStyle w:val="Paragraphedeliste"/>
+        <w:numPr>
+          <w:ilvl w:val="0"/>
+          <w:numId w:val="3"/>
+        </w:numPr>
+      </w:pPr>
+      <w:r>
+        <w:t xml:space="preserve">le solde accumulé avec intérêts des cotisations </w:t>
+      </w:r>
+      <w:r>
+        <w:t>totales</w:t>
+      </w:r>
+      <w:r>
+        <w:t xml:space="preserve"> à la fin de l’année</w:t>
+      </w:r>
+    </w:p>
+    <w:p>
+      <w:pPr>
+        <w:ind w:left="60"/>
+      </w:pPr>
+    </w:p>
+    <w:p>
+      <w:pPr>
+        <w:ind w:firstLine="420"/>
+      </w:pPr>
+      <w:r>
+        <w:t xml:space="preserve">Ce qui distingue les trois versions sont les taux de cotisation salariales et patronales. Dans la première version, nous utilisons une cotisation salariale et patronale de 5%. Dans la deuxième, la cotisation salariale est la même que dans la première, mais celle patronale est déterminée pour financer les prestations d’une rente non indexée. Pour la troisième, </w:t>
+      </w:r>
+      <w:r>
+        <w:lastRenderedPageBreak/>
+        <w:t>nous augmentons la cotisation salariale à 6% en plus d’avoir une cotisation patronale déterminée pour financer une rente pleinement indexée. Voici les résultats obtenus :</w:t>
+      </w:r>
+    </w:p>
+    <w:p>
+      <w:pPr>
+        <w:ind w:firstLine="420"/>
+      </w:pPr>
+    </w:p>
+    <w:p>
+      <w:pPr>
+        <w:ind w:firstLine="420"/>
+      </w:pPr>
+      <w:r>
+        <w:t>AJOUTER LES RÉSULTATS ET SORTIR LA PELLE À NUAGES POUR L’ANALYSE.</w:t>
+      </w:r>
+    </w:p>
+    <w:p>
+      <w:pPr>
+        <w:pStyle w:val="Paragraphedeliste"/>
+        <w:ind w:left="420"/>
+      </w:pPr>
+    </w:p>
+    <w:p/>
+    <w:p/>
+    <w:p/>
+    <w:p/>
+    <w:p>
+      <w:pPr>
+        <w:spacing w:line="240" w:lineRule="auto"/>
+        <w:jc w:val="left"/>
+      </w:pPr>
+      <w:r>
+        <w:br w:type="page"/>
+      </w:r>
+    </w:p>
+    <w:p>
+      <w:pPr>
+        <w:pStyle w:val="Titre1"/>
+      </w:pPr>
+      <w:bookmarkStart w:id="6" w:name="_Toc87543074"/>
+      <w:r>
+        <w:lastRenderedPageBreak/>
+        <w:t>Section 3 – Établissement des paiements espérés pour le participant fictif</w:t>
+      </w:r>
+      <w:bookmarkEnd w:id="6"/>
+    </w:p>
+    <w:p>
+      <w:r>
+        <w:tab/>
+        <w:t xml:space="preserve">La troisième </w:t>
+      </w:r>
+      <w:r>
+        <w:t>met en valeur la rente d’un participant fictif, en détaillant sa valeur actualisée et en explicitant le paiement espéré attendu à chaque année de la retraite. Divers tableaux sont présentés pour mettre en évidences certaines caractéristiques qui permettront de conclure sur les recommandations que nous ferons. Les tableaux contiennent :</w:t>
+      </w:r>
+    </w:p>
+    <w:p>
+      <w:pPr>
+        <w:pStyle w:val="Paragraphedeliste"/>
+        <w:numPr>
+          <w:ilvl w:val="0"/>
+          <w:numId w:val="3"/>
+        </w:numPr>
+      </w:pPr>
+      <w:r>
+        <w:t>le numéro du pas de temps pour les prestations attendues annuelles</w:t>
+      </w:r>
+    </w:p>
+    <w:p>
+      <w:pPr>
+        <w:pStyle w:val="Paragraphedeliste"/>
+        <w:numPr>
+          <w:ilvl w:val="0"/>
+          <w:numId w:val="3"/>
+        </w:numPr>
+      </w:pPr>
+      <w:r>
+        <w:t>le numéro du type de participant</w:t>
+      </w:r>
+    </w:p>
+    <w:p>
+      <w:pPr>
+        <w:pStyle w:val="Paragraphedeliste"/>
+        <w:numPr>
+          <w:ilvl w:val="0"/>
+          <w:numId w:val="3"/>
+        </w:numPr>
+      </w:pPr>
+      <w:r>
+        <w:t>le sexe et l’âge du participant</w:t>
+      </w:r>
+    </w:p>
+    <w:p>
+      <w:pPr>
+        <w:pStyle w:val="Paragraphedeliste"/>
+        <w:numPr>
+          <w:ilvl w:val="0"/>
+          <w:numId w:val="3"/>
+        </w:numPr>
+      </w:pPr>
+      <w:r>
+        <w:t>le sexe et l’âge du conjoint, si présent</w:t>
+      </w:r>
+    </w:p>
+    <w:p>
+      <w:pPr>
+        <w:pStyle w:val="Paragraphedeliste"/>
+        <w:numPr>
+          <w:ilvl w:val="0"/>
+          <w:numId w:val="3"/>
+        </w:numPr>
+      </w:pPr>
+      <w:r>
+        <w:t>la pondérations accordée à ce type de participant</w:t>
+      </w:r>
+    </w:p>
+    <w:p>
+      <w:pPr>
+        <w:pStyle w:val="Paragraphedeliste"/>
+        <w:numPr>
+          <w:ilvl w:val="0"/>
+          <w:numId w:val="3"/>
+        </w:numPr>
+      </w:pPr>
+      <w:r>
+        <w:t>la valeur actualisée des prestations en date d’évaluation pour ce type de participant</w:t>
+      </w:r>
+    </w:p>
+    <w:p>
+      <w:pPr>
+        <w:pStyle w:val="Paragraphedeliste"/>
+        <w:numPr>
+          <w:ilvl w:val="0"/>
+          <w:numId w:val="3"/>
+        </w:numPr>
+      </w:pPr>
+      <w:r>
+        <w:t>le pourcentage de la valeur actualisée de ce type de participant en proportion de la valeur actualisée du « participant fictif »</w:t>
+      </w:r>
+    </w:p>
+    <w:p>
+      <w:pPr>
+        <w:pStyle w:val="Paragraphedeliste"/>
+        <w:numPr>
+          <w:ilvl w:val="0"/>
+          <w:numId w:val="3"/>
+        </w:numPr>
+      </w:pPr>
+      <w:r>
+        <w:t>la survie pour chaque année du paiement espéré attendu de l’année</w:t>
+      </w:r>
+    </w:p>
+    <w:p/>
+    <w:p>
+      <w:r>
+        <w:t>AJOUT DES TABLEAUX ET DES COMMENTAIRES</w:t>
+      </w:r>
+    </w:p>
     <w:p/>
     <w:p/>
     <w:p/>
     <w:p/>
     <w:p/>
-    <w:p/>
     <w:p>
       <w:pPr>
         <w:spacing w:line="240" w:lineRule="auto"/>
@@ -8178,12 +8555,555 @@
       <w:pPr>
         <w:pStyle w:val="Titre1"/>
       </w:pPr>
-      <w:bookmarkStart w:id="6" w:name="_Toc87543074"/>
+      <w:bookmarkStart w:id="7" w:name="_Toc87543075"/>
       <w:r>
         <w:lastRenderedPageBreak/>
-        <w:t>Section 3 – Établissement des paiements espérés pour le participant fictif</w:t>
-      </w:r>
-      <w:bookmarkEnd w:id="6"/>
+        <w:t>Section 4 – Établissement du coût nivelé du régime selon une approche déterministe</w:t>
+      </w:r>
+      <w:bookmarkEnd w:id="7"/>
+    </w:p>
+    <w:p>
+      <w:r>
+        <w:tab/>
+        <w:t>À la suite de la calibration d’un modèle et de l’application d’un « participant fictif », nous nous intéressons aux différentes variables qui font changer la rente du participant. Nous analysons en détails l’impact d’un changement de variable, comme fait à la section 1 pour calibrer notre modèle. Au total, 15 questions posées par notre patron, Monsieur Louis Adam, nous permettent de mettre en valeur certains aspects qui nous ont guidé sur les recommandations faites dans ce rapport.</w:t>
+      </w:r>
+    </w:p>
+    <w:p/>
+    <w:p>
+      <w:r>
+        <w:t>AJOUT DES TABLEAUX</w:t>
+      </w:r>
+    </w:p>
+    <w:p/>
+    <w:p>
+      <w:pPr>
+        <w:pStyle w:val="Paragraphedeliste"/>
+        <w:numPr>
+          <w:ilvl w:val="0"/>
+          <w:numId w:val="7"/>
+        </w:numPr>
+      </w:pPr>
+      <w:r>
+        <w:t>Modèle simplifié, participant type</w:t>
+      </w:r>
+    </w:p>
+    <w:p>
+      <w:pPr>
+        <w:pStyle w:val="Paragraphedeliste"/>
+        <w:numPr>
+          <w:ilvl w:val="0"/>
+          <w:numId w:val="7"/>
+        </w:numPr>
+      </w:pPr>
+      <w:r>
+        <w:t>Modèle complet, participant type</w:t>
+      </w:r>
+    </w:p>
+    <w:p>
+      <w:pPr>
+        <w:pStyle w:val="Paragraphedeliste"/>
+        <w:numPr>
+          <w:ilvl w:val="0"/>
+          <w:numId w:val="7"/>
+        </w:numPr>
+      </w:pPr>
+      <w:r>
+        <w:t>Modèle complet, participant fictif, rente non indexée</w:t>
+      </w:r>
+    </w:p>
+    <w:p>
+      <w:pPr>
+        <w:pStyle w:val="Paragraphedeliste"/>
+        <w:numPr>
+          <w:ilvl w:val="0"/>
+          <w:numId w:val="7"/>
+        </w:numPr>
+      </w:pPr>
+      <w:r>
+        <w:t xml:space="preserve">Modèle complet, participant fictif, rente </w:t>
+      </w:r>
+      <w:r>
+        <w:t>pleinement</w:t>
+      </w:r>
+      <w:r>
+        <w:t xml:space="preserve"> indexée</w:t>
+      </w:r>
+    </w:p>
+    <w:p>
+      <w:pPr>
+        <w:pStyle w:val="Paragraphedeliste"/>
+        <w:numPr>
+          <w:ilvl w:val="0"/>
+          <w:numId w:val="7"/>
+        </w:numPr>
+      </w:pPr>
+      <w:proofErr w:type="spellStart"/>
+      <w:r>
+        <w:t>Sensibilitéà</w:t>
+      </w:r>
+      <w:proofErr w:type="spellEnd"/>
+      <w:r>
+        <w:t xml:space="preserve"> l’hypothèse de rendement après la retraite,</w:t>
+      </w:r>
+      <w:r>
+        <w:t xml:space="preserve"> </w:t>
+      </w:r>
+      <w:r>
+        <w:t xml:space="preserve">participant </w:t>
+      </w:r>
+      <w:r>
+        <w:t>type</w:t>
+      </w:r>
+      <w:r>
+        <w:t>, rente non indexée</w:t>
+      </w:r>
+    </w:p>
+    <w:p>
+      <w:pPr>
+        <w:pStyle w:val="Paragraphedeliste"/>
+        <w:numPr>
+          <w:ilvl w:val="0"/>
+          <w:numId w:val="7"/>
+        </w:numPr>
+        <w:rPr>
+          <w:rFonts w:cs="Times New Roman"/>
+        </w:rPr>
+      </w:pPr>
+      <w:proofErr w:type="spellStart"/>
+      <w:r>
+        <w:rPr>
+          <w:rFonts w:cs="Times New Roman"/>
+        </w:rPr>
+        <w:t>Sensibilite</w:t>
+      </w:r>
+      <w:proofErr w:type="spellEnd"/>
+      <w:r>
+        <w:rPr>
+          <w:rFonts w:cs="Times New Roman"/>
+        </w:rPr>
+        <w:t>́ à l’</w:t>
+      </w:r>
+      <w:proofErr w:type="spellStart"/>
+      <w:r>
+        <w:rPr>
+          <w:rFonts w:cs="Times New Roman"/>
+        </w:rPr>
+        <w:t>hypothèse</w:t>
+      </w:r>
+      <w:proofErr w:type="spellEnd"/>
+      <w:r>
+        <w:rPr>
+          <w:rFonts w:cs="Times New Roman"/>
+        </w:rPr>
+        <w:t xml:space="preserve"> de rendement avant la retraite, participant type,</w:t>
+      </w:r>
+      <w:r>
+        <w:rPr>
+          <w:rFonts w:cs="Times New Roman"/>
+        </w:rPr>
+        <w:t xml:space="preserve"> </w:t>
+      </w:r>
+      <w:r>
+        <w:rPr>
+          <w:rFonts w:cs="Times New Roman"/>
+        </w:rPr>
+        <w:t xml:space="preserve">rente non </w:t>
+      </w:r>
+      <w:proofErr w:type="spellStart"/>
+      <w:r>
+        <w:rPr>
+          <w:rFonts w:cs="Times New Roman"/>
+        </w:rPr>
+        <w:t>indexée</w:t>
+      </w:r>
+      <w:proofErr w:type="spellEnd"/>
+      <w:r>
+        <w:rPr>
+          <w:rFonts w:cs="Times New Roman"/>
+        </w:rPr>
+        <w:t xml:space="preserve">. </w:t>
+      </w:r>
+    </w:p>
+    <w:p>
+      <w:pPr>
+        <w:pStyle w:val="Paragraphedeliste"/>
+        <w:numPr>
+          <w:ilvl w:val="0"/>
+          <w:numId w:val="7"/>
+        </w:numPr>
+        <w:rPr>
+          <w:rFonts w:cs="Times New Roman"/>
+        </w:rPr>
+      </w:pPr>
+      <w:proofErr w:type="spellStart"/>
+      <w:r>
+        <w:rPr>
+          <w:rFonts w:cs="Times New Roman"/>
+        </w:rPr>
+        <w:t>Sensibilite</w:t>
+      </w:r>
+      <w:proofErr w:type="spellEnd"/>
+      <w:r>
+        <w:rPr>
+          <w:rFonts w:cs="Times New Roman"/>
+        </w:rPr>
+        <w:t>́ à l’</w:t>
+      </w:r>
+      <w:proofErr w:type="spellStart"/>
+      <w:r>
+        <w:rPr>
+          <w:rFonts w:cs="Times New Roman"/>
+        </w:rPr>
+        <w:t>hypothèse</w:t>
+      </w:r>
+      <w:proofErr w:type="spellEnd"/>
+      <w:r>
+        <w:rPr>
+          <w:rFonts w:cs="Times New Roman"/>
+        </w:rPr>
+        <w:t xml:space="preserve"> d’augmentation de salaire avant la retraite, participant type, rente non </w:t>
+      </w:r>
+      <w:proofErr w:type="spellStart"/>
+      <w:r>
+        <w:rPr>
+          <w:rFonts w:cs="Times New Roman"/>
+        </w:rPr>
+        <w:t>indexée</w:t>
+      </w:r>
+      <w:proofErr w:type="spellEnd"/>
+      <w:r>
+        <w:rPr>
+          <w:rFonts w:cs="Times New Roman"/>
+        </w:rPr>
+        <w:t xml:space="preserve">. </w:t>
+      </w:r>
+    </w:p>
+    <w:p>
+      <w:pPr>
+        <w:pStyle w:val="Paragraphedeliste"/>
+        <w:numPr>
+          <w:ilvl w:val="0"/>
+          <w:numId w:val="7"/>
+        </w:numPr>
+        <w:rPr>
+          <w:rFonts w:eastAsia="Times New Roman" w:cs="Times New Roman"/>
+          <w:lang w:val="fr-CA" w:eastAsia="fr-CA"/>
+        </w:rPr>
+      </w:pPr>
+      <w:proofErr w:type="spellStart"/>
+      <w:r>
+        <w:rPr>
+          <w:rFonts w:eastAsia="Times New Roman" w:cs="Times New Roman"/>
+          <w:lang w:val="fr-CA" w:eastAsia="fr-CA"/>
+        </w:rPr>
+        <w:t>Sensibilite</w:t>
+      </w:r>
+      <w:proofErr w:type="spellEnd"/>
+      <w:r>
+        <w:rPr>
+          <w:rFonts w:eastAsia="Times New Roman" w:cs="Times New Roman"/>
+          <w:lang w:val="fr-CA" w:eastAsia="fr-CA"/>
+        </w:rPr>
+        <w:t>́ à l’</w:t>
+      </w:r>
+      <w:proofErr w:type="spellStart"/>
+      <w:r>
+        <w:rPr>
+          <w:rFonts w:eastAsia="Times New Roman" w:cs="Times New Roman"/>
+          <w:lang w:val="fr-CA" w:eastAsia="fr-CA"/>
+        </w:rPr>
+        <w:t>hypothèse</w:t>
+      </w:r>
+      <w:proofErr w:type="spellEnd"/>
+      <w:r>
+        <w:rPr>
+          <w:rFonts w:eastAsia="Times New Roman" w:cs="Times New Roman"/>
+          <w:lang w:val="fr-CA" w:eastAsia="fr-CA"/>
+        </w:rPr>
+        <w:t xml:space="preserve"> de </w:t>
+      </w:r>
+      <w:proofErr w:type="spellStart"/>
+      <w:r>
+        <w:rPr>
+          <w:rFonts w:eastAsia="Times New Roman" w:cs="Times New Roman"/>
+          <w:lang w:val="fr-CA" w:eastAsia="fr-CA"/>
+        </w:rPr>
+        <w:t>mortalite</w:t>
+      </w:r>
+      <w:proofErr w:type="spellEnd"/>
+      <w:r>
+        <w:rPr>
+          <w:rFonts w:eastAsia="Times New Roman" w:cs="Times New Roman"/>
+          <w:lang w:val="fr-CA" w:eastAsia="fr-CA"/>
+        </w:rPr>
+        <w:t xml:space="preserve">́ </w:t>
+      </w:r>
+      <w:proofErr w:type="spellStart"/>
+      <w:r>
+        <w:rPr>
+          <w:rFonts w:eastAsia="Times New Roman" w:cs="Times New Roman"/>
+          <w:lang w:val="fr-CA" w:eastAsia="fr-CA"/>
+        </w:rPr>
+        <w:t>après</w:t>
+      </w:r>
+      <w:proofErr w:type="spellEnd"/>
+      <w:r>
+        <w:rPr>
+          <w:rFonts w:eastAsia="Times New Roman" w:cs="Times New Roman"/>
+          <w:lang w:val="fr-CA" w:eastAsia="fr-CA"/>
+        </w:rPr>
+        <w:t xml:space="preserve"> la retraite, participant type, rente non </w:t>
+      </w:r>
+      <w:proofErr w:type="spellStart"/>
+      <w:r>
+        <w:rPr>
+          <w:rFonts w:eastAsia="Times New Roman" w:cs="Times New Roman"/>
+          <w:lang w:val="fr-CA" w:eastAsia="fr-CA"/>
+        </w:rPr>
+        <w:t>indexée</w:t>
+      </w:r>
+      <w:proofErr w:type="spellEnd"/>
+      <w:r>
+        <w:rPr>
+          <w:rFonts w:eastAsia="Times New Roman" w:cs="Times New Roman"/>
+          <w:lang w:val="fr-CA" w:eastAsia="fr-CA"/>
+        </w:rPr>
+        <w:t xml:space="preserve">. </w:t>
+      </w:r>
+    </w:p>
+    <w:p>
+      <w:pPr>
+        <w:pStyle w:val="Paragraphedeliste"/>
+        <w:numPr>
+          <w:ilvl w:val="0"/>
+          <w:numId w:val="7"/>
+        </w:numPr>
+        <w:rPr>
+          <w:rFonts w:cs="Times New Roman"/>
+        </w:rPr>
+      </w:pPr>
+      <w:r>
+        <w:rPr>
+          <w:rFonts w:cs="Times New Roman"/>
+        </w:rPr>
+        <w:t xml:space="preserve">Effet d’une </w:t>
+      </w:r>
+      <w:proofErr w:type="spellStart"/>
+      <w:r>
+        <w:rPr>
+          <w:rFonts w:cs="Times New Roman"/>
+        </w:rPr>
+        <w:t>carrière</w:t>
+      </w:r>
+      <w:proofErr w:type="spellEnd"/>
+      <w:r>
+        <w:rPr>
+          <w:rFonts w:cs="Times New Roman"/>
+        </w:rPr>
+        <w:t xml:space="preserve"> de </w:t>
+      </w:r>
+      <w:proofErr w:type="spellStart"/>
+      <w:r>
+        <w:rPr>
+          <w:rFonts w:cs="Times New Roman"/>
+        </w:rPr>
+        <w:t>durée</w:t>
+      </w:r>
+      <w:proofErr w:type="spellEnd"/>
+      <w:r>
+        <w:rPr>
+          <w:rFonts w:cs="Times New Roman"/>
+        </w:rPr>
+        <w:t xml:space="preserve"> </w:t>
+      </w:r>
+      <w:proofErr w:type="spellStart"/>
+      <w:r>
+        <w:rPr>
+          <w:rFonts w:cs="Times New Roman"/>
+        </w:rPr>
+        <w:t>différente</w:t>
+      </w:r>
+      <w:proofErr w:type="spellEnd"/>
+      <w:r>
+        <w:rPr>
+          <w:rFonts w:cs="Times New Roman"/>
+        </w:rPr>
+        <w:t xml:space="preserve">, participant fictif, rente non </w:t>
+      </w:r>
+      <w:proofErr w:type="spellStart"/>
+      <w:r>
+        <w:rPr>
+          <w:rFonts w:cs="Times New Roman"/>
+        </w:rPr>
+        <w:t>indexée</w:t>
+      </w:r>
+      <w:proofErr w:type="spellEnd"/>
+      <w:r>
+        <w:rPr>
+          <w:rFonts w:cs="Times New Roman"/>
+        </w:rPr>
+        <w:t xml:space="preserve">. </w:t>
+      </w:r>
+    </w:p>
+    <w:p>
+      <w:pPr>
+        <w:pStyle w:val="Paragraphedeliste"/>
+        <w:numPr>
+          <w:ilvl w:val="0"/>
+          <w:numId w:val="7"/>
+        </w:numPr>
+        <w:rPr>
+          <w:rFonts w:eastAsia="Times New Roman" w:cs="Times New Roman"/>
+          <w:lang w:val="fr-CA" w:eastAsia="fr-CA"/>
+        </w:rPr>
+      </w:pPr>
+      <w:r>
+        <w:rPr>
+          <w:rFonts w:eastAsia="Times New Roman" w:cs="Times New Roman"/>
+          <w:lang w:val="fr-CA" w:eastAsia="fr-CA"/>
+        </w:rPr>
+        <w:t>Effet d’une hausse de l’</w:t>
+      </w:r>
+      <w:proofErr w:type="spellStart"/>
+      <w:r>
+        <w:rPr>
+          <w:rFonts w:eastAsia="Times New Roman" w:cs="Times New Roman"/>
+          <w:lang w:val="fr-CA" w:eastAsia="fr-CA"/>
+        </w:rPr>
+        <w:t>âge</w:t>
+      </w:r>
+      <w:proofErr w:type="spellEnd"/>
+      <w:r>
+        <w:rPr>
+          <w:rFonts w:eastAsia="Times New Roman" w:cs="Times New Roman"/>
+          <w:lang w:val="fr-CA" w:eastAsia="fr-CA"/>
+        </w:rPr>
+        <w:t xml:space="preserve"> de la retraite, participant type, rente non </w:t>
+      </w:r>
+      <w:proofErr w:type="spellStart"/>
+      <w:r>
+        <w:rPr>
+          <w:rFonts w:eastAsia="Times New Roman" w:cs="Times New Roman"/>
+          <w:lang w:val="fr-CA" w:eastAsia="fr-CA"/>
+        </w:rPr>
+        <w:t>indexée</w:t>
+      </w:r>
+      <w:proofErr w:type="spellEnd"/>
+      <w:r>
+        <w:rPr>
+          <w:rFonts w:eastAsia="Times New Roman" w:cs="Times New Roman"/>
+          <w:lang w:val="fr-CA" w:eastAsia="fr-CA"/>
+        </w:rPr>
+        <w:t xml:space="preserve">. </w:t>
+      </w:r>
+    </w:p>
+    <w:p>
+      <w:pPr>
+        <w:pStyle w:val="Paragraphedeliste"/>
+        <w:numPr>
+          <w:ilvl w:val="0"/>
+          <w:numId w:val="7"/>
+        </w:numPr>
+        <w:rPr>
+          <w:rFonts w:eastAsia="Times New Roman" w:cs="Times New Roman"/>
+          <w:lang w:val="fr-CA" w:eastAsia="fr-CA"/>
+        </w:rPr>
+      </w:pPr>
+      <w:r>
+        <w:rPr>
+          <w:rFonts w:eastAsia="Times New Roman" w:cs="Times New Roman"/>
+          <w:lang w:val="fr-CA" w:eastAsia="fr-CA"/>
+        </w:rPr>
+        <w:t xml:space="preserve">Effet d’une retraite future, participant type, rente non </w:t>
+      </w:r>
+      <w:proofErr w:type="spellStart"/>
+      <w:r>
+        <w:rPr>
+          <w:rFonts w:eastAsia="Times New Roman" w:cs="Times New Roman"/>
+          <w:lang w:val="fr-CA" w:eastAsia="fr-CA"/>
+        </w:rPr>
+        <w:t>indexée</w:t>
+      </w:r>
+      <w:proofErr w:type="spellEnd"/>
+      <w:r>
+        <w:rPr>
+          <w:rFonts w:eastAsia="Times New Roman" w:cs="Times New Roman"/>
+          <w:lang w:val="fr-CA" w:eastAsia="fr-CA"/>
+        </w:rPr>
+        <w:t xml:space="preserve">. </w:t>
+      </w:r>
+    </w:p>
+    <w:p>
+      <w:pPr>
+        <w:pStyle w:val="Paragraphedeliste"/>
+        <w:numPr>
+          <w:ilvl w:val="0"/>
+          <w:numId w:val="7"/>
+        </w:numPr>
+        <w:rPr>
+          <w:rFonts w:eastAsia="Times New Roman" w:cs="Times New Roman"/>
+          <w:lang w:val="fr-CA" w:eastAsia="fr-CA"/>
+        </w:rPr>
+      </w:pPr>
+      <w:r>
+        <w:rPr>
+          <w:rFonts w:eastAsia="Times New Roman" w:cs="Times New Roman"/>
+          <w:lang w:val="fr-CA" w:eastAsia="fr-CA"/>
+        </w:rPr>
+        <w:t xml:space="preserve">Effet d’un taux de rente plus faible participant fictif, rente non </w:t>
+      </w:r>
+      <w:proofErr w:type="spellStart"/>
+      <w:r>
+        <w:rPr>
+          <w:rFonts w:eastAsia="Times New Roman" w:cs="Times New Roman"/>
+          <w:lang w:val="fr-CA" w:eastAsia="fr-CA"/>
+        </w:rPr>
+        <w:t>indexée</w:t>
+      </w:r>
+      <w:proofErr w:type="spellEnd"/>
+      <w:r>
+        <w:rPr>
+          <w:rFonts w:eastAsia="Times New Roman" w:cs="Times New Roman"/>
+          <w:lang w:val="fr-CA" w:eastAsia="fr-CA"/>
+        </w:rPr>
+        <w:t xml:space="preserve">. </w:t>
+      </w:r>
+    </w:p>
+    <w:p>
+      <w:pPr>
+        <w:pStyle w:val="Paragraphedeliste"/>
+        <w:numPr>
+          <w:ilvl w:val="0"/>
+          <w:numId w:val="7"/>
+        </w:numPr>
+        <w:rPr>
+          <w:rFonts w:eastAsia="Times New Roman" w:cs="Times New Roman"/>
+          <w:lang w:val="fr-CA" w:eastAsia="fr-CA"/>
+        </w:rPr>
+      </w:pPr>
+      <w:proofErr w:type="spellStart"/>
+      <w:r>
+        <w:rPr>
+          <w:rFonts w:eastAsia="Times New Roman" w:cs="Times New Roman"/>
+          <w:lang w:val="fr-CA" w:eastAsia="fr-CA"/>
+        </w:rPr>
+        <w:t>Coût</w:t>
+      </w:r>
+      <w:proofErr w:type="spellEnd"/>
+      <w:r>
+        <w:rPr>
+          <w:rFonts w:eastAsia="Times New Roman" w:cs="Times New Roman"/>
+          <w:lang w:val="fr-CA" w:eastAsia="fr-CA"/>
+        </w:rPr>
+        <w:t xml:space="preserve"> de la protection contre l’inflation participant fictif. </w:t>
+      </w:r>
+    </w:p>
+    <w:p>
+      <w:pPr>
+        <w:rPr>
+          <w:rFonts w:cs="Times New Roman"/>
+        </w:rPr>
+      </w:pPr>
     </w:p>
     <w:p/>
     <w:p/>
@@ -8206,41 +9126,17 @@
       <w:pPr>
         <w:pStyle w:val="Titre1"/>
       </w:pPr>
-      <w:bookmarkStart w:id="7" w:name="_Toc87543075"/>
+      <w:bookmarkStart w:id="8" w:name="_Toc87543076"/>
       <w:r>
         <w:lastRenderedPageBreak/>
-        <w:t>Section 4 – Établissement du coût nivelé du régime selon une approche déterministe</w:t>
-      </w:r>
-      <w:bookmarkEnd w:id="7"/>
-    </w:p>
-    <w:p/>
-    <w:p/>
-    <w:p/>
-    <w:p/>
-    <w:p/>
-    <w:p/>
-    <w:p/>
-    <w:p/>
-    <w:p/>
-    <w:p>
-      <w:pPr>
-        <w:spacing w:line="240" w:lineRule="auto"/>
-        <w:jc w:val="left"/>
-      </w:pPr>
-      <w:r>
-        <w:br w:type="page"/>
-      </w:r>
-    </w:p>
-    <w:p>
-      <w:pPr>
-        <w:pStyle w:val="Titre1"/>
-      </w:pPr>
-      <w:bookmarkStart w:id="8" w:name="_Toc87543076"/>
-      <w:r>
-        <w:lastRenderedPageBreak/>
-        <w:t>Section 5 – Estimation de la valeur de diverses formules d’indexation, approche stochasitique</w:t>
+        <w:t xml:space="preserve">Section 5 – Estimation de la valeur de diverses formules d’indexation, approche </w:t>
+      </w:r>
+      <w:proofErr w:type="spellStart"/>
+      <w:r>
+        <w:t>stochasitique</w:t>
       </w:r>
       <w:bookmarkEnd w:id="8"/>
+      <w:proofErr w:type="spellEnd"/>
     </w:p>
     <w:sectPr>
       <w:pgSz w:w="12240" w:h="15840"/>
@@ -8253,7 +9149,7 @@
 </file>
 
 <file path=word/endnotes.xml><?xml version="1.0" encoding="utf-8"?>
-<w:endnotes xmlns:wpc="http://schemas.microsoft.com/office/word/2010/wordprocessingCanvas" xmlns:cx="http://schemas.microsoft.com/office/drawing/2014/chartex" xmlns:cx1="http://schemas.microsoft.com/office/drawing/2015/9/8/chartex" xmlns:cx2="http://schemas.microsoft.com/office/drawing/2015/10/21/chartex" xmlns:cx3="http://schemas.microsoft.com/office/drawing/2016/5/9/chartex" xmlns:cx4="http://schemas.microsoft.com/office/drawing/2016/5/10/chartex" xmlns:cx5="http://schemas.microsoft.com/office/drawing/2016/5/11/chartex" xmlns:cx6="http://schemas.microsoft.com/office/drawing/2016/5/12/chartex" xmlns:cx7="http://schemas.microsoft.com/office/drawing/2016/5/13/chartex" xmlns:cx8="http://schemas.microsoft.com/office/drawing/2016/5/14/chartex" xmlns:mc="http://schemas.openxmlformats.org/markup-compatibility/2006" xmlns:aink="http://schemas.microsoft.com/office/drawing/2016/ink" xmlns:am3d="http://schemas.microsoft.com/office/drawing/2017/model3d" xmlns:o="urn:schemas-microsoft-com:office:office" xmlns:r="http://schemas.openxmlformats.org/officeDocument/2006/relationships" xmlns:m="http://schemas.openxmlformats.org/officeDocument/2006/math" xmlns:v="urn:schemas-microsoft-com:vml" xmlns:wp14="http://schemas.microsoft.com/office/word/2010/wordprocessingDrawing" xmlns:wp="http://schemas.openxmlformats.org/drawingml/2006/wordprocessingDrawing" xmlns:w10="urn:schemas-microsoft-com:office:word" xmlns:w="http://schemas.openxmlformats.org/wordprocessingml/2006/main" xmlns:w14="http://schemas.microsoft.com/office/word/2010/wordml" xmlns:w15="http://schemas.microsoft.com/office/word/2012/wordml" xmlns:w16cex="http://schemas.microsoft.com/office/word/2018/wordml/cex" xmlns:w16cid="http://schemas.microsoft.com/office/word/2016/wordml/cid" xmlns:w16="http://schemas.microsoft.com/office/word/2018/wordml" xmlns:w16se="http://schemas.microsoft.com/office/word/2015/wordml/symex" xmlns:wpg="http://schemas.microsoft.com/office/word/2010/wordprocessingGroup" xmlns:wpi="http://schemas.microsoft.com/office/word/2010/wordprocessingInk" xmlns:wne="http://schemas.microsoft.com/office/word/2006/wordml" xmlns:wps="http://schemas.microsoft.com/office/word/2010/wordprocessingShape" mc:Ignorable="w14 w15 w16se w16cid w16 w16cex wp14">
+<w:endnotes xmlns:wpc="http://schemas.microsoft.com/office/word/2010/wordprocessingCanvas" xmlns:cx="http://schemas.microsoft.com/office/drawing/2014/chartex" xmlns:cx1="http://schemas.microsoft.com/office/drawing/2015/9/8/chartex" xmlns:cx2="http://schemas.microsoft.com/office/drawing/2015/10/21/chartex" xmlns:cx3="http://schemas.microsoft.com/office/drawing/2016/5/9/chartex" xmlns:cx4="http://schemas.microsoft.com/office/drawing/2016/5/10/chartex" xmlns:cx5="http://schemas.microsoft.com/office/drawing/2016/5/11/chartex" xmlns:cx6="http://schemas.microsoft.com/office/drawing/2016/5/12/chartex" xmlns:cx7="http://schemas.microsoft.com/office/drawing/2016/5/13/chartex" xmlns:cx8="http://schemas.microsoft.com/office/drawing/2016/5/14/chartex" xmlns:mc="http://schemas.openxmlformats.org/markup-compatibility/2006" xmlns:aink="http://schemas.microsoft.com/office/drawing/2016/ink" xmlns:am3d="http://schemas.microsoft.com/office/drawing/2017/model3d" xmlns:o="urn:schemas-microsoft-com:office:office" xmlns:r="http://schemas.openxmlformats.org/officeDocument/2006/relationships" xmlns:m="http://schemas.openxmlformats.org/officeDocument/2006/math" xmlns:v="urn:schemas-microsoft-com:vml" xmlns:wp14="http://schemas.microsoft.com/office/word/2010/wordprocessingDrawing" xmlns:wp="http://schemas.openxmlformats.org/drawingml/2006/wordprocessingDrawing" xmlns:w10="urn:schemas-microsoft-com:office:word" xmlns:w="http://schemas.openxmlformats.org/wordprocessingml/2006/main" xmlns:w14="http://schemas.microsoft.com/office/word/2010/wordml" xmlns:w15="http://schemas.microsoft.com/office/word/2012/wordml" xmlns:w16cex="http://schemas.microsoft.com/office/word/2018/wordml/cex" xmlns:w16cid="http://schemas.microsoft.com/office/word/2016/wordml/cid" xmlns:w16="http://schemas.microsoft.com/office/word/2018/wordml" xmlns:w16sdtdh="http://schemas.microsoft.com/office/word/2020/wordml/sdtdatahash" xmlns:w16se="http://schemas.microsoft.com/office/word/2015/wordml/symex" xmlns:wpg="http://schemas.microsoft.com/office/word/2010/wordprocessingGroup" xmlns:wpi="http://schemas.microsoft.com/office/word/2010/wordprocessingInk" xmlns:wne="http://schemas.microsoft.com/office/word/2006/wordml" xmlns:wps="http://schemas.microsoft.com/office/word/2010/wordprocessingShape" mc:Ignorable="w14 w15 w16se w16cid w16 w16cex w16sdtdh wp14">
   <w:endnote w:type="separator" w:id="-1">
     <w:p>
       <w:r>
@@ -8272,7 +9168,7 @@
 </file>
 
 <file path=word/footnotes.xml><?xml version="1.0" encoding="utf-8"?>
-<w:footnotes xmlns:wpc="http://schemas.microsoft.com/office/word/2010/wordprocessingCanvas" xmlns:cx="http://schemas.microsoft.com/office/drawing/2014/chartex" xmlns:cx1="http://schemas.microsoft.com/office/drawing/2015/9/8/chartex" xmlns:cx2="http://schemas.microsoft.com/office/drawing/2015/10/21/chartex" xmlns:cx3="http://schemas.microsoft.com/office/drawing/2016/5/9/chartex" xmlns:cx4="http://schemas.microsoft.com/office/drawing/2016/5/10/chartex" xmlns:cx5="http://schemas.microsoft.com/office/drawing/2016/5/11/chartex" xmlns:cx6="http://schemas.microsoft.com/office/drawing/2016/5/12/chartex" xmlns:cx7="http://schemas.microsoft.com/office/drawing/2016/5/13/chartex" xmlns:cx8="http://schemas.microsoft.com/office/drawing/2016/5/14/chartex" xmlns:mc="http://schemas.openxmlformats.org/markup-compatibility/2006" xmlns:aink="http://schemas.microsoft.com/office/drawing/2016/ink" xmlns:am3d="http://schemas.microsoft.com/office/drawing/2017/model3d" xmlns:o="urn:schemas-microsoft-com:office:office" xmlns:r="http://schemas.openxmlformats.org/officeDocument/2006/relationships" xmlns:m="http://schemas.openxmlformats.org/officeDocument/2006/math" xmlns:v="urn:schemas-microsoft-com:vml" xmlns:wp14="http://schemas.microsoft.com/office/word/2010/wordprocessingDrawing" xmlns:wp="http://schemas.openxmlformats.org/drawingml/2006/wordprocessingDrawing" xmlns:w10="urn:schemas-microsoft-com:office:word" xmlns:w="http://schemas.openxmlformats.org/wordprocessingml/2006/main" xmlns:w14="http://schemas.microsoft.com/office/word/2010/wordml" xmlns:w15="http://schemas.microsoft.com/office/word/2012/wordml" xmlns:w16cex="http://schemas.microsoft.com/office/word/2018/wordml/cex" xmlns:w16cid="http://schemas.microsoft.com/office/word/2016/wordml/cid" xmlns:w16="http://schemas.microsoft.com/office/word/2018/wordml" xmlns:w16se="http://schemas.microsoft.com/office/word/2015/wordml/symex" xmlns:wpg="http://schemas.microsoft.com/office/word/2010/wordprocessingGroup" xmlns:wpi="http://schemas.microsoft.com/office/word/2010/wordprocessingInk" xmlns:wne="http://schemas.microsoft.com/office/word/2006/wordml" xmlns:wps="http://schemas.microsoft.com/office/word/2010/wordprocessingShape" mc:Ignorable="w14 w15 w16se w16cid w16 w16cex wp14">
+<w:footnotes xmlns:wpc="http://schemas.microsoft.com/office/word/2010/wordprocessingCanvas" xmlns:cx="http://schemas.microsoft.com/office/drawing/2014/chartex" xmlns:cx1="http://schemas.microsoft.com/office/drawing/2015/9/8/chartex" xmlns:cx2="http://schemas.microsoft.com/office/drawing/2015/10/21/chartex" xmlns:cx3="http://schemas.microsoft.com/office/drawing/2016/5/9/chartex" xmlns:cx4="http://schemas.microsoft.com/office/drawing/2016/5/10/chartex" xmlns:cx5="http://schemas.microsoft.com/office/drawing/2016/5/11/chartex" xmlns:cx6="http://schemas.microsoft.com/office/drawing/2016/5/12/chartex" xmlns:cx7="http://schemas.microsoft.com/office/drawing/2016/5/13/chartex" xmlns:cx8="http://schemas.microsoft.com/office/drawing/2016/5/14/chartex" xmlns:mc="http://schemas.openxmlformats.org/markup-compatibility/2006" xmlns:aink="http://schemas.microsoft.com/office/drawing/2016/ink" xmlns:am3d="http://schemas.microsoft.com/office/drawing/2017/model3d" xmlns:o="urn:schemas-microsoft-com:office:office" xmlns:r="http://schemas.openxmlformats.org/officeDocument/2006/relationships" xmlns:m="http://schemas.openxmlformats.org/officeDocument/2006/math" xmlns:v="urn:schemas-microsoft-com:vml" xmlns:wp14="http://schemas.microsoft.com/office/word/2010/wordprocessingDrawing" xmlns:wp="http://schemas.openxmlformats.org/drawingml/2006/wordprocessingDrawing" xmlns:w10="urn:schemas-microsoft-com:office:word" xmlns:w="http://schemas.openxmlformats.org/wordprocessingml/2006/main" xmlns:w14="http://schemas.microsoft.com/office/word/2010/wordml" xmlns:w15="http://schemas.microsoft.com/office/word/2012/wordml" xmlns:w16cex="http://schemas.microsoft.com/office/word/2018/wordml/cex" xmlns:w16cid="http://schemas.microsoft.com/office/word/2016/wordml/cid" xmlns:w16="http://schemas.microsoft.com/office/word/2018/wordml" xmlns:w16sdtdh="http://schemas.microsoft.com/office/word/2020/wordml/sdtdatahash" xmlns:w16se="http://schemas.microsoft.com/office/word/2015/wordml/symex" xmlns:wpg="http://schemas.microsoft.com/office/word/2010/wordprocessingGroup" xmlns:wpi="http://schemas.microsoft.com/office/word/2010/wordprocessingInk" xmlns:wne="http://schemas.microsoft.com/office/word/2006/wordml" xmlns:wps="http://schemas.microsoft.com/office/word/2010/wordprocessingShape" mc:Ignorable="w14 w15 w16se w16cid w16 w16cex w16sdtdh wp14">
   <w:footnote w:type="separator" w:id="-1">
     <w:p>
       <w:r>
@@ -8310,8 +9206,322 @@
 </file>
 
 <file path=word/numbering.xml><?xml version="1.0" encoding="utf-8"?>
-<w:numbering xmlns:wpc="http://schemas.microsoft.com/office/word/2010/wordprocessingCanvas" xmlns:cx="http://schemas.microsoft.com/office/drawing/2014/chartex" xmlns:cx1="http://schemas.microsoft.com/office/drawing/2015/9/8/chartex" xmlns:cx2="http://schemas.microsoft.com/office/drawing/2015/10/21/chartex" xmlns:cx3="http://schemas.microsoft.com/office/drawing/2016/5/9/chartex" xmlns:cx4="http://schemas.microsoft.com/office/drawing/2016/5/10/chartex" xmlns:cx5="http://schemas.microsoft.com/office/drawing/2016/5/11/chartex" xmlns:cx6="http://schemas.microsoft.com/office/drawing/2016/5/12/chartex" xmlns:cx7="http://schemas.microsoft.com/office/drawing/2016/5/13/chartex" xmlns:cx8="http://schemas.microsoft.com/office/drawing/2016/5/14/chartex" xmlns:mc="http://schemas.openxmlformats.org/markup-compatibility/2006" xmlns:aink="http://schemas.microsoft.com/office/drawing/2016/ink" xmlns:am3d="http://schemas.microsoft.com/office/drawing/2017/model3d" xmlns:o="urn:schemas-microsoft-com:office:office" xmlns:r="http://schemas.openxmlformats.org/officeDocument/2006/relationships" xmlns:m="http://schemas.openxmlformats.org/officeDocument/2006/math" xmlns:v="urn:schemas-microsoft-com:vml" xmlns:wp14="http://schemas.microsoft.com/office/word/2010/wordprocessingDrawing" xmlns:wp="http://schemas.openxmlformats.org/drawingml/2006/wordprocessingDrawing" xmlns:w10="urn:schemas-microsoft-com:office:word" xmlns:w="http://schemas.openxmlformats.org/wordprocessingml/2006/main" xmlns:w14="http://schemas.microsoft.com/office/word/2010/wordml" xmlns:w15="http://schemas.microsoft.com/office/word/2012/wordml" xmlns:w16cex="http://schemas.microsoft.com/office/word/2018/wordml/cex" xmlns:w16cid="http://schemas.microsoft.com/office/word/2016/wordml/cid" xmlns:w16="http://schemas.microsoft.com/office/word/2018/wordml" xmlns:w16se="http://schemas.microsoft.com/office/word/2015/wordml/symex" xmlns:wpg="http://schemas.microsoft.com/office/word/2010/wordprocessingGroup" xmlns:wpi="http://schemas.microsoft.com/office/word/2010/wordprocessingInk" xmlns:wne="http://schemas.microsoft.com/office/word/2006/wordml" xmlns:wps="http://schemas.microsoft.com/office/word/2010/wordprocessingShape" mc:Ignorable="w14 w15 w16se w16cid w16 w16cex wp14">
+<w:numbering xmlns:wpc="http://schemas.microsoft.com/office/word/2010/wordprocessingCanvas" xmlns:cx="http://schemas.microsoft.com/office/drawing/2014/chartex" xmlns:cx1="http://schemas.microsoft.com/office/drawing/2015/9/8/chartex" xmlns:cx2="http://schemas.microsoft.com/office/drawing/2015/10/21/chartex" xmlns:cx3="http://schemas.microsoft.com/office/drawing/2016/5/9/chartex" xmlns:cx4="http://schemas.microsoft.com/office/drawing/2016/5/10/chartex" xmlns:cx5="http://schemas.microsoft.com/office/drawing/2016/5/11/chartex" xmlns:cx6="http://schemas.microsoft.com/office/drawing/2016/5/12/chartex" xmlns:cx7="http://schemas.microsoft.com/office/drawing/2016/5/13/chartex" xmlns:cx8="http://schemas.microsoft.com/office/drawing/2016/5/14/chartex" xmlns:mc="http://schemas.openxmlformats.org/markup-compatibility/2006" xmlns:aink="http://schemas.microsoft.com/office/drawing/2016/ink" xmlns:am3d="http://schemas.microsoft.com/office/drawing/2017/model3d" xmlns:o="urn:schemas-microsoft-com:office:office" xmlns:r="http://schemas.openxmlformats.org/officeDocument/2006/relationships" xmlns:m="http://schemas.openxmlformats.org/officeDocument/2006/math" xmlns:v="urn:schemas-microsoft-com:vml" xmlns:wp14="http://schemas.microsoft.com/office/word/2010/wordprocessingDrawing" xmlns:wp="http://schemas.openxmlformats.org/drawingml/2006/wordprocessingDrawing" xmlns:w10="urn:schemas-microsoft-com:office:word" xmlns:w="http://schemas.openxmlformats.org/wordprocessingml/2006/main" xmlns:w14="http://schemas.microsoft.com/office/word/2010/wordml" xmlns:w15="http://schemas.microsoft.com/office/word/2012/wordml" xmlns:w16cex="http://schemas.microsoft.com/office/word/2018/wordml/cex" xmlns:w16cid="http://schemas.microsoft.com/office/word/2016/wordml/cid" xmlns:w16="http://schemas.microsoft.com/office/word/2018/wordml" xmlns:w16sdtdh="http://schemas.microsoft.com/office/word/2020/wordml/sdtdatahash" xmlns:w16se="http://schemas.microsoft.com/office/word/2015/wordml/symex" xmlns:wpg="http://schemas.microsoft.com/office/word/2010/wordprocessingGroup" xmlns:wpi="http://schemas.microsoft.com/office/word/2010/wordprocessingInk" xmlns:wne="http://schemas.microsoft.com/office/word/2006/wordml" xmlns:wps="http://schemas.microsoft.com/office/word/2010/wordprocessingShape" mc:Ignorable="w14 w15 w16se w16cid w16 w16cex w16sdtdh wp14">
   <w:abstractNum w:abstractNumId="0" w15:restartNumberingAfterBreak="0">
+    <w:nsid w:val="1977257F"/>
+    <w:multiLevelType w:val="multilevel"/>
+    <w:tmpl w:val="7B62D4EC"/>
+    <w:lvl w:ilvl="0">
+      <w:start w:val="8"/>
+      <w:numFmt w:val="decimal"/>
+      <w:lvlText w:val="%1."/>
+      <w:lvlJc w:val="left"/>
+      <w:pPr>
+        <w:tabs>
+          <w:tab w:val="num" w:pos="720"/>
+        </w:tabs>
+        <w:ind w:left="720" w:hanging="360"/>
+      </w:pPr>
+    </w:lvl>
+    <w:lvl w:ilvl="1" w:tentative="1">
+      <w:start w:val="1"/>
+      <w:numFmt w:val="decimal"/>
+      <w:lvlText w:val="%2."/>
+      <w:lvlJc w:val="left"/>
+      <w:pPr>
+        <w:tabs>
+          <w:tab w:val="num" w:pos="1440"/>
+        </w:tabs>
+        <w:ind w:left="1440" w:hanging="360"/>
+      </w:pPr>
+    </w:lvl>
+    <w:lvl w:ilvl="2" w:tentative="1">
+      <w:start w:val="1"/>
+      <w:numFmt w:val="decimal"/>
+      <w:lvlText w:val="%3."/>
+      <w:lvlJc w:val="left"/>
+      <w:pPr>
+        <w:tabs>
+          <w:tab w:val="num" w:pos="2160"/>
+        </w:tabs>
+        <w:ind w:left="2160" w:hanging="360"/>
+      </w:pPr>
+    </w:lvl>
+    <w:lvl w:ilvl="3" w:tentative="1">
+      <w:start w:val="1"/>
+      <w:numFmt w:val="decimal"/>
+      <w:lvlText w:val="%4."/>
+      <w:lvlJc w:val="left"/>
+      <w:pPr>
+        <w:tabs>
+          <w:tab w:val="num" w:pos="2880"/>
+        </w:tabs>
+        <w:ind w:left="2880" w:hanging="360"/>
+      </w:pPr>
+    </w:lvl>
+    <w:lvl w:ilvl="4" w:tentative="1">
+      <w:start w:val="1"/>
+      <w:numFmt w:val="decimal"/>
+      <w:lvlText w:val="%5."/>
+      <w:lvlJc w:val="left"/>
+      <w:pPr>
+        <w:tabs>
+          <w:tab w:val="num" w:pos="3600"/>
+        </w:tabs>
+        <w:ind w:left="3600" w:hanging="360"/>
+      </w:pPr>
+    </w:lvl>
+    <w:lvl w:ilvl="5" w:tentative="1">
+      <w:start w:val="1"/>
+      <w:numFmt w:val="decimal"/>
+      <w:lvlText w:val="%6."/>
+      <w:lvlJc w:val="left"/>
+      <w:pPr>
+        <w:tabs>
+          <w:tab w:val="num" w:pos="4320"/>
+        </w:tabs>
+        <w:ind w:left="4320" w:hanging="360"/>
+      </w:pPr>
+    </w:lvl>
+    <w:lvl w:ilvl="6" w:tentative="1">
+      <w:start w:val="1"/>
+      <w:numFmt w:val="decimal"/>
+      <w:lvlText w:val="%7."/>
+      <w:lvlJc w:val="left"/>
+      <w:pPr>
+        <w:tabs>
+          <w:tab w:val="num" w:pos="5040"/>
+        </w:tabs>
+        <w:ind w:left="5040" w:hanging="360"/>
+      </w:pPr>
+    </w:lvl>
+    <w:lvl w:ilvl="7" w:tentative="1">
+      <w:start w:val="1"/>
+      <w:numFmt w:val="decimal"/>
+      <w:lvlText w:val="%8."/>
+      <w:lvlJc w:val="left"/>
+      <w:pPr>
+        <w:tabs>
+          <w:tab w:val="num" w:pos="5760"/>
+        </w:tabs>
+        <w:ind w:left="5760" w:hanging="360"/>
+      </w:pPr>
+    </w:lvl>
+    <w:lvl w:ilvl="8" w:tentative="1">
+      <w:start w:val="1"/>
+      <w:numFmt w:val="decimal"/>
+      <w:lvlText w:val="%9."/>
+      <w:lvlJc w:val="left"/>
+      <w:pPr>
+        <w:tabs>
+          <w:tab w:val="num" w:pos="6480"/>
+        </w:tabs>
+        <w:ind w:left="6480" w:hanging="360"/>
+      </w:pPr>
+    </w:lvl>
+  </w:abstractNum>
+  <w:abstractNum w:abstractNumId="1" w15:restartNumberingAfterBreak="0">
+    <w:nsid w:val="21113DCC"/>
+    <w:multiLevelType w:val="hybridMultilevel"/>
+    <w:tmpl w:val="C694C38E"/>
+    <w:lvl w:ilvl="0" w:tplc="19706330">
+      <w:numFmt w:val="bullet"/>
+      <w:lvlText w:val="-"/>
+      <w:lvlJc w:val="left"/>
+      <w:pPr>
+        <w:ind w:left="720" w:hanging="360"/>
+      </w:pPr>
+      <w:rPr>
+        <w:rFonts w:ascii="Times New Roman" w:eastAsiaTheme="minorHAnsi" w:hAnsi="Times New Roman" w:cs="Times New Roman" w:hint="default"/>
+      </w:rPr>
+    </w:lvl>
+    <w:lvl w:ilvl="1" w:tplc="0C0C0003" w:tentative="1">
+      <w:start w:val="1"/>
+      <w:numFmt w:val="bullet"/>
+      <w:lvlText w:val="o"/>
+      <w:lvlJc w:val="left"/>
+      <w:pPr>
+        <w:ind w:left="1440" w:hanging="360"/>
+      </w:pPr>
+      <w:rPr>
+        <w:rFonts w:ascii="Courier New" w:hAnsi="Courier New" w:cs="Courier New" w:hint="default"/>
+      </w:rPr>
+    </w:lvl>
+    <w:lvl w:ilvl="2" w:tplc="0C0C0005" w:tentative="1">
+      <w:start w:val="1"/>
+      <w:numFmt w:val="bullet"/>
+      <w:lvlText w:val=""/>
+      <w:lvlJc w:val="left"/>
+      <w:pPr>
+        <w:ind w:left="2160" w:hanging="360"/>
+      </w:pPr>
+      <w:rPr>
+        <w:rFonts w:ascii="Wingdings" w:hAnsi="Wingdings" w:hint="default"/>
+      </w:rPr>
+    </w:lvl>
+    <w:lvl w:ilvl="3" w:tplc="0C0C0001" w:tentative="1">
+      <w:start w:val="1"/>
+      <w:numFmt w:val="bullet"/>
+      <w:lvlText w:val=""/>
+      <w:lvlJc w:val="left"/>
+      <w:pPr>
+        <w:ind w:left="2880" w:hanging="360"/>
+      </w:pPr>
+      <w:rPr>
+        <w:rFonts w:ascii="Symbol" w:hAnsi="Symbol" w:hint="default"/>
+      </w:rPr>
+    </w:lvl>
+    <w:lvl w:ilvl="4" w:tplc="0C0C0003" w:tentative="1">
+      <w:start w:val="1"/>
+      <w:numFmt w:val="bullet"/>
+      <w:lvlText w:val="o"/>
+      <w:lvlJc w:val="left"/>
+      <w:pPr>
+        <w:ind w:left="3600" w:hanging="360"/>
+      </w:pPr>
+      <w:rPr>
+        <w:rFonts w:ascii="Courier New" w:hAnsi="Courier New" w:cs="Courier New" w:hint="default"/>
+      </w:rPr>
+    </w:lvl>
+    <w:lvl w:ilvl="5" w:tplc="0C0C0005" w:tentative="1">
+      <w:start w:val="1"/>
+      <w:numFmt w:val="bullet"/>
+      <w:lvlText w:val=""/>
+      <w:lvlJc w:val="left"/>
+      <w:pPr>
+        <w:ind w:left="4320" w:hanging="360"/>
+      </w:pPr>
+      <w:rPr>
+        <w:rFonts w:ascii="Wingdings" w:hAnsi="Wingdings" w:hint="default"/>
+      </w:rPr>
+    </w:lvl>
+    <w:lvl w:ilvl="6" w:tplc="0C0C0001" w:tentative="1">
+      <w:start w:val="1"/>
+      <w:numFmt w:val="bullet"/>
+      <w:lvlText w:val=""/>
+      <w:lvlJc w:val="left"/>
+      <w:pPr>
+        <w:ind w:left="5040" w:hanging="360"/>
+      </w:pPr>
+      <w:rPr>
+        <w:rFonts w:ascii="Symbol" w:hAnsi="Symbol" w:hint="default"/>
+      </w:rPr>
+    </w:lvl>
+    <w:lvl w:ilvl="7" w:tplc="0C0C0003" w:tentative="1">
+      <w:start w:val="1"/>
+      <w:numFmt w:val="bullet"/>
+      <w:lvlText w:val="o"/>
+      <w:lvlJc w:val="left"/>
+      <w:pPr>
+        <w:ind w:left="5760" w:hanging="360"/>
+      </w:pPr>
+      <w:rPr>
+        <w:rFonts w:ascii="Courier New" w:hAnsi="Courier New" w:cs="Courier New" w:hint="default"/>
+      </w:rPr>
+    </w:lvl>
+    <w:lvl w:ilvl="8" w:tplc="0C0C0005" w:tentative="1">
+      <w:start w:val="1"/>
+      <w:numFmt w:val="bullet"/>
+      <w:lvlText w:val=""/>
+      <w:lvlJc w:val="left"/>
+      <w:pPr>
+        <w:ind w:left="6480" w:hanging="360"/>
+      </w:pPr>
+      <w:rPr>
+        <w:rFonts w:ascii="Wingdings" w:hAnsi="Wingdings" w:hint="default"/>
+      </w:rPr>
+    </w:lvl>
+  </w:abstractNum>
+  <w:abstractNum w:abstractNumId="2" w15:restartNumberingAfterBreak="0">
+    <w:nsid w:val="38F379FB"/>
+    <w:multiLevelType w:val="hybridMultilevel"/>
+    <w:tmpl w:val="4080BE38"/>
+    <w:lvl w:ilvl="0" w:tplc="0C0C000F">
+      <w:start w:val="1"/>
+      <w:numFmt w:val="decimal"/>
+      <w:lvlText w:val="%1."/>
+      <w:lvlJc w:val="left"/>
+      <w:pPr>
+        <w:ind w:left="720" w:hanging="360"/>
+      </w:pPr>
+      <w:rPr>
+        <w:rFonts w:hint="default"/>
+      </w:rPr>
+    </w:lvl>
+    <w:lvl w:ilvl="1" w:tplc="0C0C0019" w:tentative="1">
+      <w:start w:val="1"/>
+      <w:numFmt w:val="lowerLetter"/>
+      <w:lvlText w:val="%2."/>
+      <w:lvlJc w:val="left"/>
+      <w:pPr>
+        <w:ind w:left="1440" w:hanging="360"/>
+      </w:pPr>
+    </w:lvl>
+    <w:lvl w:ilvl="2" w:tplc="0C0C001B" w:tentative="1">
+      <w:start w:val="1"/>
+      <w:numFmt w:val="lowerRoman"/>
+      <w:lvlText w:val="%3."/>
+      <w:lvlJc w:val="right"/>
+      <w:pPr>
+        <w:ind w:left="2160" w:hanging="180"/>
+      </w:pPr>
+    </w:lvl>
+    <w:lvl w:ilvl="3" w:tplc="0C0C000F" w:tentative="1">
+      <w:start w:val="1"/>
+      <w:numFmt w:val="decimal"/>
+      <w:lvlText w:val="%4."/>
+      <w:lvlJc w:val="left"/>
+      <w:pPr>
+        <w:ind w:left="2880" w:hanging="360"/>
+      </w:pPr>
+    </w:lvl>
+    <w:lvl w:ilvl="4" w:tplc="0C0C0019" w:tentative="1">
+      <w:start w:val="1"/>
+      <w:numFmt w:val="lowerLetter"/>
+      <w:lvlText w:val="%5."/>
+      <w:lvlJc w:val="left"/>
+      <w:pPr>
+        <w:ind w:left="3600" w:hanging="360"/>
+      </w:pPr>
+    </w:lvl>
+    <w:lvl w:ilvl="5" w:tplc="0C0C001B" w:tentative="1">
+      <w:start w:val="1"/>
+      <w:numFmt w:val="lowerRoman"/>
+      <w:lvlText w:val="%6."/>
+      <w:lvlJc w:val="right"/>
+      <w:pPr>
+        <w:ind w:left="4320" w:hanging="180"/>
+      </w:pPr>
+    </w:lvl>
+    <w:lvl w:ilvl="6" w:tplc="0C0C000F" w:tentative="1">
+      <w:start w:val="1"/>
+      <w:numFmt w:val="decimal"/>
+      <w:lvlText w:val="%7."/>
+      <w:lvlJc w:val="left"/>
+      <w:pPr>
+        <w:ind w:left="5040" w:hanging="360"/>
+      </w:pPr>
+    </w:lvl>
+    <w:lvl w:ilvl="7" w:tplc="0C0C0019" w:tentative="1">
+      <w:start w:val="1"/>
+      <w:numFmt w:val="lowerLetter"/>
+      <w:lvlText w:val="%8."/>
+      <w:lvlJc w:val="left"/>
+      <w:pPr>
+        <w:ind w:left="5760" w:hanging="360"/>
+      </w:pPr>
+    </w:lvl>
+    <w:lvl w:ilvl="8" w:tplc="0C0C001B" w:tentative="1">
+      <w:start w:val="1"/>
+      <w:numFmt w:val="lowerRoman"/>
+      <w:lvlText w:val="%9."/>
+      <w:lvlJc w:val="right"/>
+      <w:pPr>
+        <w:ind w:left="6480" w:hanging="180"/>
+      </w:pPr>
+    </w:lvl>
+  </w:abstractNum>
+  <w:abstractNum w:abstractNumId="3" w15:restartNumberingAfterBreak="0">
     <w:nsid w:val="44971F40"/>
     <w:multiLevelType w:val="hybridMultilevel"/>
     <w:tmpl w:val="79AE6D62"/>
@@ -8425,14 +9635,346 @@
       </w:rPr>
     </w:lvl>
   </w:abstractNum>
+  <w:abstractNum w:abstractNumId="4" w15:restartNumberingAfterBreak="0">
+    <w:nsid w:val="51114653"/>
+    <w:multiLevelType w:val="multilevel"/>
+    <w:tmpl w:val="458463B2"/>
+    <w:lvl w:ilvl="0">
+      <w:start w:val="8"/>
+      <w:numFmt w:val="decimal"/>
+      <w:lvlText w:val="%1."/>
+      <w:lvlJc w:val="left"/>
+      <w:pPr>
+        <w:tabs>
+          <w:tab w:val="num" w:pos="720"/>
+        </w:tabs>
+        <w:ind w:left="720" w:hanging="360"/>
+      </w:pPr>
+    </w:lvl>
+    <w:lvl w:ilvl="1" w:tentative="1">
+      <w:start w:val="1"/>
+      <w:numFmt w:val="decimal"/>
+      <w:lvlText w:val="%2."/>
+      <w:lvlJc w:val="left"/>
+      <w:pPr>
+        <w:tabs>
+          <w:tab w:val="num" w:pos="1440"/>
+        </w:tabs>
+        <w:ind w:left="1440" w:hanging="360"/>
+      </w:pPr>
+    </w:lvl>
+    <w:lvl w:ilvl="2" w:tentative="1">
+      <w:start w:val="1"/>
+      <w:numFmt w:val="decimal"/>
+      <w:lvlText w:val="%3."/>
+      <w:lvlJc w:val="left"/>
+      <w:pPr>
+        <w:tabs>
+          <w:tab w:val="num" w:pos="2160"/>
+        </w:tabs>
+        <w:ind w:left="2160" w:hanging="360"/>
+      </w:pPr>
+    </w:lvl>
+    <w:lvl w:ilvl="3" w:tentative="1">
+      <w:start w:val="1"/>
+      <w:numFmt w:val="decimal"/>
+      <w:lvlText w:val="%4."/>
+      <w:lvlJc w:val="left"/>
+      <w:pPr>
+        <w:tabs>
+          <w:tab w:val="num" w:pos="2880"/>
+        </w:tabs>
+        <w:ind w:left="2880" w:hanging="360"/>
+      </w:pPr>
+    </w:lvl>
+    <w:lvl w:ilvl="4" w:tentative="1">
+      <w:start w:val="1"/>
+      <w:numFmt w:val="decimal"/>
+      <w:lvlText w:val="%5."/>
+      <w:lvlJc w:val="left"/>
+      <w:pPr>
+        <w:tabs>
+          <w:tab w:val="num" w:pos="3600"/>
+        </w:tabs>
+        <w:ind w:left="3600" w:hanging="360"/>
+      </w:pPr>
+    </w:lvl>
+    <w:lvl w:ilvl="5" w:tentative="1">
+      <w:start w:val="1"/>
+      <w:numFmt w:val="decimal"/>
+      <w:lvlText w:val="%6."/>
+      <w:lvlJc w:val="left"/>
+      <w:pPr>
+        <w:tabs>
+          <w:tab w:val="num" w:pos="4320"/>
+        </w:tabs>
+        <w:ind w:left="4320" w:hanging="360"/>
+      </w:pPr>
+    </w:lvl>
+    <w:lvl w:ilvl="6" w:tentative="1">
+      <w:start w:val="1"/>
+      <w:numFmt w:val="decimal"/>
+      <w:lvlText w:val="%7."/>
+      <w:lvlJc w:val="left"/>
+      <w:pPr>
+        <w:tabs>
+          <w:tab w:val="num" w:pos="5040"/>
+        </w:tabs>
+        <w:ind w:left="5040" w:hanging="360"/>
+      </w:pPr>
+    </w:lvl>
+    <w:lvl w:ilvl="7" w:tentative="1">
+      <w:start w:val="1"/>
+      <w:numFmt w:val="decimal"/>
+      <w:lvlText w:val="%8."/>
+      <w:lvlJc w:val="left"/>
+      <w:pPr>
+        <w:tabs>
+          <w:tab w:val="num" w:pos="5760"/>
+        </w:tabs>
+        <w:ind w:left="5760" w:hanging="360"/>
+      </w:pPr>
+    </w:lvl>
+    <w:lvl w:ilvl="8" w:tentative="1">
+      <w:start w:val="1"/>
+      <w:numFmt w:val="decimal"/>
+      <w:lvlText w:val="%9."/>
+      <w:lvlJc w:val="left"/>
+      <w:pPr>
+        <w:tabs>
+          <w:tab w:val="num" w:pos="6480"/>
+        </w:tabs>
+        <w:ind w:left="6480" w:hanging="360"/>
+      </w:pPr>
+    </w:lvl>
+  </w:abstractNum>
+  <w:abstractNum w:abstractNumId="5" w15:restartNumberingAfterBreak="0">
+    <w:nsid w:val="5318099B"/>
+    <w:multiLevelType w:val="hybridMultilevel"/>
+    <w:tmpl w:val="9B30ECB6"/>
+    <w:lvl w:ilvl="0" w:tplc="D61CAA52">
+      <w:numFmt w:val="bullet"/>
+      <w:lvlText w:val="-"/>
+      <w:lvlJc w:val="left"/>
+      <w:pPr>
+        <w:ind w:left="420" w:hanging="360"/>
+      </w:pPr>
+      <w:rPr>
+        <w:rFonts w:ascii="Times New Roman" w:eastAsiaTheme="minorHAnsi" w:hAnsi="Times New Roman" w:cs="Times New Roman" w:hint="default"/>
+      </w:rPr>
+    </w:lvl>
+    <w:lvl w:ilvl="1" w:tplc="0C0C0003" w:tentative="1">
+      <w:start w:val="1"/>
+      <w:numFmt w:val="bullet"/>
+      <w:lvlText w:val="o"/>
+      <w:lvlJc w:val="left"/>
+      <w:pPr>
+        <w:ind w:left="1140" w:hanging="360"/>
+      </w:pPr>
+      <w:rPr>
+        <w:rFonts w:ascii="Courier New" w:hAnsi="Courier New" w:cs="Courier New" w:hint="default"/>
+      </w:rPr>
+    </w:lvl>
+    <w:lvl w:ilvl="2" w:tplc="0C0C0005" w:tentative="1">
+      <w:start w:val="1"/>
+      <w:numFmt w:val="bullet"/>
+      <w:lvlText w:val=""/>
+      <w:lvlJc w:val="left"/>
+      <w:pPr>
+        <w:ind w:left="1860" w:hanging="360"/>
+      </w:pPr>
+      <w:rPr>
+        <w:rFonts w:ascii="Wingdings" w:hAnsi="Wingdings" w:hint="default"/>
+      </w:rPr>
+    </w:lvl>
+    <w:lvl w:ilvl="3" w:tplc="0C0C0001" w:tentative="1">
+      <w:start w:val="1"/>
+      <w:numFmt w:val="bullet"/>
+      <w:lvlText w:val=""/>
+      <w:lvlJc w:val="left"/>
+      <w:pPr>
+        <w:ind w:left="2580" w:hanging="360"/>
+      </w:pPr>
+      <w:rPr>
+        <w:rFonts w:ascii="Symbol" w:hAnsi="Symbol" w:hint="default"/>
+      </w:rPr>
+    </w:lvl>
+    <w:lvl w:ilvl="4" w:tplc="0C0C0003" w:tentative="1">
+      <w:start w:val="1"/>
+      <w:numFmt w:val="bullet"/>
+      <w:lvlText w:val="o"/>
+      <w:lvlJc w:val="left"/>
+      <w:pPr>
+        <w:ind w:left="3300" w:hanging="360"/>
+      </w:pPr>
+      <w:rPr>
+        <w:rFonts w:ascii="Courier New" w:hAnsi="Courier New" w:cs="Courier New" w:hint="default"/>
+      </w:rPr>
+    </w:lvl>
+    <w:lvl w:ilvl="5" w:tplc="0C0C0005" w:tentative="1">
+      <w:start w:val="1"/>
+      <w:numFmt w:val="bullet"/>
+      <w:lvlText w:val=""/>
+      <w:lvlJc w:val="left"/>
+      <w:pPr>
+        <w:ind w:left="4020" w:hanging="360"/>
+      </w:pPr>
+      <w:rPr>
+        <w:rFonts w:ascii="Wingdings" w:hAnsi="Wingdings" w:hint="default"/>
+      </w:rPr>
+    </w:lvl>
+    <w:lvl w:ilvl="6" w:tplc="0C0C0001" w:tentative="1">
+      <w:start w:val="1"/>
+      <w:numFmt w:val="bullet"/>
+      <w:lvlText w:val=""/>
+      <w:lvlJc w:val="left"/>
+      <w:pPr>
+        <w:ind w:left="4740" w:hanging="360"/>
+      </w:pPr>
+      <w:rPr>
+        <w:rFonts w:ascii="Symbol" w:hAnsi="Symbol" w:hint="default"/>
+      </w:rPr>
+    </w:lvl>
+    <w:lvl w:ilvl="7" w:tplc="0C0C0003" w:tentative="1">
+      <w:start w:val="1"/>
+      <w:numFmt w:val="bullet"/>
+      <w:lvlText w:val="o"/>
+      <w:lvlJc w:val="left"/>
+      <w:pPr>
+        <w:ind w:left="5460" w:hanging="360"/>
+      </w:pPr>
+      <w:rPr>
+        <w:rFonts w:ascii="Courier New" w:hAnsi="Courier New" w:cs="Courier New" w:hint="default"/>
+      </w:rPr>
+    </w:lvl>
+    <w:lvl w:ilvl="8" w:tplc="0C0C0005" w:tentative="1">
+      <w:start w:val="1"/>
+      <w:numFmt w:val="bullet"/>
+      <w:lvlText w:val=""/>
+      <w:lvlJc w:val="left"/>
+      <w:pPr>
+        <w:ind w:left="6180" w:hanging="360"/>
+      </w:pPr>
+      <w:rPr>
+        <w:rFonts w:ascii="Wingdings" w:hAnsi="Wingdings" w:hint="default"/>
+      </w:rPr>
+    </w:lvl>
+  </w:abstractNum>
+  <w:abstractNum w:abstractNumId="6" w15:restartNumberingAfterBreak="0">
+    <w:nsid w:val="5D29493E"/>
+    <w:multiLevelType w:val="hybridMultilevel"/>
+    <w:tmpl w:val="785AA2C6"/>
+    <w:lvl w:ilvl="0" w:tplc="0C0C000F">
+      <w:start w:val="1"/>
+      <w:numFmt w:val="decimal"/>
+      <w:lvlText w:val="%1."/>
+      <w:lvlJc w:val="left"/>
+      <w:pPr>
+        <w:ind w:left="720" w:hanging="360"/>
+      </w:pPr>
+      <w:rPr>
+        <w:rFonts w:hint="default"/>
+      </w:rPr>
+    </w:lvl>
+    <w:lvl w:ilvl="1" w:tplc="0C0C0019" w:tentative="1">
+      <w:start w:val="1"/>
+      <w:numFmt w:val="lowerLetter"/>
+      <w:lvlText w:val="%2."/>
+      <w:lvlJc w:val="left"/>
+      <w:pPr>
+        <w:ind w:left="1440" w:hanging="360"/>
+      </w:pPr>
+    </w:lvl>
+    <w:lvl w:ilvl="2" w:tplc="0C0C001B" w:tentative="1">
+      <w:start w:val="1"/>
+      <w:numFmt w:val="lowerRoman"/>
+      <w:lvlText w:val="%3."/>
+      <w:lvlJc w:val="right"/>
+      <w:pPr>
+        <w:ind w:left="2160" w:hanging="180"/>
+      </w:pPr>
+    </w:lvl>
+    <w:lvl w:ilvl="3" w:tplc="0C0C000F" w:tentative="1">
+      <w:start w:val="1"/>
+      <w:numFmt w:val="decimal"/>
+      <w:lvlText w:val="%4."/>
+      <w:lvlJc w:val="left"/>
+      <w:pPr>
+        <w:ind w:left="2880" w:hanging="360"/>
+      </w:pPr>
+    </w:lvl>
+    <w:lvl w:ilvl="4" w:tplc="0C0C0019" w:tentative="1">
+      <w:start w:val="1"/>
+      <w:numFmt w:val="lowerLetter"/>
+      <w:lvlText w:val="%5."/>
+      <w:lvlJc w:val="left"/>
+      <w:pPr>
+        <w:ind w:left="3600" w:hanging="360"/>
+      </w:pPr>
+    </w:lvl>
+    <w:lvl w:ilvl="5" w:tplc="0C0C001B" w:tentative="1">
+      <w:start w:val="1"/>
+      <w:numFmt w:val="lowerRoman"/>
+      <w:lvlText w:val="%6."/>
+      <w:lvlJc w:val="right"/>
+      <w:pPr>
+        <w:ind w:left="4320" w:hanging="180"/>
+      </w:pPr>
+    </w:lvl>
+    <w:lvl w:ilvl="6" w:tplc="0C0C000F" w:tentative="1">
+      <w:start w:val="1"/>
+      <w:numFmt w:val="decimal"/>
+      <w:lvlText w:val="%7."/>
+      <w:lvlJc w:val="left"/>
+      <w:pPr>
+        <w:ind w:left="5040" w:hanging="360"/>
+      </w:pPr>
+    </w:lvl>
+    <w:lvl w:ilvl="7" w:tplc="0C0C0019" w:tentative="1">
+      <w:start w:val="1"/>
+      <w:numFmt w:val="lowerLetter"/>
+      <w:lvlText w:val="%8."/>
+      <w:lvlJc w:val="left"/>
+      <w:pPr>
+        <w:ind w:left="5760" w:hanging="360"/>
+      </w:pPr>
+    </w:lvl>
+    <w:lvl w:ilvl="8" w:tplc="0C0C001B" w:tentative="1">
+      <w:start w:val="1"/>
+      <w:numFmt w:val="lowerRoman"/>
+      <w:lvlText w:val="%9."/>
+      <w:lvlJc w:val="right"/>
+      <w:pPr>
+        <w:ind w:left="6480" w:hanging="180"/>
+      </w:pPr>
+    </w:lvl>
+  </w:abstractNum>
   <w:num w:numId="1">
+    <w:abstractNumId w:val="3"/>
+  </w:num>
+  <w:num w:numId="2">
+    <w:abstractNumId w:val="1"/>
+  </w:num>
+  <w:num w:numId="3">
+    <w:abstractNumId w:val="5"/>
+  </w:num>
+  <w:num w:numId="4">
+    <w:abstractNumId w:val="2"/>
+  </w:num>
+  <w:num w:numId="5">
     <w:abstractNumId w:val="0"/>
+  </w:num>
+  <w:num w:numId="6">
+    <w:abstractNumId w:val="4"/>
+  </w:num>
+  <w:num w:numId="7">
+    <w:abstractNumId w:val="6"/>
   </w:num>
 </w:numbering>
 </file>
 
 <file path=word/styles.xml><?xml version="1.0" encoding="utf-8"?>
-<w:styles xmlns:mc="http://schemas.openxmlformats.org/markup-compatibility/2006" xmlns:r="http://schemas.openxmlformats.org/officeDocument/2006/relationships" xmlns:w="http://schemas.openxmlformats.org/wordprocessingml/2006/main" xmlns:w14="http://schemas.microsoft.com/office/word/2010/wordml" xmlns:w15="http://schemas.microsoft.com/office/word/2012/wordml" xmlns:w16cex="http://schemas.microsoft.com/office/word/2018/wordml/cex" xmlns:w16cid="http://schemas.microsoft.com/office/word/2016/wordml/cid" xmlns:w16="http://schemas.microsoft.com/office/word/2018/wordml" xmlns:w16se="http://schemas.microsoft.com/office/word/2015/wordml/symex" mc:Ignorable="w14 w15 w16se w16cid w16 w16cex">
+<w:styles xmlns:mc="http://schemas.openxmlformats.org/markup-compatibility/2006" xmlns:r="http://schemas.openxmlformats.org/officeDocument/2006/relationships" xmlns:w="http://schemas.openxmlformats.org/wordprocessingml/2006/main" xmlns:w14="http://schemas.microsoft.com/office/word/2010/wordml" xmlns:w15="http://schemas.microsoft.com/office/word/2012/wordml" xmlns:w16cex="http://schemas.microsoft.com/office/word/2018/wordml/cex" xmlns:w16cid="http://schemas.microsoft.com/office/word/2016/wordml/cid" xmlns:w16="http://schemas.microsoft.com/office/word/2018/wordml" xmlns:w16sdtdh="http://schemas.microsoft.com/office/word/2020/wordml/sdtdatahash" xmlns:w16se="http://schemas.microsoft.com/office/word/2015/wordml/symex" mc:Ignorable="w14 w15 w16se w16cid w16 w16cex w16sdtdh">
   <w:docDefaults>
     <w:rPrDefault>
       <w:rPr>
@@ -9026,7 +10568,7 @@
       <w:szCs w:val="18"/>
     </w:rPr>
   </w:style>
-  <w:style w:type="character" w:styleId="Lienhypertexte">
+  <w:style w:type="character" w:styleId="Hyperlien">
     <w:name w:val="Hyperlink"/>
     <w:basedOn w:val="Policepardfaut"/>
     <w:uiPriority w:val="99"/>
@@ -9054,7 +10596,7 @@
     <w:basedOn w:val="Policepardfaut"/>
     <w:rsid w:val="00044FB6"/>
   </w:style>
-  <w:style w:type="character" w:styleId="Lienhypertextesuivivisit">
+  <w:style w:type="character" w:styleId="Lienvisit">
     <w:name w:val="FollowedHyperlink"/>
     <w:basedOn w:val="Policepardfaut"/>
     <w:uiPriority w:val="99"/>
@@ -9369,6 +10911,22 @@
       <w:lang w:eastAsia="fr-CA"/>
     </w:rPr>
   </w:style>
+  <w:style w:type="paragraph" w:styleId="NormalWeb">
+    <w:name w:val="Normal (Web)"/>
+    <w:basedOn w:val="Normal"/>
+    <w:uiPriority w:val="99"/>
+    <w:semiHidden/>
+    <w:unhideWhenUsed/>
+    <w:rsid w:val="00CB29A7"/>
+    <w:pPr>
+      <w:spacing w:before="100" w:beforeAutospacing="1" w:after="100" w:afterAutospacing="1" w:line="240" w:lineRule="auto"/>
+      <w:jc w:val="left"/>
+    </w:pPr>
+    <w:rPr>
+      <w:rFonts w:eastAsia="Times New Roman" w:cs="Times New Roman"/>
+      <w:lang w:val="fr-CA" w:eastAsia="fr-CA"/>
+    </w:rPr>
+  </w:style>
 </w:styles>
 </file>
 

</xml_diff>

<commit_message>
Ajout de tableaux et écriture du rapport section 3
</commit_message>
<xml_diff>
--- a/Rapport.docx
+++ b/Rapport.docx
@@ -1,6 +1,6 @@
 
 <file path=word/document.xml><?xml version="1.0" encoding="utf-8"?>
-<w:document xmlns:wpc="http://schemas.microsoft.com/office/word/2010/wordprocessingCanvas" xmlns:cx="http://schemas.microsoft.com/office/drawing/2014/chartex" xmlns:cx1="http://schemas.microsoft.com/office/drawing/2015/9/8/chartex" xmlns:cx2="http://schemas.microsoft.com/office/drawing/2015/10/21/chartex" xmlns:cx3="http://schemas.microsoft.com/office/drawing/2016/5/9/chartex" xmlns:cx4="http://schemas.microsoft.com/office/drawing/2016/5/10/chartex" xmlns:cx5="http://schemas.microsoft.com/office/drawing/2016/5/11/chartex" xmlns:cx6="http://schemas.microsoft.com/office/drawing/2016/5/12/chartex" xmlns:cx7="http://schemas.microsoft.com/office/drawing/2016/5/13/chartex" xmlns:cx8="http://schemas.microsoft.com/office/drawing/2016/5/14/chartex" xmlns:mc="http://schemas.openxmlformats.org/markup-compatibility/2006" xmlns:aink="http://schemas.microsoft.com/office/drawing/2016/ink" xmlns:am3d="http://schemas.microsoft.com/office/drawing/2017/model3d" xmlns:o="urn:schemas-microsoft-com:office:office" xmlns:r="http://schemas.openxmlformats.org/officeDocument/2006/relationships" xmlns:m="http://schemas.openxmlformats.org/officeDocument/2006/math" xmlns:v="urn:schemas-microsoft-com:vml" xmlns:wp14="http://schemas.microsoft.com/office/word/2010/wordprocessingDrawing" xmlns:wp="http://schemas.openxmlformats.org/drawingml/2006/wordprocessingDrawing" xmlns:w10="urn:schemas-microsoft-com:office:word" xmlns:w="http://schemas.openxmlformats.org/wordprocessingml/2006/main" xmlns:w14="http://schemas.microsoft.com/office/word/2010/wordml" xmlns:w15="http://schemas.microsoft.com/office/word/2012/wordml" xmlns:w16cex="http://schemas.microsoft.com/office/word/2018/wordml/cex" xmlns:w16cid="http://schemas.microsoft.com/office/word/2016/wordml/cid" xmlns:w16="http://schemas.microsoft.com/office/word/2018/wordml" xmlns:w16se="http://schemas.microsoft.com/office/word/2015/wordml/symex" xmlns:wpg="http://schemas.microsoft.com/office/word/2010/wordprocessingGroup" xmlns:wpi="http://schemas.microsoft.com/office/word/2010/wordprocessingInk" xmlns:wne="http://schemas.microsoft.com/office/word/2006/wordml" xmlns:wps="http://schemas.microsoft.com/office/word/2010/wordprocessingShape" mc:Ignorable="w14 w15 w16se w16cid w16 w16cex wp14">
+<w:document xmlns:wpc="http://schemas.microsoft.com/office/word/2010/wordprocessingCanvas" xmlns:cx="http://schemas.microsoft.com/office/drawing/2014/chartex" xmlns:cx1="http://schemas.microsoft.com/office/drawing/2015/9/8/chartex" xmlns:cx2="http://schemas.microsoft.com/office/drawing/2015/10/21/chartex" xmlns:cx3="http://schemas.microsoft.com/office/drawing/2016/5/9/chartex" xmlns:cx4="http://schemas.microsoft.com/office/drawing/2016/5/10/chartex" xmlns:cx5="http://schemas.microsoft.com/office/drawing/2016/5/11/chartex" xmlns:cx6="http://schemas.microsoft.com/office/drawing/2016/5/12/chartex" xmlns:cx7="http://schemas.microsoft.com/office/drawing/2016/5/13/chartex" xmlns:cx8="http://schemas.microsoft.com/office/drawing/2016/5/14/chartex" xmlns:mc="http://schemas.openxmlformats.org/markup-compatibility/2006" xmlns:aink="http://schemas.microsoft.com/office/drawing/2016/ink" xmlns:am3d="http://schemas.microsoft.com/office/drawing/2017/model3d" xmlns:o="urn:schemas-microsoft-com:office:office" xmlns:r="http://schemas.openxmlformats.org/officeDocument/2006/relationships" xmlns:m="http://schemas.openxmlformats.org/officeDocument/2006/math" xmlns:v="urn:schemas-microsoft-com:vml" xmlns:wp14="http://schemas.microsoft.com/office/word/2010/wordprocessingDrawing" xmlns:wp="http://schemas.openxmlformats.org/drawingml/2006/wordprocessingDrawing" xmlns:w10="urn:schemas-microsoft-com:office:word" xmlns:w="http://schemas.openxmlformats.org/wordprocessingml/2006/main" xmlns:w14="http://schemas.microsoft.com/office/word/2010/wordml" xmlns:w15="http://schemas.microsoft.com/office/word/2012/wordml" xmlns:w16cex="http://schemas.microsoft.com/office/word/2018/wordml/cex" xmlns:w16cid="http://schemas.microsoft.com/office/word/2016/wordml/cid" xmlns:w16="http://schemas.microsoft.com/office/word/2018/wordml" xmlns:w16sdtdh="http://schemas.microsoft.com/office/word/2020/wordml/sdtdatahash" xmlns:w16se="http://schemas.microsoft.com/office/word/2015/wordml/symex" xmlns:wpg="http://schemas.microsoft.com/office/word/2010/wordprocessingGroup" xmlns:wpi="http://schemas.microsoft.com/office/word/2010/wordprocessingInk" xmlns:wne="http://schemas.microsoft.com/office/word/2006/wordml" xmlns:wps="http://schemas.microsoft.com/office/word/2010/wordprocessingShape" mc:Ignorable="w14 w15 w16se w16cid w16 w16cex w16sdtdh wp14">
   <w:body>
     <w:p>
       <w:pPr>
@@ -244,15 +244,28 @@
         <w:pStyle w:val="Sansinterligne"/>
       </w:pPr>
       <w:r>
-        <w:t>Charles-Antoine Fecteau</w:t>
-      </w:r>
+        <w:t xml:space="preserve">Charles-Antoine </w:t>
+      </w:r>
+      <w:proofErr w:type="spellStart"/>
+      <w:r>
+        <w:t>Fecteau</w:t>
+      </w:r>
+      <w:proofErr w:type="spellEnd"/>
     </w:p>
     <w:p>
       <w:pPr>
         <w:pStyle w:val="Sansinterligne"/>
       </w:pPr>
       <w:r>
-        <w:t>Tristan Métivier-Dionne</w:t>
+        <w:t xml:space="preserve">Tristan </w:t>
+      </w:r>
+      <w:proofErr w:type="spellStart"/>
+      <w:r>
+        <w:t>Métivier</w:t>
+      </w:r>
+      <w:proofErr w:type="spellEnd"/>
+      <w:r>
+        <w:t>-Dionne</w:t>
       </w:r>
     </w:p>
     <w:p>
@@ -506,7 +519,7 @@
           <w:hyperlink w:anchor="_Toc88056530" w:history="1">
             <w:r>
               <w:rPr>
-                <w:rStyle w:val="Lienhypertexte"/>
+                <w:rStyle w:val="Hyperlien"/>
                 <w:rFonts w:cs="Times New Roman"/>
                 <w:noProof/>
               </w:rPr>
@@ -583,7 +596,7 @@
           <w:hyperlink w:anchor="_Toc88056531" w:history="1">
             <w:r>
               <w:rPr>
-                <w:rStyle w:val="Lienhypertexte"/>
+                <w:rStyle w:val="Hyperlien"/>
                 <w:noProof/>
               </w:rPr>
               <w:t>Introduction</w:t>
@@ -659,7 +672,7 @@
           <w:hyperlink w:anchor="_Toc88056532" w:history="1">
             <w:r>
               <w:rPr>
-                <w:rStyle w:val="Lienhypertexte"/>
+                <w:rStyle w:val="Hyperlien"/>
                 <w:noProof/>
               </w:rPr>
               <w:t>Section 1 – Calibration du modèle de calcul de valeur actualisée de rente</w:t>
@@ -731,7 +744,7 @@
           <w:hyperlink w:anchor="_Toc88056533" w:history="1">
             <w:r>
               <w:rPr>
-                <w:rStyle w:val="Lienhypertexte"/>
+                <w:rStyle w:val="Hyperlien"/>
                 <w:noProof/>
               </w:rPr>
               <w:t>Méthodologie de la calibration du modèle</w:t>
@@ -803,7 +816,7 @@
           <w:hyperlink w:anchor="_Toc88056534" w:history="1">
             <w:r>
               <w:rPr>
-                <w:rStyle w:val="Lienhypertexte"/>
+                <w:rStyle w:val="Hyperlien"/>
                 <w:noProof/>
               </w:rPr>
               <w:t>Tests de validation du modèle</w:t>
@@ -879,7 +892,7 @@
           <w:hyperlink w:anchor="_Toc88056535" w:history="1">
             <w:r>
               <w:rPr>
-                <w:rStyle w:val="Lienhypertexte"/>
+                <w:rStyle w:val="Hyperlien"/>
                 <w:noProof/>
               </w:rPr>
               <w:t>Section 2 – Tableau pour la phase d’accumulation pendant la carrière active</w:t>
@@ -955,7 +968,7 @@
           <w:hyperlink w:anchor="_Toc88056536" w:history="1">
             <w:r>
               <w:rPr>
-                <w:rStyle w:val="Lienhypertexte"/>
+                <w:rStyle w:val="Hyperlien"/>
                 <w:noProof/>
               </w:rPr>
               <w:t>Section 3 – Établissement des paiements espérés pour le participant fictif</w:t>
@@ -1031,7 +1044,7 @@
           <w:hyperlink w:anchor="_Toc88056537" w:history="1">
             <w:r>
               <w:rPr>
-                <w:rStyle w:val="Lienhypertexte"/>
+                <w:rStyle w:val="Hyperlien"/>
                 <w:noProof/>
               </w:rPr>
               <w:t>Section 4 – Établissement du coût nivelé du régime selon une approche déterministe</w:t>
@@ -1107,7 +1120,7 @@
           <w:hyperlink w:anchor="_Toc88056538" w:history="1">
             <w:r>
               <w:rPr>
-                <w:rStyle w:val="Lienhypertexte"/>
+                <w:rStyle w:val="Hyperlien"/>
                 <w:noProof/>
               </w:rPr>
               <w:t>Section 5 – Estimation de la valeur de diverses formules d’indexation, approche stochasitique</w:t>
@@ -8810,7 +8823,19 @@
       </w:pPr>
     </w:p>
     <w:p/>
-    <w:p/>
+    <w:p>
+      <w:r>
+        <w:t xml:space="preserve">Les résultats obtenus ont tous été revus par les pairs afin de s’assurer que le modèle utilisé soit conforme. Aussi, afin de s’assurer d’avoir un modèle qui correspond aux </w:t>
+      </w:r>
+      <w:proofErr w:type="spellStart"/>
+      <w:r>
+        <w:t>exigeances</w:t>
+      </w:r>
+      <w:proofErr w:type="spellEnd"/>
+      <w:r>
+        <w:t>, nous nous sommes fié sur le fichier exemple-accumulation-cotisations-20201012.xlsx disponible sur le site de cours. En procédant ainsi, les bases de ce projet sont solides, étant donné que nous avons utilisé un document fiable. Ces stratégies de validation nous permettent d’avoir confiance aux résultats obtenus par rapport au participant fictif. Ces résultats vont nous servir pour les suggestions qui seront proposées.</w:t>
+      </w:r>
+    </w:p>
     <w:p/>
     <w:p>
       <w:pPr>
@@ -8939,15 +8964,13 @@
     </w:p>
     <w:p/>
     <w:p>
-      <w:r>
-        <w:t>AJOUT DES TABLEAUX ET DES COMMENTAIRES</w:t>
-      </w:r>
-    </w:p>
-    <w:p/>
-    <w:p/>
-    <w:p/>
-    <w:p/>
-    <w:p/>
+      <w:pPr>
+        <w:ind w:left="60" w:firstLine="360"/>
+      </w:pPr>
+      <w:r>
+        <w:t>Pour cette section, les sont séparés en 4 scénarios différents. Le premier est une rente sans indexation où l’on peut distinguer les différentes caractéristiques des participants avec leurs proportion. Les autres scénarios sont construits de la même façon, mais le type de rente varie. Le deuxième tableau est une rente avec pleine indexation à 2%, le troisième suggère une rente avec 50% de l’indexation, soit 1% et le dernier est sans indexation, sans actualisation et avec un seul paiement par année. Tous les tableaux donne la valeur actualisée d’une rente de 1$ par année. Voici les différents résultats obtenus :</w:t>
+      </w:r>
+    </w:p>
     <w:p>
       <w:pPr>
         <w:spacing w:line="240" w:lineRule="auto"/>
@@ -8959,689 +8982,23 @@
     </w:p>
     <w:p>
       <w:pPr>
-        <w:pStyle w:val="Titre1"/>
-      </w:pPr>
-      <w:bookmarkStart w:id="7" w:name="_Toc88056537"/>
+        <w:ind w:left="60" w:firstLine="360"/>
+      </w:pPr>
       <w:r>
         <w:lastRenderedPageBreak/>
-        <w:t>Section 4 – Établissement du coût nivelé du régime selon une approche déterministe</w:t>
-      </w:r>
-      <w:bookmarkEnd w:id="7"/>
-    </w:p>
-    <w:p>
-      <w:r>
-        <w:tab/>
-        <w:t>À la suite de la calibration d’un modèle et de l’application d</w:t>
-      </w:r>
-      <w:r>
-        <w:t>e ce modèle sur un</w:t>
-      </w:r>
-      <w:r>
-        <w:t xml:space="preserve"> « participant fictif », nous nous intéressons aux différentes variables qui font changer la rente du participant. Nous analysons en détails l’impact d’un changement de variable, comme fait à la section 1 pour calibrer notre modèle. Au total, 1</w:t>
-      </w:r>
-      <w:r>
-        <w:t>3</w:t>
-      </w:r>
-      <w:r>
-        <w:t xml:space="preserve"> questions posées par notre patron, Monsieur Louis Adam, nous permettent de mettre en valeur certains aspects qui nous ont guidé sur les recommandations faites dans ce rapport.</w:t>
-      </w:r>
-      <w:r>
-        <w:t xml:space="preserve"> L’accent est mis sur le partage des coûts.</w:t>
-      </w:r>
-    </w:p>
-    <w:p/>
-    <w:p>
-      <w:r>
-        <w:t>AJOUT DES TABLEAUX</w:t>
-      </w:r>
-    </w:p>
-    <w:p/>
-    <w:p>
-      <w:pPr>
-        <w:pStyle w:val="Paragraphedeliste"/>
-        <w:numPr>
-          <w:ilvl w:val="0"/>
-          <w:numId w:val="7"/>
-        </w:numPr>
-      </w:pPr>
-      <w:r>
-        <w:t>Modèle simplifié, participant type</w:t>
-      </w:r>
-    </w:p>
-    <w:p>
-      <w:pPr>
-        <w:pStyle w:val="Paragraphedeliste"/>
-        <w:rPr>
-          <w:i/>
-          <w:iCs/>
-        </w:rPr>
-      </w:pPr>
-      <w:r>
-        <w:rPr>
-          <w:i/>
-          <w:iCs/>
-        </w:rPr>
-        <w:t xml:space="preserve">Commentaires sur le tableau : </w:t>
-      </w:r>
-      <w:r>
-        <w:rPr>
-          <w:i/>
-          <w:iCs/>
-        </w:rPr>
-        <w:t xml:space="preserve">Comme ce test concerne le participant type, on basera nos comparaisons à partir de ces résultats. Nous nous attarderons principalement au taux de cotisation patronale nécessaire pour offrir une telle rente. </w:t>
-      </w:r>
-      <w:r>
-        <w:rPr>
-          <w:i/>
-          <w:iCs/>
-        </w:rPr>
-        <w:t>Le taux de cotisation salariale étant fixé à 5,00 %, on détermine un taux de cotisation patronale nécessaire de 6,77 % afin d’offrir cette rente de base au participant type.</w:t>
-      </w:r>
-    </w:p>
-    <w:p>
-      <w:pPr>
-        <w:pStyle w:val="Paragraphedeliste"/>
-        <w:numPr>
-          <w:ilvl w:val="0"/>
-          <w:numId w:val="7"/>
-        </w:numPr>
-      </w:pPr>
-      <w:r>
-        <w:t>Modèle complet, participant type</w:t>
-      </w:r>
-    </w:p>
-    <w:p>
-      <w:pPr>
-        <w:pStyle w:val="Paragraphedeliste"/>
-        <w:rPr>
-          <w:i/>
-          <w:iCs/>
-        </w:rPr>
-      </w:pPr>
-      <w:r>
-        <w:rPr>
-          <w:i/>
-          <w:iCs/>
-        </w:rPr>
-        <w:t>Commentaires sur le tableau : En comparaison a</w:t>
-      </w:r>
-      <w:r>
-        <w:rPr>
-          <w:i/>
-          <w:iCs/>
-        </w:rPr>
-        <w:t>vec</w:t>
-      </w:r>
-      <w:r>
-        <w:rPr>
-          <w:i/>
-          <w:iCs/>
-        </w:rPr>
-        <w:t xml:space="preserve"> premier tableau, ce participant type a un conjoint (donc une rente avec réversion au conjoint à 60 %). Les tables de mortalité et d’amélioration de la mortalité changent également. De plus, la rente </w:t>
-      </w:r>
-      <w:r>
-        <w:rPr>
-          <w:i/>
-          <w:iCs/>
-          <w:highlight w:val="yellow"/>
-        </w:rPr>
-        <w:t>est désormais mensuelle</w:t>
-      </w:r>
-      <w:r>
-        <w:rPr>
-          <w:i/>
-          <w:iCs/>
-        </w:rPr>
-        <w:t xml:space="preserve"> avec une garantie de 5 ans</w:t>
-      </w:r>
-      <w:r>
-        <w:rPr>
-          <w:i/>
-          <w:iCs/>
-        </w:rPr>
-        <w:t xml:space="preserve">. </w:t>
-      </w:r>
-      <w:r>
-        <w:rPr>
-          <w:i/>
-          <w:iCs/>
-        </w:rPr>
-        <w:t xml:space="preserve">Le taux de cotisation salariale étant fixé à 5,00 %, on détermine un taux de cotisation patronale nécessaire de </w:t>
-      </w:r>
-      <w:r>
-        <w:rPr>
-          <w:i/>
-          <w:iCs/>
-        </w:rPr>
-        <w:t>8,31</w:t>
-      </w:r>
-      <w:r>
-        <w:rPr>
-          <w:i/>
-          <w:iCs/>
-        </w:rPr>
-        <w:t> </w:t>
-      </w:r>
-      <w:r>
-        <w:rPr>
-          <w:i/>
-          <w:iCs/>
-        </w:rPr>
-        <w:t>% afin d’offrir cette rente au participant type.</w:t>
-      </w:r>
-      <w:r>
-        <w:rPr>
-          <w:i/>
-          <w:iCs/>
-        </w:rPr>
-        <w:t xml:space="preserve"> En ce qui a trait à la cotisation totale, cela représente une augmentation de 13,15 % par rapport au tableau 1.</w:t>
-      </w:r>
-    </w:p>
-    <w:p>
-      <w:pPr>
-        <w:pStyle w:val="Paragraphedeliste"/>
-        <w:numPr>
-          <w:ilvl w:val="0"/>
-          <w:numId w:val="7"/>
-        </w:numPr>
-      </w:pPr>
-      <w:r>
-        <w:t>Modèle complet, participant fictif, rente non indexée</w:t>
-      </w:r>
-    </w:p>
-    <w:p>
-      <w:pPr>
-        <w:pStyle w:val="Paragraphedeliste"/>
-        <w:rPr>
-          <w:i/>
-          <w:iCs/>
-        </w:rPr>
-      </w:pPr>
-      <w:r>
-        <w:rPr>
-          <w:i/>
-          <w:iCs/>
-        </w:rPr>
-        <w:lastRenderedPageBreak/>
-        <w:t>Commentaires sur le tableau : En comparaison a</w:t>
-      </w:r>
-      <w:r>
-        <w:rPr>
-          <w:i/>
-          <w:iCs/>
-        </w:rPr>
-        <w:t>vec</w:t>
-      </w:r>
-      <w:r>
-        <w:rPr>
-          <w:i/>
-          <w:iCs/>
-        </w:rPr>
-        <w:t xml:space="preserve"> premier tableau,</w:t>
-      </w:r>
-      <w:r>
-        <w:rPr>
-          <w:i/>
-          <w:iCs/>
-        </w:rPr>
-        <w:t xml:space="preserve"> ce test utilise un participant fictif pour une rente sans indexation</w:t>
-      </w:r>
-      <w:r>
-        <w:rPr>
-          <w:i/>
-          <w:iCs/>
-        </w:rPr>
-        <w:t>. Le taux de cotisation salariale étant fixé à 5,00 %, on détermine un taux de cotisation patronale nécessaire de 8,</w:t>
-      </w:r>
-      <w:r>
-        <w:rPr>
-          <w:i/>
-          <w:iCs/>
-        </w:rPr>
-        <w:t>04 </w:t>
-      </w:r>
-      <w:r>
-        <w:rPr>
-          <w:i/>
-          <w:iCs/>
-        </w:rPr>
-        <w:t>% afin d’offrir cette rente au participant type. En ce qui a trait à la cotisation totale, cela représente une augmentation de 1</w:t>
-      </w:r>
-      <w:r>
-        <w:rPr>
-          <w:i/>
-          <w:iCs/>
-        </w:rPr>
-        <w:t>0,84 </w:t>
-      </w:r>
-      <w:r>
-        <w:rPr>
-          <w:i/>
-          <w:iCs/>
-        </w:rPr>
-        <w:t>% par rapport au tableau 1.</w:t>
-      </w:r>
-    </w:p>
-    <w:p>
-      <w:pPr>
-        <w:pStyle w:val="Paragraphedeliste"/>
-      </w:pPr>
-    </w:p>
-    <w:p>
-      <w:pPr>
-        <w:pStyle w:val="Paragraphedeliste"/>
-        <w:numPr>
-          <w:ilvl w:val="0"/>
-          <w:numId w:val="7"/>
-        </w:numPr>
-      </w:pPr>
-      <w:r>
-        <w:t>Modèle complet, participant fictif, rente pleinement indexée</w:t>
-      </w:r>
-      <w:r>
-        <w:t xml:space="preserve"> (2%)</w:t>
-      </w:r>
-    </w:p>
-    <w:p>
-      <w:pPr>
-        <w:pStyle w:val="Paragraphedeliste"/>
-        <w:rPr>
-          <w:i/>
-          <w:iCs/>
-        </w:rPr>
-      </w:pPr>
-      <w:r>
-        <w:rPr>
-          <w:i/>
-          <w:iCs/>
-        </w:rPr>
-        <w:t>Commentaires sur le tableau :</w:t>
-      </w:r>
-      <w:r>
-        <w:rPr>
-          <w:i/>
-          <w:iCs/>
-        </w:rPr>
-        <w:t xml:space="preserve"> Ce test sera comparé avec le précédent, car il implique le même participant fictif, mais cette fois-ci, la rente est indexée à un taux déterministe de 2 %</w:t>
-      </w:r>
-      <w:r>
-        <w:rPr>
-          <w:i/>
-          <w:iCs/>
-        </w:rPr>
-        <w:t xml:space="preserve">. Le taux de cotisation salariale étant fixé à 5,00 %, on détermine un taux de cotisation patronale nécessaire de </w:t>
-      </w:r>
-      <w:r>
-        <w:rPr>
-          <w:i/>
-          <w:iCs/>
-        </w:rPr>
-        <w:t>10,38</w:t>
-      </w:r>
-      <w:r>
-        <w:rPr>
-          <w:i/>
-          <w:iCs/>
-        </w:rPr>
-        <w:t xml:space="preserve"> % afin d’offrir cette rente au participant type. En ce qui a trait à la cotisation totale, cela représente une augmentation de </w:t>
-      </w:r>
-      <w:r>
-        <w:rPr>
-          <w:i/>
-          <w:iCs/>
-        </w:rPr>
-        <w:t>25,56</w:t>
-      </w:r>
-      <w:r>
-        <w:rPr>
-          <w:i/>
-          <w:iCs/>
-        </w:rPr>
-        <w:t xml:space="preserve"> % par rapport au tableau </w:t>
-      </w:r>
-      <w:r>
-        <w:rPr>
-          <w:i/>
-          <w:iCs/>
-        </w:rPr>
-        <w:t>3</w:t>
-      </w:r>
-      <w:r>
-        <w:rPr>
-          <w:i/>
-          <w:iCs/>
-        </w:rPr>
-        <w:t>.</w:t>
-      </w:r>
-    </w:p>
-    <w:p>
-      <w:pPr>
-        <w:pStyle w:val="Paragraphedeliste"/>
-      </w:pPr>
-    </w:p>
-    <w:p>
-      <w:pPr>
-        <w:pStyle w:val="Paragraphedeliste"/>
-        <w:numPr>
-          <w:ilvl w:val="0"/>
-          <w:numId w:val="7"/>
-        </w:numPr>
-      </w:pPr>
-      <w:r>
-        <w:t>Sensibilité</w:t>
-      </w:r>
-      <w:r>
-        <w:t xml:space="preserve"> </w:t>
-      </w:r>
-      <w:r>
-        <w:t>à l’hypothèse de rendement après la retraite,</w:t>
-      </w:r>
-      <w:r>
-        <w:t xml:space="preserve"> </w:t>
-      </w:r>
-      <w:r>
-        <w:t>participant type, rente non indexée</w:t>
-      </w:r>
-    </w:p>
-    <w:p>
-      <w:pPr>
-        <w:pStyle w:val="Paragraphedeliste"/>
-        <w:rPr>
-          <w:i/>
-          <w:iCs/>
-        </w:rPr>
-      </w:pPr>
-      <w:r>
-        <w:rPr>
-          <w:i/>
-          <w:iCs/>
-        </w:rPr>
-        <w:t>Commentaires sur le tableau : En comparaison a</w:t>
-      </w:r>
-      <w:r>
-        <w:rPr>
-          <w:i/>
-          <w:iCs/>
-        </w:rPr>
-        <w:t>vec</w:t>
-      </w:r>
-      <w:r>
-        <w:rPr>
-          <w:i/>
-          <w:iCs/>
-        </w:rPr>
-        <w:t xml:space="preserve"> premier tableau, ce test utilise un participant </w:t>
-      </w:r>
-      <w:r>
-        <w:rPr>
-          <w:i/>
-          <w:iCs/>
-        </w:rPr>
-        <w:t>type</w:t>
-      </w:r>
-      <w:r>
-        <w:rPr>
-          <w:i/>
-          <w:iCs/>
-        </w:rPr>
-        <w:t xml:space="preserve"> pour une rente </w:t>
-      </w:r>
-      <w:r>
-        <w:rPr>
-          <w:i/>
-          <w:iCs/>
-        </w:rPr>
-        <w:t>calculée avec un taux d’actualisation constant de 5,10 % après la retraite</w:t>
-      </w:r>
-      <w:r>
-        <w:rPr>
-          <w:i/>
-          <w:iCs/>
-        </w:rPr>
-        <w:t xml:space="preserve">. Le taux de cotisation salariale étant fixé à 5,00 %, on détermine un taux de cotisation patronale nécessaire de </w:t>
-      </w:r>
-      <w:r>
-        <w:rPr>
-          <w:i/>
-          <w:iCs/>
-        </w:rPr>
-        <w:t>7,81</w:t>
-      </w:r>
-      <w:r>
-        <w:rPr>
-          <w:i/>
-          <w:iCs/>
-        </w:rPr>
-        <w:t xml:space="preserve"> % afin d’offrir cette rente au participant type. En ce qui a trait à la cotisation totale, cela représente une augmentation de </w:t>
-      </w:r>
-      <w:r>
-        <w:rPr>
-          <w:i/>
-          <w:iCs/>
-        </w:rPr>
-        <w:t>8</w:t>
-      </w:r>
-      <w:r>
-        <w:rPr>
-          <w:i/>
-          <w:iCs/>
-        </w:rPr>
-        <w:t>,8</w:t>
-      </w:r>
-      <w:r>
-        <w:rPr>
-          <w:i/>
-          <w:iCs/>
-        </w:rPr>
-        <w:t>7</w:t>
-      </w:r>
-      <w:r>
-        <w:rPr>
-          <w:i/>
-          <w:iCs/>
-        </w:rPr>
-        <w:t> % par rapport au tableau 1.</w:t>
-      </w:r>
-    </w:p>
-    <w:p>
-      <w:pPr>
-        <w:pStyle w:val="Paragraphedeliste"/>
-      </w:pPr>
-    </w:p>
-    <w:p>
-      <w:pPr>
-        <w:pStyle w:val="Paragraphedeliste"/>
-        <w:numPr>
-          <w:ilvl w:val="0"/>
-          <w:numId w:val="7"/>
-        </w:numPr>
-        <w:rPr>
-          <w:rFonts w:cs="Times New Roman"/>
-        </w:rPr>
-      </w:pPr>
-      <w:r>
-        <w:rPr>
-          <w:rFonts w:cs="Times New Roman"/>
-        </w:rPr>
-        <w:t xml:space="preserve">Sensibilité à l’hypothèse de rendement avant la retraite, participant type, rente non indexée. </w:t>
-      </w:r>
-    </w:p>
-    <w:p>
-      <w:pPr>
-        <w:pStyle w:val="Paragraphedeliste"/>
-        <w:numPr>
-          <w:ilvl w:val="0"/>
-          <w:numId w:val="7"/>
-        </w:numPr>
-        <w:rPr>
-          <w:rFonts w:cs="Times New Roman"/>
-        </w:rPr>
-      </w:pPr>
-      <w:r>
-        <w:rPr>
-          <w:rFonts w:cs="Times New Roman"/>
-        </w:rPr>
-        <w:t xml:space="preserve">Sensibilité à l’hypothèse d’augmentation de salaire avant la retraite, participant type, rente non indexée. </w:t>
-      </w:r>
-    </w:p>
-    <w:p>
-      <w:pPr>
-        <w:pStyle w:val="Paragraphedeliste"/>
-        <w:numPr>
-          <w:ilvl w:val="0"/>
-          <w:numId w:val="7"/>
-        </w:numPr>
-        <w:rPr>
-          <w:rFonts w:eastAsia="Times New Roman" w:cs="Times New Roman"/>
-          <w:lang w:val="fr-CA" w:eastAsia="fr-CA"/>
-        </w:rPr>
-      </w:pPr>
-      <w:r>
-        <w:rPr>
-          <w:rFonts w:eastAsia="Times New Roman" w:cs="Times New Roman"/>
-          <w:lang w:val="fr-CA" w:eastAsia="fr-CA"/>
-        </w:rPr>
-        <w:t xml:space="preserve">Sensibilité à l’hypothèse de mortalité après la retraite, participant type, rente non indexée. </w:t>
-      </w:r>
-    </w:p>
-    <w:p>
-      <w:pPr>
-        <w:pStyle w:val="Paragraphedeliste"/>
-        <w:numPr>
-          <w:ilvl w:val="0"/>
-          <w:numId w:val="7"/>
-        </w:numPr>
-        <w:rPr>
-          <w:rFonts w:cs="Times New Roman"/>
-        </w:rPr>
-      </w:pPr>
-      <w:r>
-        <w:rPr>
-          <w:rFonts w:cs="Times New Roman"/>
-        </w:rPr>
-        <w:t xml:space="preserve">Effet d’une carrière de durée différente, participant fictif, rente non indexée. </w:t>
-      </w:r>
-    </w:p>
-    <w:p>
-      <w:pPr>
-        <w:pStyle w:val="Paragraphedeliste"/>
-        <w:numPr>
-          <w:ilvl w:val="0"/>
-          <w:numId w:val="7"/>
-        </w:numPr>
-        <w:rPr>
-          <w:rFonts w:eastAsia="Times New Roman" w:cs="Times New Roman"/>
-          <w:lang w:val="fr-CA" w:eastAsia="fr-CA"/>
-        </w:rPr>
-      </w:pPr>
-      <w:r>
-        <w:rPr>
-          <w:rFonts w:eastAsia="Times New Roman" w:cs="Times New Roman"/>
-          <w:lang w:val="fr-CA" w:eastAsia="fr-CA"/>
-        </w:rPr>
-        <w:t xml:space="preserve">Effet d’une hausse de l’âge de la retraite, participant type, rente non indexée. </w:t>
-      </w:r>
-    </w:p>
-    <w:p>
-      <w:pPr>
-        <w:pStyle w:val="Paragraphedeliste"/>
-        <w:numPr>
-          <w:ilvl w:val="0"/>
-          <w:numId w:val="7"/>
-        </w:numPr>
-        <w:rPr>
-          <w:rFonts w:eastAsia="Times New Roman" w:cs="Times New Roman"/>
-          <w:lang w:val="fr-CA" w:eastAsia="fr-CA"/>
-        </w:rPr>
-      </w:pPr>
-      <w:r>
-        <w:rPr>
-          <w:rFonts w:eastAsia="Times New Roman" w:cs="Times New Roman"/>
-          <w:lang w:val="fr-CA" w:eastAsia="fr-CA"/>
-        </w:rPr>
-        <w:lastRenderedPageBreak/>
-        <w:t xml:space="preserve">Effet d’une retraite future, participant type, rente non indexée. </w:t>
-      </w:r>
-    </w:p>
-    <w:p>
-      <w:pPr>
-        <w:pStyle w:val="Paragraphedeliste"/>
-        <w:numPr>
-          <w:ilvl w:val="0"/>
-          <w:numId w:val="7"/>
-        </w:numPr>
-        <w:rPr>
-          <w:rFonts w:eastAsia="Times New Roman" w:cs="Times New Roman"/>
-          <w:lang w:val="fr-CA" w:eastAsia="fr-CA"/>
-        </w:rPr>
-      </w:pPr>
-      <w:r>
-        <w:rPr>
-          <w:rFonts w:eastAsia="Times New Roman" w:cs="Times New Roman"/>
-          <w:lang w:val="fr-CA" w:eastAsia="fr-CA"/>
-        </w:rPr>
-        <w:t xml:space="preserve">Effet d’un taux de rente plus faible participant fictif, rente non indexée. </w:t>
-      </w:r>
-    </w:p>
-    <w:p>
-      <w:pPr>
-        <w:pStyle w:val="Paragraphedeliste"/>
-        <w:numPr>
-          <w:ilvl w:val="0"/>
-          <w:numId w:val="7"/>
-        </w:numPr>
-        <w:rPr>
-          <w:rFonts w:eastAsia="Times New Roman" w:cs="Times New Roman"/>
-          <w:lang w:val="fr-CA" w:eastAsia="fr-CA"/>
-        </w:rPr>
-      </w:pPr>
-      <w:r>
-        <w:rPr>
-          <w:rFonts w:eastAsia="Times New Roman" w:cs="Times New Roman"/>
-          <w:lang w:val="fr-CA" w:eastAsia="fr-CA"/>
-        </w:rPr>
-        <w:t xml:space="preserve">Coût de la protection contre l’inflation participant fictif. </w:t>
-      </w:r>
-    </w:p>
-    <w:p>
-      <w:pPr>
-        <w:spacing w:line="240" w:lineRule="auto"/>
-        <w:jc w:val="left"/>
-        <w:sectPr>
-          <w:pgSz w:w="12240" w:h="15840"/>
-          <w:pgMar w:top="1440" w:right="1800" w:bottom="1440" w:left="1800" w:header="708" w:footer="708" w:gutter="0"/>
-          <w:cols w:space="708"/>
-          <w:docGrid w:linePitch="360"/>
-        </w:sectPr>
-      </w:pPr>
-    </w:p>
-    <w:p>
-      <w:pPr>
-        <w:spacing w:line="240" w:lineRule="auto"/>
-        <w:jc w:val="left"/>
-      </w:pPr>
-      <w:r>
-        <w:rPr>
-          <w:highlight w:val="yellow"/>
-        </w:rPr>
-        <w:lastRenderedPageBreak/>
-        <w:t>Oli si tu peux faire opérer ta magie pour mettre le tableau de la feuille « Section 4 » en beau format, ce serait pas pire svp ! P.S. Je crois que ls colonnes B à E peut être retirée pour ce qui est du word (car on l’explicite à la page précédente) donc on gagne de l’espace</w:t>
-      </w:r>
-      <w:r>
-        <w:t>, quoique c’est demandé dans l’énoncé pour le format du tableau, donc à voir</w:t>
-      </w:r>
-      <w:r>
-        <w:t xml:space="preserve"> </w:t>
-      </w:r>
-    </w:p>
-    <w:p/>
-    <w:p>
-      <w:r>
         <w:drawing>
-          <wp:inline distT="0" distB="0" distL="0" distR="0" wp14:anchorId="0D611681" wp14:editId="3F1C29CA">
-            <wp:extent cx="8229600" cy="1671320"/>
-            <wp:effectExtent l="0" t="0" r="0" b="5080"/>
-            <wp:docPr id="5" name="Image 5"/>
+          <wp:anchor distT="0" distB="0" distL="114300" distR="114300" simplePos="0" relativeHeight="251665408" behindDoc="0" locked="0" layoutInCell="1" allowOverlap="1" wp14:anchorId="0E14EC93" wp14:editId="48A97857">
+            <wp:simplePos x="0" y="0"/>
+            <wp:positionH relativeFrom="column">
+              <wp:posOffset>65264</wp:posOffset>
+            </wp:positionH>
+            <wp:positionV relativeFrom="paragraph">
+              <wp:posOffset>282</wp:posOffset>
+            </wp:positionV>
+            <wp:extent cx="5214280" cy="8770549"/>
+            <wp:effectExtent l="0" t="0" r="5715" b="5715"/>
+            <wp:wrapSquare wrapText="bothSides"/>
+            <wp:docPr id="3" name="Image 3"/>
             <wp:cNvGraphicFramePr>
               <a:graphicFrameLocks xmlns:a="http://schemas.openxmlformats.org/drawingml/2006/main" noChangeAspect="1"/>
             </wp:cNvGraphicFramePr>
@@ -9649,10 +9006,8 @@
               <a:graphicData uri="http://schemas.openxmlformats.org/drawingml/2006/picture">
                 <pic:pic xmlns:pic="http://schemas.openxmlformats.org/drawingml/2006/picture">
                   <pic:nvPicPr>
-                    <pic:cNvPr id="0" name="Picture 3"/>
-                    <pic:cNvPicPr>
-                      <a:picLocks noChangeAspect="1" noChangeArrowheads="1"/>
-                    </pic:cNvPicPr>
+                    <pic:cNvPr id="1" name=""/>
+                    <pic:cNvPicPr/>
                   </pic:nvPicPr>
                   <pic:blipFill>
                     <a:blip r:embed="rId14">
@@ -9662,23 +9017,64 @@
                         </a:ext>
                       </a:extLst>
                     </a:blip>
-                    <a:srcRect/>
                     <a:stretch>
                       <a:fillRect/>
                     </a:stretch>
                   </pic:blipFill>
-                  <pic:spPr bwMode="auto">
+                  <pic:spPr>
                     <a:xfrm>
                       <a:off x="0" y="0"/>
-                      <a:ext cx="8229600" cy="1671320"/>
+                      <a:ext cx="5214280" cy="8770549"/>
                     </a:xfrm>
                     <a:prstGeom prst="rect">
                       <a:avLst/>
                     </a:prstGeom>
-                    <a:noFill/>
-                    <a:ln>
-                      <a:noFill/>
-                    </a:ln>
+                  </pic:spPr>
+                </pic:pic>
+              </a:graphicData>
+            </a:graphic>
+            <wp14:sizeRelH relativeFrom="page">
+              <wp14:pctWidth>0</wp14:pctWidth>
+            </wp14:sizeRelH>
+            <wp14:sizeRelV relativeFrom="page">
+              <wp14:pctHeight>0</wp14:pctHeight>
+            </wp14:sizeRelV>
+          </wp:anchor>
+        </w:drawing>
+      </w:r>
+    </w:p>
+    <w:p>
+      <w:r>
+        <w:lastRenderedPageBreak/>
+        <w:drawing>
+          <wp:inline distT="0" distB="0" distL="0" distR="0" wp14:anchorId="707B772C" wp14:editId="73A1961E">
+            <wp:extent cx="5486400" cy="8219440"/>
+            <wp:effectExtent l="0" t="0" r="0" b="0"/>
+            <wp:docPr id="6" name="Image 6"/>
+            <wp:cNvGraphicFramePr>
+              <a:graphicFrameLocks xmlns:a="http://schemas.openxmlformats.org/drawingml/2006/main" noChangeAspect="1"/>
+            </wp:cNvGraphicFramePr>
+            <a:graphic xmlns:a="http://schemas.openxmlformats.org/drawingml/2006/main">
+              <a:graphicData uri="http://schemas.openxmlformats.org/drawingml/2006/picture">
+                <pic:pic xmlns:pic="http://schemas.openxmlformats.org/drawingml/2006/picture">
+                  <pic:nvPicPr>
+                    <pic:cNvPr id="1" name=""/>
+                    <pic:cNvPicPr/>
+                  </pic:nvPicPr>
+                  <pic:blipFill>
+                    <a:blip r:embed="rId15"/>
+                    <a:stretch>
+                      <a:fillRect/>
+                    </a:stretch>
+                  </pic:blipFill>
+                  <pic:spPr>
+                    <a:xfrm>
+                      <a:off x="0" y="0"/>
+                      <a:ext cx="5486400" cy="8219440"/>
+                    </a:xfrm>
+                    <a:prstGeom prst="rect">
+                      <a:avLst/>
+                    </a:prstGeom>
                   </pic:spPr>
                 </pic:pic>
               </a:graphicData>
@@ -9687,6 +9083,2278 @@
         </w:drawing>
       </w:r>
     </w:p>
+    <w:p>
+      <w:r>
+        <w:lastRenderedPageBreak/>
+        <w:drawing>
+          <wp:inline distT="0" distB="0" distL="0" distR="0" wp14:anchorId="5D789412" wp14:editId="7661A305">
+            <wp:extent cx="5486400" cy="8107680"/>
+            <wp:effectExtent l="0" t="0" r="0" b="0"/>
+            <wp:docPr id="9" name="Image 9"/>
+            <wp:cNvGraphicFramePr>
+              <a:graphicFrameLocks xmlns:a="http://schemas.openxmlformats.org/drawingml/2006/main" noChangeAspect="1"/>
+            </wp:cNvGraphicFramePr>
+            <a:graphic xmlns:a="http://schemas.openxmlformats.org/drawingml/2006/main">
+              <a:graphicData uri="http://schemas.openxmlformats.org/drawingml/2006/picture">
+                <pic:pic xmlns:pic="http://schemas.openxmlformats.org/drawingml/2006/picture">
+                  <pic:nvPicPr>
+                    <pic:cNvPr id="1" name=""/>
+                    <pic:cNvPicPr/>
+                  </pic:nvPicPr>
+                  <pic:blipFill>
+                    <a:blip r:embed="rId16"/>
+                    <a:stretch>
+                      <a:fillRect/>
+                    </a:stretch>
+                  </pic:blipFill>
+                  <pic:spPr>
+                    <a:xfrm>
+                      <a:off x="0" y="0"/>
+                      <a:ext cx="5486400" cy="8107680"/>
+                    </a:xfrm>
+                    <a:prstGeom prst="rect">
+                      <a:avLst/>
+                    </a:prstGeom>
+                  </pic:spPr>
+                </pic:pic>
+              </a:graphicData>
+            </a:graphic>
+          </wp:inline>
+        </w:drawing>
+      </w:r>
+    </w:p>
+    <w:p>
+      <w:pPr>
+        <w:spacing w:line="240" w:lineRule="auto"/>
+        <w:jc w:val="left"/>
+      </w:pPr>
+      <w:r>
+        <w:lastRenderedPageBreak/>
+        <w:drawing>
+          <wp:anchor distT="0" distB="0" distL="114300" distR="114300" simplePos="0" relativeHeight="251666432" behindDoc="0" locked="0" layoutInCell="1" allowOverlap="1" wp14:anchorId="1712B598" wp14:editId="46BBCA29">
+            <wp:simplePos x="0" y="0"/>
+            <wp:positionH relativeFrom="column">
+              <wp:posOffset>-262820</wp:posOffset>
+            </wp:positionH>
+            <wp:positionV relativeFrom="paragraph">
+              <wp:posOffset>211</wp:posOffset>
+            </wp:positionV>
+            <wp:extent cx="6227445" cy="8037195"/>
+            <wp:effectExtent l="0" t="0" r="0" b="1905"/>
+            <wp:wrapSquare wrapText="bothSides"/>
+            <wp:docPr id="12" name="Image 12"/>
+            <wp:cNvGraphicFramePr>
+              <a:graphicFrameLocks xmlns:a="http://schemas.openxmlformats.org/drawingml/2006/main" noChangeAspect="1"/>
+            </wp:cNvGraphicFramePr>
+            <a:graphic xmlns:a="http://schemas.openxmlformats.org/drawingml/2006/main">
+              <a:graphicData uri="http://schemas.openxmlformats.org/drawingml/2006/picture">
+                <pic:pic xmlns:pic="http://schemas.openxmlformats.org/drawingml/2006/picture">
+                  <pic:nvPicPr>
+                    <pic:cNvPr id="1" name=""/>
+                    <pic:cNvPicPr/>
+                  </pic:nvPicPr>
+                  <pic:blipFill>
+                    <a:blip r:embed="rId17">
+                      <a:extLst>
+                        <a:ext uri="{28A0092B-C50C-407E-A947-70E740481C1C}">
+                          <a14:useLocalDpi xmlns:a14="http://schemas.microsoft.com/office/drawing/2010/main" val="0"/>
+                        </a:ext>
+                      </a:extLst>
+                    </a:blip>
+                    <a:stretch>
+                      <a:fillRect/>
+                    </a:stretch>
+                  </pic:blipFill>
+                  <pic:spPr>
+                    <a:xfrm>
+                      <a:off x="0" y="0"/>
+                      <a:ext cx="6227445" cy="8037195"/>
+                    </a:xfrm>
+                    <a:prstGeom prst="rect">
+                      <a:avLst/>
+                    </a:prstGeom>
+                  </pic:spPr>
+                </pic:pic>
+              </a:graphicData>
+            </a:graphic>
+            <wp14:sizeRelH relativeFrom="page">
+              <wp14:pctWidth>0</wp14:pctWidth>
+            </wp14:sizeRelH>
+            <wp14:sizeRelV relativeFrom="page">
+              <wp14:pctHeight>0</wp14:pctHeight>
+            </wp14:sizeRelV>
+          </wp:anchor>
+        </w:drawing>
+      </w:r>
+      <w:r>
+        <w:br w:type="page"/>
+      </w:r>
+    </w:p>
+    <w:p>
+      <w:r>
+        <w:lastRenderedPageBreak/>
+        <w:tab/>
+        <w:t>Pour la section numéro 3, nous avons pris le temps de faire une validation par les pairs. Ainsi, nous avons des résultats qui ont été évalués par les collègues et nous croyons aussi qu’ils ont du sens selon les hypothèses. Par exemple, c’est tout à fait normal que la valeur actualisée des prestations du participant fictif sans indexation soit inférieure à celle ayant une indexation annuelle de 2%. Donc, nous sommes confiants avec la validité des résultats que nous présentons.</w:t>
+      </w:r>
+    </w:p>
+    <w:p/>
+    <w:p>
+      <w:r>
+        <w:tab/>
+        <w:t xml:space="preserve">De plus, lorsque nous analysons les différents résultats en fonction des groupes de participants actifs que nous avons dans l’annexe « Participant actif », les valeurs obtenues respectent les attentes de grandeur que nous avions. À titre d’illustration, il est normal que pour un participant sans conjoint, la valeur actualisée de sa rente soit moins grande que celle lorsque le participant </w:t>
+      </w:r>
+      <w:proofErr w:type="spellStart"/>
+      <w:r>
+        <w:t>a</w:t>
+      </w:r>
+      <w:proofErr w:type="spellEnd"/>
+      <w:r>
+        <w:t xml:space="preserve"> un conjoint. Le but n’est pas d’expliquer en détail l’effet sur la valeur actualisée d’un participant actif d’un groupe en comparaison avec un autre groupe. Nous cherchons plutôt à avoir une idée de la valeur actualisée pour l’ensemble des participants en pondération avec le groupe auquel il appartient. </w:t>
+      </w:r>
+    </w:p>
+    <w:p/>
+    <w:p>
+      <w:r>
+        <w:tab/>
+        <w:t>La pondération permet dans ce cas-ci d’obtenir la valeur actualisée de la rente la plus exacte possible afin de respecter la répartition des participant dans l’entreprise. Nous ne pouvons pas évaluer une rente pour un homme célibataire et l’appliquer à l’ensemble des participants, car cela aurait pour effet de diminuer la valeur de la rente. Dans le cas opposé, la valeur actualisée serait trop grande. Il faut ajuster le plus possible la valeur de la rente en fonction du groupe de participants et c’est pourquoi nous pondérons selon les groupes qui nous ont été fournis. Même si parfois la valeur actualisée d’un groupe de participants est semblable à un autre, il est important de faire tous les calculs, ce qui nous permet de gagner plus précision dans nos estimations.</w:t>
+      </w:r>
+    </w:p>
+    <w:p>
+      <w:r>
+        <w:t xml:space="preserve"> </w:t>
+      </w:r>
+    </w:p>
+    <w:p>
+      <w:pPr>
+        <w:spacing w:line="240" w:lineRule="auto"/>
+        <w:jc w:val="left"/>
+        <w:rPr>
+          <w:rFonts w:eastAsiaTheme="majorEastAsia" w:cstheme="majorBidi"/>
+          <w:b/>
+          <w:i/>
+          <w:color w:val="000000" w:themeColor="text1"/>
+          <w:sz w:val="32"/>
+          <w:szCs w:val="32"/>
+        </w:rPr>
+      </w:pPr>
+      <w:bookmarkStart w:id="7" w:name="_Toc88056537"/>
+      <w:r>
+        <w:br w:type="page"/>
+      </w:r>
+    </w:p>
+    <w:p>
+      <w:pPr>
+        <w:pStyle w:val="Titre1"/>
+      </w:pPr>
+      <w:r>
+        <w:lastRenderedPageBreak/>
+        <w:t>Section 4 – Établissement du coût nivelé du régime selon une approche déterministe</w:t>
+      </w:r>
+      <w:bookmarkEnd w:id="7"/>
+    </w:p>
+    <w:p>
+      <w:r>
+        <w:tab/>
+        <w:t>À la suite de la calibration d’un modèle et de l’application d</w:t>
+      </w:r>
+      <w:r>
+        <w:t>e ce modèle sur un</w:t>
+      </w:r>
+      <w:r>
+        <w:t xml:space="preserve"> « participant fictif », nous nous intéressons aux différentes variables qui font changer la rente du participant. Nous analysons en détails l’impact d’un changement de variable, comme fait à la section 1 pour calibrer notre modèle. Au total, 1</w:t>
+      </w:r>
+      <w:r>
+        <w:t>3</w:t>
+      </w:r>
+      <w:r>
+        <w:t xml:space="preserve"> questions posées par notre patron, Monsieur Louis Adam, nous permettent de mettre en valeur certains aspects qui nous ont guidé sur les recommandations faites dans ce rapport.</w:t>
+      </w:r>
+      <w:r>
+        <w:t xml:space="preserve"> L’accent est mis sur le partage des coûts.</w:t>
+      </w:r>
+    </w:p>
+    <w:p>
+      <w:pPr>
+        <w:spacing w:line="240" w:lineRule="auto"/>
+        <w:jc w:val="left"/>
+      </w:pPr>
+      <w:r>
+        <w:br w:type="page"/>
+      </w:r>
+    </w:p>
+    <w:p>
+      <w:pPr>
+        <w:pStyle w:val="Paragraphedeliste"/>
+        <w:numPr>
+          <w:ilvl w:val="0"/>
+          <w:numId w:val="7"/>
+        </w:numPr>
+      </w:pPr>
+      <w:r>
+        <w:lastRenderedPageBreak/>
+        <w:drawing>
+          <wp:anchor distT="0" distB="0" distL="114300" distR="114300" simplePos="0" relativeHeight="251673600" behindDoc="0" locked="0" layoutInCell="1" allowOverlap="1" wp14:anchorId="59DF7F58" wp14:editId="032346F7">
+            <wp:simplePos x="0" y="0"/>
+            <wp:positionH relativeFrom="column">
+              <wp:posOffset>-576416</wp:posOffset>
+            </wp:positionH>
+            <wp:positionV relativeFrom="paragraph">
+              <wp:posOffset>265430</wp:posOffset>
+            </wp:positionV>
+            <wp:extent cx="6893480" cy="5412658"/>
+            <wp:effectExtent l="0" t="0" r="3175" b="0"/>
+            <wp:wrapSquare wrapText="bothSides"/>
+            <wp:docPr id="22" name="Image 22"/>
+            <wp:cNvGraphicFramePr>
+              <a:graphicFrameLocks xmlns:a="http://schemas.openxmlformats.org/drawingml/2006/main" noChangeAspect="1"/>
+            </wp:cNvGraphicFramePr>
+            <a:graphic xmlns:a="http://schemas.openxmlformats.org/drawingml/2006/main">
+              <a:graphicData uri="http://schemas.openxmlformats.org/drawingml/2006/picture">
+                <pic:pic xmlns:pic="http://schemas.openxmlformats.org/drawingml/2006/picture">
+                  <pic:nvPicPr>
+                    <pic:cNvPr id="1" name=""/>
+                    <pic:cNvPicPr/>
+                  </pic:nvPicPr>
+                  <pic:blipFill>
+                    <a:blip r:embed="rId18">
+                      <a:extLst>
+                        <a:ext uri="{28A0092B-C50C-407E-A947-70E740481C1C}">
+                          <a14:useLocalDpi xmlns:a14="http://schemas.microsoft.com/office/drawing/2010/main" val="0"/>
+                        </a:ext>
+                      </a:extLst>
+                    </a:blip>
+                    <a:stretch>
+                      <a:fillRect/>
+                    </a:stretch>
+                  </pic:blipFill>
+                  <pic:spPr>
+                    <a:xfrm>
+                      <a:off x="0" y="0"/>
+                      <a:ext cx="6893480" cy="5412658"/>
+                    </a:xfrm>
+                    <a:prstGeom prst="rect">
+                      <a:avLst/>
+                    </a:prstGeom>
+                  </pic:spPr>
+                </pic:pic>
+              </a:graphicData>
+            </a:graphic>
+            <wp14:sizeRelH relativeFrom="page">
+              <wp14:pctWidth>0</wp14:pctWidth>
+            </wp14:sizeRelH>
+            <wp14:sizeRelV relativeFrom="page">
+              <wp14:pctHeight>0</wp14:pctHeight>
+            </wp14:sizeRelV>
+          </wp:anchor>
+        </w:drawing>
+      </w:r>
+      <w:r>
+        <w:t>Modèle simplifié, participant type</w:t>
+      </w:r>
+    </w:p>
+    <w:p/>
+    <w:p/>
+    <w:p/>
+    <w:p/>
+    <w:p/>
+    <w:p/>
+    <w:p/>
+    <w:p/>
+    <w:p/>
+    <w:p/>
+    <w:p>
+      <w:r>
+        <w:lastRenderedPageBreak/>
+        <w:drawing>
+          <wp:anchor distT="0" distB="0" distL="114300" distR="114300" simplePos="0" relativeHeight="251682816" behindDoc="0" locked="0" layoutInCell="1" allowOverlap="1" wp14:anchorId="12EF36F5" wp14:editId="280DA898">
+            <wp:simplePos x="0" y="0"/>
+            <wp:positionH relativeFrom="column">
+              <wp:posOffset>-581660</wp:posOffset>
+            </wp:positionH>
+            <wp:positionV relativeFrom="paragraph">
+              <wp:posOffset>186567</wp:posOffset>
+            </wp:positionV>
+            <wp:extent cx="6592529" cy="2492037"/>
+            <wp:effectExtent l="0" t="0" r="0" b="0"/>
+            <wp:wrapSquare wrapText="bothSides"/>
+            <wp:docPr id="31" name="Image 31"/>
+            <wp:cNvGraphicFramePr>
+              <a:graphicFrameLocks xmlns:a="http://schemas.openxmlformats.org/drawingml/2006/main" noChangeAspect="1"/>
+            </wp:cNvGraphicFramePr>
+            <a:graphic xmlns:a="http://schemas.openxmlformats.org/drawingml/2006/main">
+              <a:graphicData uri="http://schemas.openxmlformats.org/drawingml/2006/picture">
+                <pic:pic xmlns:pic="http://schemas.openxmlformats.org/drawingml/2006/picture">
+                  <pic:nvPicPr>
+                    <pic:cNvPr id="1" name=""/>
+                    <pic:cNvPicPr/>
+                  </pic:nvPicPr>
+                  <pic:blipFill>
+                    <a:blip r:embed="rId19">
+                      <a:extLst>
+                        <a:ext uri="{28A0092B-C50C-407E-A947-70E740481C1C}">
+                          <a14:useLocalDpi xmlns:a14="http://schemas.microsoft.com/office/drawing/2010/main" val="0"/>
+                        </a:ext>
+                      </a:extLst>
+                    </a:blip>
+                    <a:stretch>
+                      <a:fillRect/>
+                    </a:stretch>
+                  </pic:blipFill>
+                  <pic:spPr>
+                    <a:xfrm>
+                      <a:off x="0" y="0"/>
+                      <a:ext cx="6592529" cy="2492037"/>
+                    </a:xfrm>
+                    <a:prstGeom prst="rect">
+                      <a:avLst/>
+                    </a:prstGeom>
+                  </pic:spPr>
+                </pic:pic>
+              </a:graphicData>
+            </a:graphic>
+            <wp14:sizeRelH relativeFrom="page">
+              <wp14:pctWidth>0</wp14:pctWidth>
+            </wp14:sizeRelH>
+            <wp14:sizeRelV relativeFrom="page">
+              <wp14:pctHeight>0</wp14:pctHeight>
+            </wp14:sizeRelV>
+          </wp:anchor>
+        </w:drawing>
+      </w:r>
+    </w:p>
+    <w:p/>
+    <w:p/>
+    <w:p>
+      <w:pPr>
+        <w:pStyle w:val="Paragraphedeliste"/>
+        <w:rPr>
+          <w:i/>
+          <w:iCs/>
+        </w:rPr>
+      </w:pPr>
+      <w:r>
+        <w:rPr>
+          <w:i/>
+          <w:iCs/>
+        </w:rPr>
+        <w:t xml:space="preserve">Commentaires sur le tableau : </w:t>
+      </w:r>
+      <w:r>
+        <w:rPr>
+          <w:i/>
+          <w:iCs/>
+        </w:rPr>
+        <w:t xml:space="preserve">Comme ce test concerne le participant type, on basera nos comparaisons à partir de ces résultats. Nous nous attarderons principalement au taux de cotisation patronale nécessaire pour offrir une telle rente. </w:t>
+      </w:r>
+      <w:r>
+        <w:rPr>
+          <w:i/>
+          <w:iCs/>
+        </w:rPr>
+        <w:t>Le taux de cotisation salariale étant fixé à 5,00 %, on détermine un taux de cotisation patronale nécessaire de 6,77 % afin d’offrir cette rente de base au participant type.</w:t>
+      </w:r>
+    </w:p>
+    <w:p>
+      <w:pPr>
+        <w:spacing w:line="240" w:lineRule="auto"/>
+        <w:jc w:val="left"/>
+      </w:pPr>
+      <w:r>
+        <w:br w:type="page"/>
+      </w:r>
+    </w:p>
+    <w:p>
+      <w:pPr>
+        <w:pStyle w:val="Paragraphedeliste"/>
+        <w:numPr>
+          <w:ilvl w:val="0"/>
+          <w:numId w:val="7"/>
+        </w:numPr>
+      </w:pPr>
+      <w:r>
+        <w:lastRenderedPageBreak/>
+        <w:drawing>
+          <wp:anchor distT="0" distB="0" distL="114300" distR="114300" simplePos="0" relativeHeight="251674624" behindDoc="0" locked="0" layoutInCell="1" allowOverlap="1" wp14:anchorId="477FF609" wp14:editId="7F8CE544">
+            <wp:simplePos x="0" y="0"/>
+            <wp:positionH relativeFrom="column">
+              <wp:posOffset>-730250</wp:posOffset>
+            </wp:positionH>
+            <wp:positionV relativeFrom="paragraph">
+              <wp:posOffset>265430</wp:posOffset>
+            </wp:positionV>
+            <wp:extent cx="7019925" cy="5511800"/>
+            <wp:effectExtent l="0" t="0" r="3175" b="0"/>
+            <wp:wrapSquare wrapText="bothSides"/>
+            <wp:docPr id="23" name="Image 23"/>
+            <wp:cNvGraphicFramePr>
+              <a:graphicFrameLocks xmlns:a="http://schemas.openxmlformats.org/drawingml/2006/main" noChangeAspect="1"/>
+            </wp:cNvGraphicFramePr>
+            <a:graphic xmlns:a="http://schemas.openxmlformats.org/drawingml/2006/main">
+              <a:graphicData uri="http://schemas.openxmlformats.org/drawingml/2006/picture">
+                <pic:pic xmlns:pic="http://schemas.openxmlformats.org/drawingml/2006/picture">
+                  <pic:nvPicPr>
+                    <pic:cNvPr id="1" name=""/>
+                    <pic:cNvPicPr/>
+                  </pic:nvPicPr>
+                  <pic:blipFill>
+                    <a:blip r:embed="rId20">
+                      <a:extLst>
+                        <a:ext uri="{28A0092B-C50C-407E-A947-70E740481C1C}">
+                          <a14:useLocalDpi xmlns:a14="http://schemas.microsoft.com/office/drawing/2010/main" val="0"/>
+                        </a:ext>
+                      </a:extLst>
+                    </a:blip>
+                    <a:stretch>
+                      <a:fillRect/>
+                    </a:stretch>
+                  </pic:blipFill>
+                  <pic:spPr>
+                    <a:xfrm>
+                      <a:off x="0" y="0"/>
+                      <a:ext cx="7019925" cy="5511800"/>
+                    </a:xfrm>
+                    <a:prstGeom prst="rect">
+                      <a:avLst/>
+                    </a:prstGeom>
+                  </pic:spPr>
+                </pic:pic>
+              </a:graphicData>
+            </a:graphic>
+            <wp14:sizeRelH relativeFrom="page">
+              <wp14:pctWidth>0</wp14:pctWidth>
+            </wp14:sizeRelH>
+            <wp14:sizeRelV relativeFrom="page">
+              <wp14:pctHeight>0</wp14:pctHeight>
+            </wp14:sizeRelV>
+          </wp:anchor>
+        </w:drawing>
+      </w:r>
+      <w:r>
+        <w:t>Modèle complet, participant type</w:t>
+      </w:r>
+    </w:p>
+    <w:p/>
+    <w:p/>
+    <w:p/>
+    <w:p/>
+    <w:p/>
+    <w:p/>
+    <w:p/>
+    <w:p/>
+    <w:p/>
+    <w:p>
+      <w:r>
+        <w:lastRenderedPageBreak/>
+        <w:drawing>
+          <wp:anchor distT="0" distB="0" distL="114300" distR="114300" simplePos="0" relativeHeight="251683840" behindDoc="0" locked="0" layoutInCell="1" allowOverlap="1" wp14:anchorId="5EF89CD2" wp14:editId="78F351E9">
+            <wp:simplePos x="0" y="0"/>
+            <wp:positionH relativeFrom="column">
+              <wp:posOffset>-243738</wp:posOffset>
+            </wp:positionH>
+            <wp:positionV relativeFrom="paragraph">
+              <wp:posOffset>339233</wp:posOffset>
+            </wp:positionV>
+            <wp:extent cx="6312310" cy="2386112"/>
+            <wp:effectExtent l="0" t="0" r="0" b="1905"/>
+            <wp:wrapSquare wrapText="bothSides"/>
+            <wp:docPr id="32" name="Image 32"/>
+            <wp:cNvGraphicFramePr>
+              <a:graphicFrameLocks xmlns:a="http://schemas.openxmlformats.org/drawingml/2006/main" noChangeAspect="1"/>
+            </wp:cNvGraphicFramePr>
+            <a:graphic xmlns:a="http://schemas.openxmlformats.org/drawingml/2006/main">
+              <a:graphicData uri="http://schemas.openxmlformats.org/drawingml/2006/picture">
+                <pic:pic xmlns:pic="http://schemas.openxmlformats.org/drawingml/2006/picture">
+                  <pic:nvPicPr>
+                    <pic:cNvPr id="1" name=""/>
+                    <pic:cNvPicPr/>
+                  </pic:nvPicPr>
+                  <pic:blipFill>
+                    <a:blip r:embed="rId21">
+                      <a:extLst>
+                        <a:ext uri="{28A0092B-C50C-407E-A947-70E740481C1C}">
+                          <a14:useLocalDpi xmlns:a14="http://schemas.microsoft.com/office/drawing/2010/main" val="0"/>
+                        </a:ext>
+                      </a:extLst>
+                    </a:blip>
+                    <a:stretch>
+                      <a:fillRect/>
+                    </a:stretch>
+                  </pic:blipFill>
+                  <pic:spPr>
+                    <a:xfrm>
+                      <a:off x="0" y="0"/>
+                      <a:ext cx="6312310" cy="2386112"/>
+                    </a:xfrm>
+                    <a:prstGeom prst="rect">
+                      <a:avLst/>
+                    </a:prstGeom>
+                  </pic:spPr>
+                </pic:pic>
+              </a:graphicData>
+            </a:graphic>
+            <wp14:sizeRelH relativeFrom="page">
+              <wp14:pctWidth>0</wp14:pctWidth>
+            </wp14:sizeRelH>
+            <wp14:sizeRelV relativeFrom="page">
+              <wp14:pctHeight>0</wp14:pctHeight>
+            </wp14:sizeRelV>
+          </wp:anchor>
+        </w:drawing>
+      </w:r>
+    </w:p>
+    <w:p/>
+    <w:p/>
+    <w:p/>
+    <w:p/>
+    <w:p/>
+    <w:p/>
+    <w:p>
+      <w:pPr>
+        <w:pStyle w:val="Paragraphedeliste"/>
+        <w:rPr>
+          <w:i/>
+          <w:iCs/>
+        </w:rPr>
+      </w:pPr>
+      <w:r>
+        <w:rPr>
+          <w:i/>
+          <w:iCs/>
+        </w:rPr>
+        <w:t>Commentaires sur le tableau : En comparaison a</w:t>
+      </w:r>
+      <w:r>
+        <w:rPr>
+          <w:i/>
+          <w:iCs/>
+        </w:rPr>
+        <w:t>vec</w:t>
+      </w:r>
+      <w:r>
+        <w:rPr>
+          <w:i/>
+          <w:iCs/>
+        </w:rPr>
+        <w:t xml:space="preserve"> premier tableau, ce participant type a un conjoint (donc une rente avec réversion au conjoint à 60 %). Les tables de mortalité et d’amélioration de la mortalité changent également. De plus, la rente </w:t>
+      </w:r>
+      <w:r>
+        <w:rPr>
+          <w:i/>
+          <w:iCs/>
+          <w:highlight w:val="yellow"/>
+        </w:rPr>
+        <w:t>est désormais mensuelle</w:t>
+      </w:r>
+      <w:r>
+        <w:rPr>
+          <w:i/>
+          <w:iCs/>
+        </w:rPr>
+        <w:t xml:space="preserve"> avec une garantie de 5 ans</w:t>
+      </w:r>
+      <w:r>
+        <w:rPr>
+          <w:i/>
+          <w:iCs/>
+        </w:rPr>
+        <w:t>. Le taux de cotisation salariale étant fixé à 5,00 %, on détermine un taux de cotisation patronale nécessaire de 8,31</w:t>
+      </w:r>
+      <w:r>
+        <w:rPr>
+          <w:i/>
+          <w:iCs/>
+        </w:rPr>
+        <w:t> </w:t>
+      </w:r>
+      <w:r>
+        <w:rPr>
+          <w:i/>
+          <w:iCs/>
+        </w:rPr>
+        <w:t>% afin d’offrir cette rente au participant type. En ce qui a trait à la cotisation totale, cela représente une augmentation de 13,15 % par rapport au tableau 1.</w:t>
+      </w:r>
+    </w:p>
+    <w:p>
+      <w:pPr>
+        <w:pStyle w:val="Paragraphedeliste"/>
+        <w:numPr>
+          <w:ilvl w:val="0"/>
+          <w:numId w:val="7"/>
+        </w:numPr>
+      </w:pPr>
+      <w:r>
+        <w:t>Modèle complet, participant fictif, rente non indexée</w:t>
+      </w:r>
+    </w:p>
+    <w:p/>
+    <w:p>
+      <w:pPr>
+        <w:pStyle w:val="Paragraphedeliste"/>
+        <w:rPr>
+          <w:i/>
+          <w:iCs/>
+        </w:rPr>
+      </w:pPr>
+      <w:r>
+        <w:rPr>
+          <w:i/>
+          <w:iCs/>
+        </w:rPr>
+        <w:t>Commentaires sur le tableau : En comparaison avec premier tableau, ce test utilise un participant fictif pour une rente sans indexation. Le taux de cotisation salariale étant fixé à 5,00 %, on détermine un taux de cotisation patronale nécessaire de 8,04 % afin d’offrir cette rente au participant type. En ce qui a trait à la cotisation totale, cela représente une augmentation de 10,84 % par rapport au tableau 1.</w:t>
+      </w:r>
+    </w:p>
+    <w:p>
+      <w:pPr>
+        <w:pStyle w:val="Paragraphedeliste"/>
+      </w:pPr>
+    </w:p>
+    <w:p>
+      <w:pPr>
+        <w:pStyle w:val="Paragraphedeliste"/>
+        <w:numPr>
+          <w:ilvl w:val="0"/>
+          <w:numId w:val="7"/>
+        </w:numPr>
+      </w:pPr>
+      <w:r>
+        <w:t>Modèle complet, participant fictif, rente pleinement indexée</w:t>
+      </w:r>
+      <w:r>
+        <w:t xml:space="preserve"> (2%)</w:t>
+      </w:r>
+    </w:p>
+    <w:p>
+      <w:pPr>
+        <w:pStyle w:val="Paragraphedeliste"/>
+        <w:rPr>
+          <w:i/>
+          <w:iCs/>
+        </w:rPr>
+      </w:pPr>
+      <w:r>
+        <w:rPr>
+          <w:i/>
+          <w:iCs/>
+        </w:rPr>
+        <w:t>Commentaires sur le tableau : Ce test sera comparé avec le précédent, car il implique le même participant fictif, mais cette fois-ci, la rente est indexée à un taux déterministe de 2 %. Le taux de cotisation salariale étant fixé à 5,00 %, on détermine un taux de cotisation patronale nécessaire de 10,38 % afin d’offrir cette rente au participant type. En ce qui a trait à la cotisation totale, cela représente une augmentation de 25,56 % par rapport au tableau 3.</w:t>
+      </w:r>
+    </w:p>
+    <w:p>
+      <w:pPr>
+        <w:pStyle w:val="Paragraphedeliste"/>
+      </w:pPr>
+    </w:p>
+    <w:p>
+      <w:pPr>
+        <w:spacing w:line="240" w:lineRule="auto"/>
+        <w:jc w:val="left"/>
+      </w:pPr>
+      <w:r>
+        <w:br w:type="page"/>
+      </w:r>
+    </w:p>
+    <w:p>
+      <w:pPr>
+        <w:pStyle w:val="Paragraphedeliste"/>
+        <w:numPr>
+          <w:ilvl w:val="0"/>
+          <w:numId w:val="7"/>
+        </w:numPr>
+      </w:pPr>
+      <w:r>
+        <w:lastRenderedPageBreak/>
+        <w:drawing>
+          <wp:anchor distT="0" distB="0" distL="114300" distR="114300" simplePos="0" relativeHeight="251675648" behindDoc="0" locked="0" layoutInCell="1" allowOverlap="1" wp14:anchorId="0099C46E" wp14:editId="0C0FED45">
+            <wp:simplePos x="0" y="0"/>
+            <wp:positionH relativeFrom="column">
+              <wp:posOffset>-760095</wp:posOffset>
+            </wp:positionH>
+            <wp:positionV relativeFrom="paragraph">
+              <wp:posOffset>530860</wp:posOffset>
+            </wp:positionV>
+            <wp:extent cx="7108190" cy="5562600"/>
+            <wp:effectExtent l="0" t="0" r="3810" b="0"/>
+            <wp:wrapSquare wrapText="bothSides"/>
+            <wp:docPr id="24" name="Image 24"/>
+            <wp:cNvGraphicFramePr>
+              <a:graphicFrameLocks xmlns:a="http://schemas.openxmlformats.org/drawingml/2006/main" noChangeAspect="1"/>
+            </wp:cNvGraphicFramePr>
+            <a:graphic xmlns:a="http://schemas.openxmlformats.org/drawingml/2006/main">
+              <a:graphicData uri="http://schemas.openxmlformats.org/drawingml/2006/picture">
+                <pic:pic xmlns:pic="http://schemas.openxmlformats.org/drawingml/2006/picture">
+                  <pic:nvPicPr>
+                    <pic:cNvPr id="1" name=""/>
+                    <pic:cNvPicPr/>
+                  </pic:nvPicPr>
+                  <pic:blipFill>
+                    <a:blip r:embed="rId22">
+                      <a:extLst>
+                        <a:ext uri="{28A0092B-C50C-407E-A947-70E740481C1C}">
+                          <a14:useLocalDpi xmlns:a14="http://schemas.microsoft.com/office/drawing/2010/main" val="0"/>
+                        </a:ext>
+                      </a:extLst>
+                    </a:blip>
+                    <a:stretch>
+                      <a:fillRect/>
+                    </a:stretch>
+                  </pic:blipFill>
+                  <pic:spPr>
+                    <a:xfrm>
+                      <a:off x="0" y="0"/>
+                      <a:ext cx="7108190" cy="5562600"/>
+                    </a:xfrm>
+                    <a:prstGeom prst="rect">
+                      <a:avLst/>
+                    </a:prstGeom>
+                  </pic:spPr>
+                </pic:pic>
+              </a:graphicData>
+            </a:graphic>
+            <wp14:sizeRelH relativeFrom="page">
+              <wp14:pctWidth>0</wp14:pctWidth>
+            </wp14:sizeRelH>
+            <wp14:sizeRelV relativeFrom="page">
+              <wp14:pctHeight>0</wp14:pctHeight>
+            </wp14:sizeRelV>
+          </wp:anchor>
+        </w:drawing>
+      </w:r>
+      <w:r>
+        <w:t>Sensibilité</w:t>
+      </w:r>
+      <w:r>
+        <w:t xml:space="preserve"> </w:t>
+      </w:r>
+      <w:r>
+        <w:t>à l’hypothèse de rendement après la retraite,</w:t>
+      </w:r>
+      <w:r>
+        <w:t xml:space="preserve"> </w:t>
+      </w:r>
+      <w:r>
+        <w:t>participant type, rente non indexé</w:t>
+      </w:r>
+    </w:p>
+    <w:p/>
+    <w:p/>
+    <w:p/>
+    <w:p/>
+    <w:p/>
+    <w:p/>
+    <w:p/>
+    <w:p/>
+    <w:p/>
+    <w:p/>
+    <w:p/>
+    <w:p/>
+    <w:p/>
+    <w:p>
+      <w:pPr>
+        <w:pStyle w:val="Paragraphedeliste"/>
+        <w:rPr>
+          <w:i/>
+          <w:iCs/>
+        </w:rPr>
+      </w:pPr>
+      <w:r>
+        <w:rPr>
+          <w:i/>
+          <w:iCs/>
+        </w:rPr>
+        <w:t>Commentaires sur le tableau : En comparaison avec premier tableau, ce test utilise un participant type pour une rente calculée avec un taux d’actualisation constant de 5,10 % après la retraite. Le taux de cotisation salariale étant fixé à 5,00 %, on détermine un taux de cotisation patronale nécessaire de 7,81 % afin d’offrir cette rente au participant type. En ce qui a trait à la cotisation totale, cela représente une augmentation de 8,87 % par rapport au tableau 1.</w:t>
+      </w:r>
+    </w:p>
+    <w:p>
+      <w:pPr>
+        <w:pStyle w:val="Paragraphedeliste"/>
+      </w:pPr>
+    </w:p>
+    <w:p>
+      <w:pPr>
+        <w:spacing w:line="240" w:lineRule="auto"/>
+        <w:jc w:val="left"/>
+        <w:rPr>
+          <w:rFonts w:cs="Times New Roman"/>
+        </w:rPr>
+      </w:pPr>
+      <w:r>
+        <w:rPr>
+          <w:rFonts w:cs="Times New Roman"/>
+        </w:rPr>
+        <w:br w:type="page"/>
+      </w:r>
+    </w:p>
+    <w:p>
+      <w:pPr>
+        <w:pStyle w:val="Paragraphedeliste"/>
+        <w:numPr>
+          <w:ilvl w:val="0"/>
+          <w:numId w:val="7"/>
+        </w:numPr>
+        <w:rPr>
+          <w:rFonts w:cs="Times New Roman"/>
+        </w:rPr>
+      </w:pPr>
+      <w:r>
+        <w:rPr>
+          <w:rFonts w:cs="Times New Roman"/>
+        </w:rPr>
+        <w:lastRenderedPageBreak/>
+        <w:drawing>
+          <wp:anchor distT="0" distB="0" distL="114300" distR="114300" simplePos="0" relativeHeight="251676672" behindDoc="0" locked="0" layoutInCell="1" allowOverlap="1" wp14:anchorId="6DC12250" wp14:editId="1F0807E0">
+            <wp:simplePos x="0" y="0"/>
+            <wp:positionH relativeFrom="column">
+              <wp:posOffset>-749054</wp:posOffset>
+            </wp:positionH>
+            <wp:positionV relativeFrom="paragraph">
+              <wp:posOffset>545075</wp:posOffset>
+            </wp:positionV>
+            <wp:extent cx="7143096" cy="5589638"/>
+            <wp:effectExtent l="0" t="0" r="0" b="0"/>
+            <wp:wrapSquare wrapText="bothSides"/>
+            <wp:docPr id="25" name="Image 25"/>
+            <wp:cNvGraphicFramePr>
+              <a:graphicFrameLocks xmlns:a="http://schemas.openxmlformats.org/drawingml/2006/main" noChangeAspect="1"/>
+            </wp:cNvGraphicFramePr>
+            <a:graphic xmlns:a="http://schemas.openxmlformats.org/drawingml/2006/main">
+              <a:graphicData uri="http://schemas.openxmlformats.org/drawingml/2006/picture">
+                <pic:pic xmlns:pic="http://schemas.openxmlformats.org/drawingml/2006/picture">
+                  <pic:nvPicPr>
+                    <pic:cNvPr id="1" name=""/>
+                    <pic:cNvPicPr/>
+                  </pic:nvPicPr>
+                  <pic:blipFill>
+                    <a:blip r:embed="rId23">
+                      <a:extLst>
+                        <a:ext uri="{28A0092B-C50C-407E-A947-70E740481C1C}">
+                          <a14:useLocalDpi xmlns:a14="http://schemas.microsoft.com/office/drawing/2010/main" val="0"/>
+                        </a:ext>
+                      </a:extLst>
+                    </a:blip>
+                    <a:stretch>
+                      <a:fillRect/>
+                    </a:stretch>
+                  </pic:blipFill>
+                  <pic:spPr>
+                    <a:xfrm>
+                      <a:off x="0" y="0"/>
+                      <a:ext cx="7143096" cy="5589638"/>
+                    </a:xfrm>
+                    <a:prstGeom prst="rect">
+                      <a:avLst/>
+                    </a:prstGeom>
+                  </pic:spPr>
+                </pic:pic>
+              </a:graphicData>
+            </a:graphic>
+            <wp14:sizeRelH relativeFrom="page">
+              <wp14:pctWidth>0</wp14:pctWidth>
+            </wp14:sizeRelH>
+            <wp14:sizeRelV relativeFrom="page">
+              <wp14:pctHeight>0</wp14:pctHeight>
+            </wp14:sizeRelV>
+          </wp:anchor>
+        </w:drawing>
+      </w:r>
+      <w:proofErr w:type="spellStart"/>
+      <w:r>
+        <w:rPr>
+          <w:rFonts w:cs="Times New Roman"/>
+        </w:rPr>
+        <w:t>Sensibilite</w:t>
+      </w:r>
+      <w:proofErr w:type="spellEnd"/>
+      <w:r>
+        <w:rPr>
+          <w:rFonts w:cs="Times New Roman"/>
+        </w:rPr>
+        <w:t>́ à l’</w:t>
+      </w:r>
+      <w:proofErr w:type="spellStart"/>
+      <w:r>
+        <w:rPr>
+          <w:rFonts w:cs="Times New Roman"/>
+        </w:rPr>
+        <w:t>hypothèse</w:t>
+      </w:r>
+      <w:proofErr w:type="spellEnd"/>
+      <w:r>
+        <w:rPr>
+          <w:rFonts w:cs="Times New Roman"/>
+        </w:rPr>
+        <w:t xml:space="preserve"> de rendement avant la retraite, participant type, rente non </w:t>
+      </w:r>
+      <w:proofErr w:type="spellStart"/>
+      <w:r>
+        <w:rPr>
+          <w:rFonts w:cs="Times New Roman"/>
+        </w:rPr>
+        <w:t>indexée</w:t>
+      </w:r>
+      <w:proofErr w:type="spellEnd"/>
+      <w:r>
+        <w:rPr>
+          <w:rFonts w:cs="Times New Roman"/>
+        </w:rPr>
+        <w:t xml:space="preserve">. </w:t>
+      </w:r>
+    </w:p>
+    <w:p>
+      <w:pPr>
+        <w:rPr>
+          <w:rFonts w:cs="Times New Roman"/>
+        </w:rPr>
+      </w:pPr>
+    </w:p>
+    <w:p>
+      <w:pPr>
+        <w:spacing w:line="240" w:lineRule="auto"/>
+        <w:jc w:val="left"/>
+        <w:rPr>
+          <w:rFonts w:cs="Times New Roman"/>
+        </w:rPr>
+      </w:pPr>
+      <w:r>
+        <w:rPr>
+          <w:rFonts w:cs="Times New Roman"/>
+        </w:rPr>
+        <w:br w:type="page"/>
+      </w:r>
+    </w:p>
+    <w:p>
+      <w:pPr>
+        <w:spacing w:line="240" w:lineRule="auto"/>
+        <w:jc w:val="left"/>
+        <w:rPr>
+          <w:rFonts w:cs="Times New Roman"/>
+        </w:rPr>
+      </w:pPr>
+      <w:r>
+        <w:lastRenderedPageBreak/>
+        <w:drawing>
+          <wp:anchor distT="0" distB="0" distL="114300" distR="114300" simplePos="0" relativeHeight="251684864" behindDoc="1" locked="0" layoutInCell="1" allowOverlap="1" wp14:anchorId="0568020C" wp14:editId="71DD91F9">
+            <wp:simplePos x="0" y="0"/>
+            <wp:positionH relativeFrom="column">
+              <wp:posOffset>-671010</wp:posOffset>
+            </wp:positionH>
+            <wp:positionV relativeFrom="paragraph">
+              <wp:posOffset>-184</wp:posOffset>
+            </wp:positionV>
+            <wp:extent cx="6548120" cy="2449195"/>
+            <wp:effectExtent l="0" t="0" r="5080" b="1905"/>
+            <wp:wrapSquare wrapText="bothSides"/>
+            <wp:docPr id="33" name="Image 33"/>
+            <wp:cNvGraphicFramePr>
+              <a:graphicFrameLocks xmlns:a="http://schemas.openxmlformats.org/drawingml/2006/main" noChangeAspect="1"/>
+            </wp:cNvGraphicFramePr>
+            <a:graphic xmlns:a="http://schemas.openxmlformats.org/drawingml/2006/main">
+              <a:graphicData uri="http://schemas.openxmlformats.org/drawingml/2006/picture">
+                <pic:pic xmlns:pic="http://schemas.openxmlformats.org/drawingml/2006/picture">
+                  <pic:nvPicPr>
+                    <pic:cNvPr id="1" name=""/>
+                    <pic:cNvPicPr/>
+                  </pic:nvPicPr>
+                  <pic:blipFill>
+                    <a:blip r:embed="rId24">
+                      <a:extLst>
+                        <a:ext uri="{28A0092B-C50C-407E-A947-70E740481C1C}">
+                          <a14:useLocalDpi xmlns:a14="http://schemas.microsoft.com/office/drawing/2010/main" val="0"/>
+                        </a:ext>
+                      </a:extLst>
+                    </a:blip>
+                    <a:stretch>
+                      <a:fillRect/>
+                    </a:stretch>
+                  </pic:blipFill>
+                  <pic:spPr>
+                    <a:xfrm>
+                      <a:off x="0" y="0"/>
+                      <a:ext cx="6548120" cy="2449195"/>
+                    </a:xfrm>
+                    <a:prstGeom prst="rect">
+                      <a:avLst/>
+                    </a:prstGeom>
+                  </pic:spPr>
+                </pic:pic>
+              </a:graphicData>
+            </a:graphic>
+            <wp14:sizeRelH relativeFrom="page">
+              <wp14:pctWidth>0</wp14:pctWidth>
+            </wp14:sizeRelH>
+            <wp14:sizeRelV relativeFrom="page">
+              <wp14:pctHeight>0</wp14:pctHeight>
+            </wp14:sizeRelV>
+          </wp:anchor>
+        </w:drawing>
+      </w:r>
+    </w:p>
+    <w:p>
+      <w:pPr>
+        <w:spacing w:line="240" w:lineRule="auto"/>
+        <w:jc w:val="left"/>
+        <w:rPr>
+          <w:rFonts w:cs="Times New Roman"/>
+        </w:rPr>
+      </w:pPr>
+    </w:p>
+    <w:p>
+      <w:pPr>
+        <w:spacing w:line="240" w:lineRule="auto"/>
+        <w:jc w:val="left"/>
+        <w:rPr>
+          <w:rFonts w:cs="Times New Roman"/>
+        </w:rPr>
+      </w:pPr>
+    </w:p>
+    <w:p>
+      <w:pPr>
+        <w:spacing w:line="240" w:lineRule="auto"/>
+        <w:jc w:val="left"/>
+        <w:rPr>
+          <w:rFonts w:cs="Times New Roman"/>
+        </w:rPr>
+      </w:pPr>
+    </w:p>
+    <w:p>
+      <w:pPr>
+        <w:spacing w:line="240" w:lineRule="auto"/>
+        <w:jc w:val="left"/>
+        <w:rPr>
+          <w:rFonts w:cs="Times New Roman"/>
+        </w:rPr>
+      </w:pPr>
+    </w:p>
+    <w:p>
+      <w:pPr>
+        <w:spacing w:line="240" w:lineRule="auto"/>
+        <w:jc w:val="left"/>
+        <w:rPr>
+          <w:rFonts w:cs="Times New Roman"/>
+        </w:rPr>
+      </w:pPr>
+    </w:p>
+    <w:p>
+      <w:pPr>
+        <w:spacing w:line="240" w:lineRule="auto"/>
+        <w:jc w:val="left"/>
+        <w:rPr>
+          <w:rFonts w:cs="Times New Roman"/>
+        </w:rPr>
+      </w:pPr>
+    </w:p>
+    <w:p>
+      <w:pPr>
+        <w:pStyle w:val="Paragraphedeliste"/>
+        <w:numPr>
+          <w:ilvl w:val="0"/>
+          <w:numId w:val="7"/>
+        </w:numPr>
+        <w:rPr>
+          <w:rFonts w:cs="Times New Roman"/>
+        </w:rPr>
+      </w:pPr>
+      <w:proofErr w:type="spellStart"/>
+      <w:r>
+        <w:rPr>
+          <w:rFonts w:cs="Times New Roman"/>
+        </w:rPr>
+        <w:t>Sensibilite</w:t>
+      </w:r>
+      <w:proofErr w:type="spellEnd"/>
+      <w:r>
+        <w:rPr>
+          <w:rFonts w:cs="Times New Roman"/>
+        </w:rPr>
+        <w:t>́ à l’</w:t>
+      </w:r>
+      <w:proofErr w:type="spellStart"/>
+      <w:r>
+        <w:rPr>
+          <w:rFonts w:cs="Times New Roman"/>
+        </w:rPr>
+        <w:t>hypothèse</w:t>
+      </w:r>
+      <w:proofErr w:type="spellEnd"/>
+      <w:r>
+        <w:rPr>
+          <w:rFonts w:cs="Times New Roman"/>
+        </w:rPr>
+        <w:t xml:space="preserve"> d’augmentation de salaire avant la retraite, participant type, rente non </w:t>
+      </w:r>
+      <w:proofErr w:type="spellStart"/>
+      <w:r>
+        <w:rPr>
+          <w:rFonts w:cs="Times New Roman"/>
+        </w:rPr>
+        <w:t>indexée</w:t>
+      </w:r>
+      <w:proofErr w:type="spellEnd"/>
+      <w:r>
+        <w:rPr>
+          <w:rFonts w:cs="Times New Roman"/>
+        </w:rPr>
+        <w:t xml:space="preserve">. </w:t>
+      </w:r>
+    </w:p>
+    <w:p>
+      <w:pPr>
+        <w:spacing w:line="240" w:lineRule="auto"/>
+        <w:jc w:val="left"/>
+        <w:rPr>
+          <w:rFonts w:eastAsia="Times New Roman" w:cs="Times New Roman"/>
+          <w:lang w:val="fr-CA" w:eastAsia="fr-CA"/>
+        </w:rPr>
+      </w:pPr>
+      <w:r>
+        <w:rPr>
+          <w:lang w:val="fr-CA" w:eastAsia="fr-CA"/>
+        </w:rPr>
+        <w:lastRenderedPageBreak/>
+        <w:drawing>
+          <wp:anchor distT="0" distB="0" distL="114300" distR="114300" simplePos="0" relativeHeight="251677696" behindDoc="0" locked="0" layoutInCell="1" allowOverlap="1" wp14:anchorId="2F9EE357" wp14:editId="404C0C90">
+            <wp:simplePos x="0" y="0"/>
+            <wp:positionH relativeFrom="column">
+              <wp:posOffset>-582930</wp:posOffset>
+            </wp:positionH>
+            <wp:positionV relativeFrom="paragraph">
+              <wp:posOffset>570148</wp:posOffset>
+            </wp:positionV>
+            <wp:extent cx="6898005" cy="5397500"/>
+            <wp:effectExtent l="0" t="0" r="0" b="0"/>
+            <wp:wrapSquare wrapText="bothSides"/>
+            <wp:docPr id="26" name="Image 26"/>
+            <wp:cNvGraphicFramePr>
+              <a:graphicFrameLocks xmlns:a="http://schemas.openxmlformats.org/drawingml/2006/main" noChangeAspect="1"/>
+            </wp:cNvGraphicFramePr>
+            <a:graphic xmlns:a="http://schemas.openxmlformats.org/drawingml/2006/main">
+              <a:graphicData uri="http://schemas.openxmlformats.org/drawingml/2006/picture">
+                <pic:pic xmlns:pic="http://schemas.openxmlformats.org/drawingml/2006/picture">
+                  <pic:nvPicPr>
+                    <pic:cNvPr id="1" name=""/>
+                    <pic:cNvPicPr/>
+                  </pic:nvPicPr>
+                  <pic:blipFill>
+                    <a:blip r:embed="rId25">
+                      <a:extLst>
+                        <a:ext uri="{28A0092B-C50C-407E-A947-70E740481C1C}">
+                          <a14:useLocalDpi xmlns:a14="http://schemas.microsoft.com/office/drawing/2010/main" val="0"/>
+                        </a:ext>
+                      </a:extLst>
+                    </a:blip>
+                    <a:stretch>
+                      <a:fillRect/>
+                    </a:stretch>
+                  </pic:blipFill>
+                  <pic:spPr>
+                    <a:xfrm>
+                      <a:off x="0" y="0"/>
+                      <a:ext cx="6898005" cy="5397500"/>
+                    </a:xfrm>
+                    <a:prstGeom prst="rect">
+                      <a:avLst/>
+                    </a:prstGeom>
+                  </pic:spPr>
+                </pic:pic>
+              </a:graphicData>
+            </a:graphic>
+            <wp14:sizeRelH relativeFrom="page">
+              <wp14:pctWidth>0</wp14:pctWidth>
+            </wp14:sizeRelH>
+            <wp14:sizeRelV relativeFrom="page">
+              <wp14:pctHeight>0</wp14:pctHeight>
+            </wp14:sizeRelV>
+          </wp:anchor>
+        </w:drawing>
+      </w:r>
+      <w:r>
+        <w:rPr>
+          <w:rFonts w:eastAsia="Times New Roman" w:cs="Times New Roman"/>
+          <w:lang w:val="fr-CA" w:eastAsia="fr-CA"/>
+        </w:rPr>
+        <w:br w:type="page"/>
+      </w:r>
+    </w:p>
+    <w:p>
+      <w:pPr>
+        <w:spacing w:line="240" w:lineRule="auto"/>
+        <w:jc w:val="left"/>
+        <w:rPr>
+          <w:rFonts w:eastAsia="Times New Roman" w:cs="Times New Roman"/>
+          <w:lang w:val="fr-CA" w:eastAsia="fr-CA"/>
+        </w:rPr>
+      </w:pPr>
+    </w:p>
+    <w:p>
+      <w:pPr>
+        <w:spacing w:line="240" w:lineRule="auto"/>
+        <w:jc w:val="left"/>
+        <w:rPr>
+          <w:rFonts w:eastAsia="Times New Roman" w:cs="Times New Roman"/>
+          <w:lang w:val="fr-CA" w:eastAsia="fr-CA"/>
+        </w:rPr>
+      </w:pPr>
+    </w:p>
+    <w:p>
+      <w:pPr>
+        <w:spacing w:line="240" w:lineRule="auto"/>
+        <w:jc w:val="left"/>
+        <w:rPr>
+          <w:rFonts w:eastAsia="Times New Roman" w:cs="Times New Roman"/>
+          <w:lang w:val="fr-CA" w:eastAsia="fr-CA"/>
+        </w:rPr>
+      </w:pPr>
+      <w:r>
+        <w:rPr>
+          <w:rFonts w:eastAsia="Times New Roman" w:cs="Times New Roman"/>
+          <w:lang w:val="fr-CA" w:eastAsia="fr-CA"/>
+        </w:rPr>
+        <w:drawing>
+          <wp:anchor distT="0" distB="0" distL="114300" distR="114300" simplePos="0" relativeHeight="251685888" behindDoc="0" locked="0" layoutInCell="1" allowOverlap="1" wp14:anchorId="54D60B96" wp14:editId="6DA65994">
+            <wp:simplePos x="0" y="0"/>
+            <wp:positionH relativeFrom="column">
+              <wp:posOffset>-184744</wp:posOffset>
+            </wp:positionH>
+            <wp:positionV relativeFrom="paragraph">
+              <wp:posOffset>180340</wp:posOffset>
+            </wp:positionV>
+            <wp:extent cx="5953125" cy="2226945"/>
+            <wp:effectExtent l="0" t="0" r="3175" b="0"/>
+            <wp:wrapSquare wrapText="bothSides"/>
+            <wp:docPr id="34" name="Image 34"/>
+            <wp:cNvGraphicFramePr>
+              <a:graphicFrameLocks xmlns:a="http://schemas.openxmlformats.org/drawingml/2006/main" noChangeAspect="1"/>
+            </wp:cNvGraphicFramePr>
+            <a:graphic xmlns:a="http://schemas.openxmlformats.org/drawingml/2006/main">
+              <a:graphicData uri="http://schemas.openxmlformats.org/drawingml/2006/picture">
+                <pic:pic xmlns:pic="http://schemas.openxmlformats.org/drawingml/2006/picture">
+                  <pic:nvPicPr>
+                    <pic:cNvPr id="1" name=""/>
+                    <pic:cNvPicPr/>
+                  </pic:nvPicPr>
+                  <pic:blipFill>
+                    <a:blip r:embed="rId26">
+                      <a:extLst>
+                        <a:ext uri="{28A0092B-C50C-407E-A947-70E740481C1C}">
+                          <a14:useLocalDpi xmlns:a14="http://schemas.microsoft.com/office/drawing/2010/main" val="0"/>
+                        </a:ext>
+                      </a:extLst>
+                    </a:blip>
+                    <a:stretch>
+                      <a:fillRect/>
+                    </a:stretch>
+                  </pic:blipFill>
+                  <pic:spPr>
+                    <a:xfrm>
+                      <a:off x="0" y="0"/>
+                      <a:ext cx="5953125" cy="2226945"/>
+                    </a:xfrm>
+                    <a:prstGeom prst="rect">
+                      <a:avLst/>
+                    </a:prstGeom>
+                  </pic:spPr>
+                </pic:pic>
+              </a:graphicData>
+            </a:graphic>
+            <wp14:sizeRelH relativeFrom="page">
+              <wp14:pctWidth>0</wp14:pctWidth>
+            </wp14:sizeRelH>
+            <wp14:sizeRelV relativeFrom="page">
+              <wp14:pctHeight>0</wp14:pctHeight>
+            </wp14:sizeRelV>
+          </wp:anchor>
+        </w:drawing>
+      </w:r>
+    </w:p>
+    <w:p>
+      <w:pPr>
+        <w:spacing w:line="240" w:lineRule="auto"/>
+        <w:jc w:val="left"/>
+        <w:rPr>
+          <w:rFonts w:eastAsia="Times New Roman" w:cs="Times New Roman"/>
+          <w:lang w:val="fr-CA" w:eastAsia="fr-CA"/>
+        </w:rPr>
+      </w:pPr>
+    </w:p>
+    <w:p>
+      <w:pPr>
+        <w:spacing w:line="240" w:lineRule="auto"/>
+        <w:jc w:val="left"/>
+        <w:rPr>
+          <w:rFonts w:eastAsia="Times New Roman" w:cs="Times New Roman"/>
+          <w:lang w:val="fr-CA" w:eastAsia="fr-CA"/>
+        </w:rPr>
+      </w:pPr>
+    </w:p>
+    <w:p>
+      <w:pPr>
+        <w:spacing w:line="240" w:lineRule="auto"/>
+        <w:jc w:val="left"/>
+        <w:rPr>
+          <w:rFonts w:eastAsia="Times New Roman" w:cs="Times New Roman"/>
+          <w:lang w:val="fr-CA" w:eastAsia="fr-CA"/>
+        </w:rPr>
+      </w:pPr>
+    </w:p>
+    <w:p>
+      <w:pPr>
+        <w:spacing w:line="240" w:lineRule="auto"/>
+        <w:jc w:val="left"/>
+        <w:rPr>
+          <w:rFonts w:eastAsia="Times New Roman" w:cs="Times New Roman"/>
+          <w:lang w:val="fr-CA" w:eastAsia="fr-CA"/>
+        </w:rPr>
+      </w:pPr>
+    </w:p>
+    <w:p>
+      <w:pPr>
+        <w:spacing w:line="240" w:lineRule="auto"/>
+        <w:jc w:val="left"/>
+        <w:rPr>
+          <w:rFonts w:eastAsia="Times New Roman" w:cs="Times New Roman"/>
+          <w:lang w:val="fr-CA" w:eastAsia="fr-CA"/>
+        </w:rPr>
+      </w:pPr>
+    </w:p>
+    <w:p>
+      <w:pPr>
+        <w:pStyle w:val="Paragraphedeliste"/>
+        <w:numPr>
+          <w:ilvl w:val="0"/>
+          <w:numId w:val="7"/>
+        </w:numPr>
+        <w:rPr>
+          <w:rFonts w:eastAsia="Times New Roman" w:cs="Times New Roman"/>
+          <w:lang w:val="fr-CA" w:eastAsia="fr-CA"/>
+        </w:rPr>
+      </w:pPr>
+      <w:proofErr w:type="spellStart"/>
+      <w:r>
+        <w:rPr>
+          <w:rFonts w:eastAsia="Times New Roman" w:cs="Times New Roman"/>
+          <w:lang w:val="fr-CA" w:eastAsia="fr-CA"/>
+        </w:rPr>
+        <w:t>Sensibilite</w:t>
+      </w:r>
+      <w:proofErr w:type="spellEnd"/>
+      <w:r>
+        <w:rPr>
+          <w:rFonts w:eastAsia="Times New Roman" w:cs="Times New Roman"/>
+          <w:lang w:val="fr-CA" w:eastAsia="fr-CA"/>
+        </w:rPr>
+        <w:t>́ à l’</w:t>
+      </w:r>
+      <w:proofErr w:type="spellStart"/>
+      <w:r>
+        <w:rPr>
+          <w:rFonts w:eastAsia="Times New Roman" w:cs="Times New Roman"/>
+          <w:lang w:val="fr-CA" w:eastAsia="fr-CA"/>
+        </w:rPr>
+        <w:t>hypothèse</w:t>
+      </w:r>
+      <w:proofErr w:type="spellEnd"/>
+      <w:r>
+        <w:rPr>
+          <w:rFonts w:eastAsia="Times New Roman" w:cs="Times New Roman"/>
+          <w:lang w:val="fr-CA" w:eastAsia="fr-CA"/>
+        </w:rPr>
+        <w:t xml:space="preserve"> de </w:t>
+      </w:r>
+      <w:proofErr w:type="spellStart"/>
+      <w:r>
+        <w:rPr>
+          <w:rFonts w:eastAsia="Times New Roman" w:cs="Times New Roman"/>
+          <w:lang w:val="fr-CA" w:eastAsia="fr-CA"/>
+        </w:rPr>
+        <w:t>mortalite</w:t>
+      </w:r>
+      <w:proofErr w:type="spellEnd"/>
+      <w:r>
+        <w:rPr>
+          <w:rFonts w:eastAsia="Times New Roman" w:cs="Times New Roman"/>
+          <w:lang w:val="fr-CA" w:eastAsia="fr-CA"/>
+        </w:rPr>
+        <w:t xml:space="preserve">́ </w:t>
+      </w:r>
+      <w:proofErr w:type="spellStart"/>
+      <w:r>
+        <w:rPr>
+          <w:rFonts w:eastAsia="Times New Roman" w:cs="Times New Roman"/>
+          <w:lang w:val="fr-CA" w:eastAsia="fr-CA"/>
+        </w:rPr>
+        <w:t>après</w:t>
+      </w:r>
+      <w:proofErr w:type="spellEnd"/>
+      <w:r>
+        <w:rPr>
+          <w:rFonts w:eastAsia="Times New Roman" w:cs="Times New Roman"/>
+          <w:lang w:val="fr-CA" w:eastAsia="fr-CA"/>
+        </w:rPr>
+        <w:t xml:space="preserve"> la retraite, participant type, rente non </w:t>
+      </w:r>
+      <w:proofErr w:type="spellStart"/>
+      <w:r>
+        <w:rPr>
+          <w:rFonts w:eastAsia="Times New Roman" w:cs="Times New Roman"/>
+          <w:lang w:val="fr-CA" w:eastAsia="fr-CA"/>
+        </w:rPr>
+        <w:t>indexée</w:t>
+      </w:r>
+      <w:proofErr w:type="spellEnd"/>
+      <w:r>
+        <w:rPr>
+          <w:rFonts w:eastAsia="Times New Roman" w:cs="Times New Roman"/>
+          <w:lang w:val="fr-CA" w:eastAsia="fr-CA"/>
+        </w:rPr>
+        <w:t xml:space="preserve">. </w:t>
+      </w:r>
+    </w:p>
+    <w:p>
+      <w:pPr>
+        <w:rPr>
+          <w:rFonts w:eastAsia="Times New Roman" w:cs="Times New Roman"/>
+          <w:lang w:val="fr-CA" w:eastAsia="fr-CA"/>
+        </w:rPr>
+      </w:pPr>
+      <w:r>
+        <w:rPr>
+          <w:rFonts w:cs="Times New Roman"/>
+        </w:rPr>
+        <w:lastRenderedPageBreak/>
+        <w:drawing>
+          <wp:anchor distT="0" distB="0" distL="114300" distR="114300" simplePos="0" relativeHeight="251678720" behindDoc="0" locked="0" layoutInCell="1" allowOverlap="1" wp14:anchorId="650B4886" wp14:editId="6266AE1E">
+            <wp:simplePos x="0" y="0"/>
+            <wp:positionH relativeFrom="column">
+              <wp:posOffset>-685841</wp:posOffset>
+            </wp:positionH>
+            <wp:positionV relativeFrom="paragraph">
+              <wp:posOffset>344170</wp:posOffset>
+            </wp:positionV>
+            <wp:extent cx="7104380" cy="5559425"/>
+            <wp:effectExtent l="0" t="0" r="0" b="3175"/>
+            <wp:wrapSquare wrapText="bothSides"/>
+            <wp:docPr id="27" name="Image 27"/>
+            <wp:cNvGraphicFramePr>
+              <a:graphicFrameLocks xmlns:a="http://schemas.openxmlformats.org/drawingml/2006/main" noChangeAspect="1"/>
+            </wp:cNvGraphicFramePr>
+            <a:graphic xmlns:a="http://schemas.openxmlformats.org/drawingml/2006/main">
+              <a:graphicData uri="http://schemas.openxmlformats.org/drawingml/2006/picture">
+                <pic:pic xmlns:pic="http://schemas.openxmlformats.org/drawingml/2006/picture">
+                  <pic:nvPicPr>
+                    <pic:cNvPr id="1" name=""/>
+                    <pic:cNvPicPr/>
+                  </pic:nvPicPr>
+                  <pic:blipFill>
+                    <a:blip r:embed="rId27">
+                      <a:extLst>
+                        <a:ext uri="{28A0092B-C50C-407E-A947-70E740481C1C}">
+                          <a14:useLocalDpi xmlns:a14="http://schemas.microsoft.com/office/drawing/2010/main" val="0"/>
+                        </a:ext>
+                      </a:extLst>
+                    </a:blip>
+                    <a:stretch>
+                      <a:fillRect/>
+                    </a:stretch>
+                  </pic:blipFill>
+                  <pic:spPr>
+                    <a:xfrm>
+                      <a:off x="0" y="0"/>
+                      <a:ext cx="7104380" cy="5559425"/>
+                    </a:xfrm>
+                    <a:prstGeom prst="rect">
+                      <a:avLst/>
+                    </a:prstGeom>
+                  </pic:spPr>
+                </pic:pic>
+              </a:graphicData>
+            </a:graphic>
+            <wp14:sizeRelH relativeFrom="page">
+              <wp14:pctWidth>0</wp14:pctWidth>
+            </wp14:sizeRelH>
+            <wp14:sizeRelV relativeFrom="page">
+              <wp14:pctHeight>0</wp14:pctHeight>
+            </wp14:sizeRelV>
+          </wp:anchor>
+        </w:drawing>
+      </w:r>
+    </w:p>
+    <w:p>
+      <w:pPr>
+        <w:spacing w:line="240" w:lineRule="auto"/>
+        <w:jc w:val="left"/>
+        <w:rPr>
+          <w:rFonts w:cs="Times New Roman"/>
+        </w:rPr>
+      </w:pPr>
+      <w:r>
+        <w:rPr>
+          <w:rFonts w:cs="Times New Roman"/>
+        </w:rPr>
+        <w:br w:type="page"/>
+      </w:r>
+    </w:p>
+    <w:p>
+      <w:pPr>
+        <w:spacing w:line="240" w:lineRule="auto"/>
+        <w:jc w:val="left"/>
+        <w:rPr>
+          <w:rFonts w:cs="Times New Roman"/>
+        </w:rPr>
+      </w:pPr>
+    </w:p>
+    <w:p>
+      <w:pPr>
+        <w:spacing w:line="240" w:lineRule="auto"/>
+        <w:jc w:val="left"/>
+        <w:rPr>
+          <w:rFonts w:cs="Times New Roman"/>
+        </w:rPr>
+      </w:pPr>
+    </w:p>
+    <w:p>
+      <w:pPr>
+        <w:spacing w:line="240" w:lineRule="auto"/>
+        <w:jc w:val="left"/>
+        <w:rPr>
+          <w:rFonts w:cs="Times New Roman"/>
+        </w:rPr>
+      </w:pPr>
+    </w:p>
+    <w:p>
+      <w:pPr>
+        <w:spacing w:line="240" w:lineRule="auto"/>
+        <w:jc w:val="left"/>
+        <w:rPr>
+          <w:rFonts w:cs="Times New Roman"/>
+        </w:rPr>
+      </w:pPr>
+    </w:p>
+    <w:p>
+      <w:pPr>
+        <w:spacing w:line="240" w:lineRule="auto"/>
+        <w:jc w:val="left"/>
+        <w:rPr>
+          <w:rFonts w:cs="Times New Roman"/>
+        </w:rPr>
+      </w:pPr>
+    </w:p>
+    <w:p>
+      <w:pPr>
+        <w:spacing w:line="240" w:lineRule="auto"/>
+        <w:jc w:val="left"/>
+        <w:rPr>
+          <w:rFonts w:cs="Times New Roman"/>
+        </w:rPr>
+      </w:pPr>
+    </w:p>
+    <w:p>
+      <w:pPr>
+        <w:spacing w:line="240" w:lineRule="auto"/>
+        <w:jc w:val="left"/>
+        <w:rPr>
+          <w:rFonts w:cs="Times New Roman"/>
+        </w:rPr>
+      </w:pPr>
+    </w:p>
+    <w:p>
+      <w:pPr>
+        <w:spacing w:line="240" w:lineRule="auto"/>
+        <w:jc w:val="left"/>
+        <w:rPr>
+          <w:rFonts w:cs="Times New Roman"/>
+        </w:rPr>
+      </w:pPr>
+    </w:p>
+    <w:p>
+      <w:pPr>
+        <w:pStyle w:val="Paragraphedeliste"/>
+        <w:numPr>
+          <w:ilvl w:val="0"/>
+          <w:numId w:val="7"/>
+        </w:numPr>
+        <w:rPr>
+          <w:rFonts w:cs="Times New Roman"/>
+        </w:rPr>
+      </w:pPr>
+      <w:r>
+        <w:rPr>
+          <w:rFonts w:cs="Times New Roman"/>
+        </w:rPr>
+        <w:drawing>
+          <wp:anchor distT="0" distB="0" distL="114300" distR="114300" simplePos="0" relativeHeight="251681792" behindDoc="0" locked="0" layoutInCell="1" allowOverlap="1" wp14:anchorId="7B2D1205" wp14:editId="45F4663F">
+            <wp:simplePos x="0" y="0"/>
+            <wp:positionH relativeFrom="column">
+              <wp:posOffset>-604172</wp:posOffset>
+            </wp:positionH>
+            <wp:positionV relativeFrom="paragraph">
+              <wp:posOffset>250559</wp:posOffset>
+            </wp:positionV>
+            <wp:extent cx="6747305" cy="5279922"/>
+            <wp:effectExtent l="0" t="0" r="0" b="3810"/>
+            <wp:wrapSquare wrapText="bothSides"/>
+            <wp:docPr id="30" name="Image 30"/>
+            <wp:cNvGraphicFramePr>
+              <a:graphicFrameLocks xmlns:a="http://schemas.openxmlformats.org/drawingml/2006/main" noChangeAspect="1"/>
+            </wp:cNvGraphicFramePr>
+            <a:graphic xmlns:a="http://schemas.openxmlformats.org/drawingml/2006/main">
+              <a:graphicData uri="http://schemas.openxmlformats.org/drawingml/2006/picture">
+                <pic:pic xmlns:pic="http://schemas.openxmlformats.org/drawingml/2006/picture">
+                  <pic:nvPicPr>
+                    <pic:cNvPr id="1" name=""/>
+                    <pic:cNvPicPr/>
+                  </pic:nvPicPr>
+                  <pic:blipFill>
+                    <a:blip r:embed="rId28">
+                      <a:extLst>
+                        <a:ext uri="{28A0092B-C50C-407E-A947-70E740481C1C}">
+                          <a14:useLocalDpi xmlns:a14="http://schemas.microsoft.com/office/drawing/2010/main" val="0"/>
+                        </a:ext>
+                      </a:extLst>
+                    </a:blip>
+                    <a:stretch>
+                      <a:fillRect/>
+                    </a:stretch>
+                  </pic:blipFill>
+                  <pic:spPr>
+                    <a:xfrm>
+                      <a:off x="0" y="0"/>
+                      <a:ext cx="6747305" cy="5279922"/>
+                    </a:xfrm>
+                    <a:prstGeom prst="rect">
+                      <a:avLst/>
+                    </a:prstGeom>
+                  </pic:spPr>
+                </pic:pic>
+              </a:graphicData>
+            </a:graphic>
+            <wp14:sizeRelH relativeFrom="page">
+              <wp14:pctWidth>0</wp14:pctWidth>
+            </wp14:sizeRelH>
+            <wp14:sizeRelV relativeFrom="page">
+              <wp14:pctHeight>0</wp14:pctHeight>
+            </wp14:sizeRelV>
+          </wp:anchor>
+        </w:drawing>
+      </w:r>
+      <w:r>
+        <w:rPr>
+          <w:rFonts w:cs="Times New Roman"/>
+        </w:rPr>
+        <w:t xml:space="preserve">Effet d’une </w:t>
+      </w:r>
+      <w:proofErr w:type="spellStart"/>
+      <w:r>
+        <w:rPr>
+          <w:rFonts w:cs="Times New Roman"/>
+        </w:rPr>
+        <w:t>carrière</w:t>
+      </w:r>
+      <w:proofErr w:type="spellEnd"/>
+      <w:r>
+        <w:rPr>
+          <w:rFonts w:cs="Times New Roman"/>
+        </w:rPr>
+        <w:t xml:space="preserve"> de </w:t>
+      </w:r>
+      <w:proofErr w:type="spellStart"/>
+      <w:r>
+        <w:rPr>
+          <w:rFonts w:cs="Times New Roman"/>
+        </w:rPr>
+        <w:t>durée</w:t>
+      </w:r>
+      <w:proofErr w:type="spellEnd"/>
+      <w:r>
+        <w:rPr>
+          <w:rFonts w:cs="Times New Roman"/>
+        </w:rPr>
+        <w:t xml:space="preserve"> </w:t>
+      </w:r>
+      <w:proofErr w:type="spellStart"/>
+      <w:r>
+        <w:rPr>
+          <w:rFonts w:cs="Times New Roman"/>
+        </w:rPr>
+        <w:t>différente</w:t>
+      </w:r>
+      <w:proofErr w:type="spellEnd"/>
+      <w:r>
+        <w:rPr>
+          <w:rFonts w:cs="Times New Roman"/>
+        </w:rPr>
+        <w:t xml:space="preserve">, participant fictif, rente non </w:t>
+      </w:r>
+      <w:proofErr w:type="spellStart"/>
+      <w:r>
+        <w:rPr>
+          <w:rFonts w:cs="Times New Roman"/>
+        </w:rPr>
+        <w:t>indexée</w:t>
+      </w:r>
+      <w:proofErr w:type="spellEnd"/>
+      <w:r>
+        <w:rPr>
+          <w:rFonts w:cs="Times New Roman"/>
+        </w:rPr>
+        <w:t xml:space="preserve">. </w:t>
+      </w:r>
+    </w:p>
+    <w:p>
+      <w:pPr>
+        <w:rPr>
+          <w:rFonts w:cs="Times New Roman"/>
+        </w:rPr>
+      </w:pPr>
+    </w:p>
+    <w:p>
+      <w:pPr>
+        <w:rPr>
+          <w:rFonts w:cs="Times New Roman"/>
+        </w:rPr>
+      </w:pPr>
+    </w:p>
+    <w:p>
+      <w:pPr>
+        <w:rPr>
+          <w:rFonts w:cs="Times New Roman"/>
+        </w:rPr>
+      </w:pPr>
+    </w:p>
+    <w:p>
+      <w:pPr>
+        <w:rPr>
+          <w:rFonts w:cs="Times New Roman"/>
+        </w:rPr>
+      </w:pPr>
+    </w:p>
+    <w:p>
+      <w:pPr>
+        <w:rPr>
+          <w:rFonts w:cs="Times New Roman"/>
+        </w:rPr>
+      </w:pPr>
+    </w:p>
+    <w:p>
+      <w:pPr>
+        <w:rPr>
+          <w:rFonts w:cs="Times New Roman"/>
+        </w:rPr>
+      </w:pPr>
+    </w:p>
+    <w:p>
+      <w:pPr>
+        <w:rPr>
+          <w:rFonts w:cs="Times New Roman"/>
+        </w:rPr>
+      </w:pPr>
+    </w:p>
+    <w:p>
+      <w:pPr>
+        <w:rPr>
+          <w:rFonts w:cs="Times New Roman"/>
+        </w:rPr>
+      </w:pPr>
+    </w:p>
+    <w:p>
+      <w:pPr>
+        <w:rPr>
+          <w:rFonts w:cs="Times New Roman"/>
+        </w:rPr>
+      </w:pPr>
+    </w:p>
+    <w:p>
+      <w:pPr>
+        <w:rPr>
+          <w:rFonts w:cs="Times New Roman"/>
+        </w:rPr>
+      </w:pPr>
+    </w:p>
+    <w:p>
+      <w:pPr>
+        <w:rPr>
+          <w:rFonts w:cs="Times New Roman"/>
+        </w:rPr>
+      </w:pPr>
+    </w:p>
+    <w:p>
+      <w:pPr>
+        <w:rPr>
+          <w:rFonts w:cs="Times New Roman"/>
+        </w:rPr>
+      </w:pPr>
+    </w:p>
+    <w:p>
+      <w:pPr>
+        <w:rPr>
+          <w:rFonts w:cs="Times New Roman"/>
+        </w:rPr>
+      </w:pPr>
+    </w:p>
+    <w:p>
+      <w:pPr>
+        <w:rPr>
+          <w:rFonts w:cs="Times New Roman"/>
+        </w:rPr>
+      </w:pPr>
+    </w:p>
+    <w:p>
+      <w:pPr>
+        <w:rPr>
+          <w:rFonts w:cs="Times New Roman"/>
+        </w:rPr>
+      </w:pPr>
+    </w:p>
+    <w:p>
+      <w:pPr>
+        <w:rPr>
+          <w:rFonts w:cs="Times New Roman"/>
+        </w:rPr>
+      </w:pPr>
+      <w:r>
+        <w:rPr>
+          <w:rFonts w:eastAsia="Times New Roman" w:cs="Times New Roman"/>
+          <w:lang w:val="fr-CA" w:eastAsia="fr-CA"/>
+        </w:rPr>
+        <w:lastRenderedPageBreak/>
+        <w:drawing>
+          <wp:anchor distT="0" distB="0" distL="114300" distR="114300" simplePos="0" relativeHeight="251680768" behindDoc="0" locked="0" layoutInCell="1" allowOverlap="1" wp14:anchorId="6265A9DC" wp14:editId="5F26D8D2">
+            <wp:simplePos x="0" y="0"/>
+            <wp:positionH relativeFrom="column">
+              <wp:posOffset>-735330</wp:posOffset>
+            </wp:positionH>
+            <wp:positionV relativeFrom="paragraph">
+              <wp:posOffset>2740045</wp:posOffset>
+            </wp:positionV>
+            <wp:extent cx="7011166" cy="5486400"/>
+            <wp:effectExtent l="0" t="0" r="0" b="0"/>
+            <wp:wrapSquare wrapText="bothSides"/>
+            <wp:docPr id="29" name="Image 29"/>
+            <wp:cNvGraphicFramePr>
+              <a:graphicFrameLocks xmlns:a="http://schemas.openxmlformats.org/drawingml/2006/main" noChangeAspect="1"/>
+            </wp:cNvGraphicFramePr>
+            <a:graphic xmlns:a="http://schemas.openxmlformats.org/drawingml/2006/main">
+              <a:graphicData uri="http://schemas.openxmlformats.org/drawingml/2006/picture">
+                <pic:pic xmlns:pic="http://schemas.openxmlformats.org/drawingml/2006/picture">
+                  <pic:nvPicPr>
+                    <pic:cNvPr id="1" name=""/>
+                    <pic:cNvPicPr/>
+                  </pic:nvPicPr>
+                  <pic:blipFill>
+                    <a:blip r:embed="rId29">
+                      <a:extLst>
+                        <a:ext uri="{28A0092B-C50C-407E-A947-70E740481C1C}">
+                          <a14:useLocalDpi xmlns:a14="http://schemas.microsoft.com/office/drawing/2010/main" val="0"/>
+                        </a:ext>
+                      </a:extLst>
+                    </a:blip>
+                    <a:stretch>
+                      <a:fillRect/>
+                    </a:stretch>
+                  </pic:blipFill>
+                  <pic:spPr>
+                    <a:xfrm>
+                      <a:off x="0" y="0"/>
+                      <a:ext cx="7011166" cy="5486400"/>
+                    </a:xfrm>
+                    <a:prstGeom prst="rect">
+                      <a:avLst/>
+                    </a:prstGeom>
+                  </pic:spPr>
+                </pic:pic>
+              </a:graphicData>
+            </a:graphic>
+            <wp14:sizeRelH relativeFrom="page">
+              <wp14:pctWidth>0</wp14:pctWidth>
+            </wp14:sizeRelH>
+            <wp14:sizeRelV relativeFrom="page">
+              <wp14:pctHeight>0</wp14:pctHeight>
+            </wp14:sizeRelV>
+          </wp:anchor>
+        </w:drawing>
+      </w:r>
+    </w:p>
+    <w:p>
+      <w:pPr>
+        <w:spacing w:line="240" w:lineRule="auto"/>
+        <w:jc w:val="left"/>
+        <w:rPr>
+          <w:rFonts w:eastAsia="Times New Roman" w:cs="Times New Roman"/>
+          <w:lang w:val="fr-CA" w:eastAsia="fr-CA"/>
+        </w:rPr>
+      </w:pPr>
+      <w:r>
+        <w:rPr>
+          <w:rFonts w:eastAsia="Times New Roman" w:cs="Times New Roman"/>
+          <w:lang w:val="fr-CA" w:eastAsia="fr-CA"/>
+        </w:rPr>
+        <w:br w:type="page"/>
+      </w:r>
+    </w:p>
+    <w:p>
+      <w:pPr>
+        <w:pStyle w:val="Paragraphedeliste"/>
+        <w:numPr>
+          <w:ilvl w:val="0"/>
+          <w:numId w:val="7"/>
+        </w:numPr>
+        <w:rPr>
+          <w:rFonts w:eastAsia="Times New Roman" w:cs="Times New Roman"/>
+          <w:lang w:val="fr-CA" w:eastAsia="fr-CA"/>
+        </w:rPr>
+      </w:pPr>
+      <w:r>
+        <w:rPr>
+          <w:rFonts w:eastAsia="Times New Roman" w:cs="Times New Roman"/>
+          <w:lang w:val="fr-CA" w:eastAsia="fr-CA"/>
+        </w:rPr>
+        <w:lastRenderedPageBreak/>
+        <w:t>Effet d’une hausse de l’</w:t>
+      </w:r>
+      <w:proofErr w:type="spellStart"/>
+      <w:r>
+        <w:rPr>
+          <w:rFonts w:eastAsia="Times New Roman" w:cs="Times New Roman"/>
+          <w:lang w:val="fr-CA" w:eastAsia="fr-CA"/>
+        </w:rPr>
+        <w:t>âge</w:t>
+      </w:r>
+      <w:proofErr w:type="spellEnd"/>
+      <w:r>
+        <w:rPr>
+          <w:rFonts w:eastAsia="Times New Roman" w:cs="Times New Roman"/>
+          <w:lang w:val="fr-CA" w:eastAsia="fr-CA"/>
+        </w:rPr>
+        <w:t xml:space="preserve"> de la retraite, participant type, rente non </w:t>
+      </w:r>
+      <w:proofErr w:type="spellStart"/>
+      <w:r>
+        <w:rPr>
+          <w:rFonts w:eastAsia="Times New Roman" w:cs="Times New Roman"/>
+          <w:lang w:val="fr-CA" w:eastAsia="fr-CA"/>
+        </w:rPr>
+        <w:t>indexée</w:t>
+      </w:r>
+      <w:proofErr w:type="spellEnd"/>
+      <w:r>
+        <w:rPr>
+          <w:rFonts w:eastAsia="Times New Roman" w:cs="Times New Roman"/>
+          <w:lang w:val="fr-CA" w:eastAsia="fr-CA"/>
+        </w:rPr>
+        <w:t xml:space="preserve">. </w:t>
+      </w:r>
+    </w:p>
+    <w:p>
+      <w:pPr>
+        <w:rPr>
+          <w:rFonts w:eastAsia="Times New Roman" w:cs="Times New Roman"/>
+          <w:lang w:val="fr-CA" w:eastAsia="fr-CA"/>
+        </w:rPr>
+      </w:pPr>
+    </w:p>
+    <w:p>
+      <w:pPr>
+        <w:spacing w:line="240" w:lineRule="auto"/>
+        <w:jc w:val="left"/>
+        <w:rPr>
+          <w:rFonts w:eastAsia="Times New Roman" w:cs="Times New Roman"/>
+          <w:lang w:val="fr-CA" w:eastAsia="fr-CA"/>
+        </w:rPr>
+      </w:pPr>
+      <w:r>
+        <w:rPr>
+          <w:rFonts w:eastAsia="Times New Roman" w:cs="Times New Roman"/>
+          <w:lang w:val="fr-CA" w:eastAsia="fr-CA"/>
+        </w:rPr>
+        <w:br w:type="page"/>
+      </w:r>
+    </w:p>
+    <w:p>
+      <w:pPr>
+        <w:pStyle w:val="Paragraphedeliste"/>
+        <w:numPr>
+          <w:ilvl w:val="0"/>
+          <w:numId w:val="7"/>
+        </w:numPr>
+        <w:rPr>
+          <w:rFonts w:eastAsia="Times New Roman" w:cs="Times New Roman"/>
+          <w:lang w:val="fr-CA" w:eastAsia="fr-CA"/>
+        </w:rPr>
+      </w:pPr>
+      <w:r>
+        <w:rPr>
+          <w:rFonts w:eastAsia="Times New Roman" w:cs="Times New Roman"/>
+          <w:lang w:val="fr-CA" w:eastAsia="fr-CA"/>
+        </w:rPr>
+        <w:lastRenderedPageBreak/>
+        <w:t xml:space="preserve">Effet d’une retraite future, participant type, rente non </w:t>
+      </w:r>
+      <w:proofErr w:type="spellStart"/>
+      <w:r>
+        <w:rPr>
+          <w:rFonts w:eastAsia="Times New Roman" w:cs="Times New Roman"/>
+          <w:lang w:val="fr-CA" w:eastAsia="fr-CA"/>
+        </w:rPr>
+        <w:t>indexée</w:t>
+      </w:r>
+      <w:proofErr w:type="spellEnd"/>
+      <w:r>
+        <w:rPr>
+          <w:rFonts w:eastAsia="Times New Roman" w:cs="Times New Roman"/>
+          <w:lang w:val="fr-CA" w:eastAsia="fr-CA"/>
+        </w:rPr>
+        <w:t xml:space="preserve">. </w:t>
+      </w:r>
+    </w:p>
+    <w:p>
+      <w:pPr>
+        <w:rPr>
+          <w:rFonts w:eastAsia="Times New Roman" w:cs="Times New Roman"/>
+          <w:lang w:val="fr-CA" w:eastAsia="fr-CA"/>
+        </w:rPr>
+      </w:pPr>
+    </w:p>
+    <w:p>
+      <w:pPr>
+        <w:spacing w:line="240" w:lineRule="auto"/>
+        <w:jc w:val="left"/>
+        <w:rPr>
+          <w:rFonts w:eastAsia="Times New Roman" w:cs="Times New Roman"/>
+          <w:lang w:val="fr-CA" w:eastAsia="fr-CA"/>
+        </w:rPr>
+      </w:pPr>
+      <w:r>
+        <w:rPr>
+          <w:rFonts w:eastAsia="Times New Roman" w:cs="Times New Roman"/>
+          <w:lang w:val="fr-CA" w:eastAsia="fr-CA"/>
+        </w:rPr>
+        <w:br w:type="page"/>
+      </w:r>
+    </w:p>
+    <w:p>
+      <w:pPr>
+        <w:pStyle w:val="Paragraphedeliste"/>
+        <w:numPr>
+          <w:ilvl w:val="0"/>
+          <w:numId w:val="7"/>
+        </w:numPr>
+        <w:rPr>
+          <w:rFonts w:eastAsia="Times New Roman" w:cs="Times New Roman"/>
+          <w:lang w:val="fr-CA" w:eastAsia="fr-CA"/>
+        </w:rPr>
+      </w:pPr>
+      <w:r>
+        <w:rPr>
+          <w:rFonts w:eastAsia="Times New Roman" w:cs="Times New Roman"/>
+          <w:lang w:val="fr-CA" w:eastAsia="fr-CA"/>
+        </w:rPr>
+        <w:lastRenderedPageBreak/>
+        <w:t xml:space="preserve">Effet d’un taux de rente plus faible participant fictif, rente non </w:t>
+      </w:r>
+      <w:proofErr w:type="spellStart"/>
+      <w:r>
+        <w:rPr>
+          <w:rFonts w:eastAsia="Times New Roman" w:cs="Times New Roman"/>
+          <w:lang w:val="fr-CA" w:eastAsia="fr-CA"/>
+        </w:rPr>
+        <w:t>indexée</w:t>
+      </w:r>
+      <w:proofErr w:type="spellEnd"/>
+      <w:r>
+        <w:rPr>
+          <w:rFonts w:eastAsia="Times New Roman" w:cs="Times New Roman"/>
+          <w:lang w:val="fr-CA" w:eastAsia="fr-CA"/>
+        </w:rPr>
+        <w:t xml:space="preserve">. </w:t>
+      </w:r>
+    </w:p>
+    <w:p>
+      <w:pPr>
+        <w:rPr>
+          <w:rFonts w:eastAsia="Times New Roman" w:cs="Times New Roman"/>
+          <w:lang w:val="fr-CA" w:eastAsia="fr-CA"/>
+        </w:rPr>
+      </w:pPr>
+    </w:p>
+    <w:p>
+      <w:pPr>
+        <w:spacing w:line="240" w:lineRule="auto"/>
+        <w:jc w:val="left"/>
+        <w:rPr>
+          <w:rFonts w:eastAsia="Times New Roman" w:cs="Times New Roman"/>
+          <w:lang w:val="fr-CA" w:eastAsia="fr-CA"/>
+        </w:rPr>
+      </w:pPr>
+      <w:r>
+        <w:rPr>
+          <w:rFonts w:eastAsia="Times New Roman" w:cs="Times New Roman"/>
+          <w:lang w:val="fr-CA" w:eastAsia="fr-CA"/>
+        </w:rPr>
+        <w:br w:type="page"/>
+      </w:r>
+    </w:p>
+    <w:p>
+      <w:pPr>
+        <w:pStyle w:val="Paragraphedeliste"/>
+        <w:numPr>
+          <w:ilvl w:val="0"/>
+          <w:numId w:val="7"/>
+        </w:numPr>
+        <w:rPr>
+          <w:rFonts w:eastAsia="Times New Roman" w:cs="Times New Roman"/>
+          <w:lang w:val="fr-CA" w:eastAsia="fr-CA"/>
+        </w:rPr>
+      </w:pPr>
+      <w:proofErr w:type="spellStart"/>
+      <w:r>
+        <w:rPr>
+          <w:rFonts w:eastAsia="Times New Roman" w:cs="Times New Roman"/>
+          <w:lang w:val="fr-CA" w:eastAsia="fr-CA"/>
+        </w:rPr>
+        <w:lastRenderedPageBreak/>
+        <w:t>Coût</w:t>
+      </w:r>
+      <w:proofErr w:type="spellEnd"/>
+      <w:r>
+        <w:rPr>
+          <w:rFonts w:eastAsia="Times New Roman" w:cs="Times New Roman"/>
+          <w:lang w:val="fr-CA" w:eastAsia="fr-CA"/>
+        </w:rPr>
+        <w:t xml:space="preserve"> de la protection contre l’inflation participant fictif. </w:t>
+      </w:r>
+    </w:p>
+    <w:p>
+      <w:pPr>
+        <w:spacing w:line="240" w:lineRule="auto"/>
+        <w:jc w:val="left"/>
+        <w:sectPr>
+          <w:pgSz w:w="12240" w:h="15840"/>
+          <w:pgMar w:top="1440" w:right="1800" w:bottom="1440" w:left="1800" w:header="708" w:footer="708" w:gutter="0"/>
+          <w:cols w:space="708"/>
+          <w:docGrid w:linePitch="360"/>
+        </w:sectPr>
+      </w:pPr>
+    </w:p>
+    <w:p>
+      <w:pPr>
+        <w:spacing w:line="240" w:lineRule="auto"/>
+        <w:jc w:val="left"/>
+      </w:pPr>
+      <w:r>
+        <w:rPr>
+          <w:highlight w:val="yellow"/>
+        </w:rPr>
+        <w:lastRenderedPageBreak/>
+        <w:t xml:space="preserve">Oli si tu peux faire opérer ta magie pour mettre le tableau de la feuille « Section 4 » en beau format, ce serait pas pire svp ! P.S. Je crois que </w:t>
+      </w:r>
+      <w:proofErr w:type="spellStart"/>
+      <w:r>
+        <w:rPr>
+          <w:highlight w:val="yellow"/>
+        </w:rPr>
+        <w:t>ls</w:t>
+      </w:r>
+      <w:proofErr w:type="spellEnd"/>
+      <w:r>
+        <w:rPr>
+          <w:highlight w:val="yellow"/>
+        </w:rPr>
+        <w:t xml:space="preserve"> colonnes B à E peut être retirée pour ce qui est du </w:t>
+      </w:r>
+      <w:proofErr w:type="spellStart"/>
+      <w:r>
+        <w:rPr>
+          <w:highlight w:val="yellow"/>
+        </w:rPr>
+        <w:t>word</w:t>
+      </w:r>
+      <w:proofErr w:type="spellEnd"/>
+      <w:r>
+        <w:rPr>
+          <w:highlight w:val="yellow"/>
+        </w:rPr>
+        <w:t xml:space="preserve"> (car on l’explicite à la page précédente) donc on gagne de l’espace</w:t>
+      </w:r>
+      <w:r>
+        <w:t>, quoique c’est demandé dans l’énoncé pour le format du tableau, donc à voir</w:t>
+      </w:r>
+      <w:r>
+        <w:t xml:space="preserve"> </w:t>
+      </w:r>
+    </w:p>
+    <w:p>
+      <w:pPr>
+        <w:spacing w:line="240" w:lineRule="auto"/>
+        <w:jc w:val="left"/>
+      </w:pPr>
+      <w:r>
+        <w:rPr>
+          <w:highlight w:val="green"/>
+        </w:rPr>
+        <w:t>J’ai mis les colonne B à E et je crois qu’on voit bien le tableau pareil. Je crois qu’on est mieux de les garder, parce que c’est demandé dans les consignes.</w:t>
+      </w:r>
+      <w:r>
+        <w:t xml:space="preserve"> </w:t>
+      </w:r>
+    </w:p>
+    <w:p>
+      <w:r>
+        <w:drawing>
+          <wp:anchor distT="0" distB="0" distL="114300" distR="114300" simplePos="0" relativeHeight="251667456" behindDoc="0" locked="0" layoutInCell="1" allowOverlap="1" wp14:anchorId="2031BC33" wp14:editId="496D5580">
+            <wp:simplePos x="0" y="0"/>
+            <wp:positionH relativeFrom="column">
+              <wp:posOffset>-333921</wp:posOffset>
+            </wp:positionH>
+            <wp:positionV relativeFrom="paragraph">
+              <wp:posOffset>236742</wp:posOffset>
+            </wp:positionV>
+            <wp:extent cx="8919845" cy="4332605"/>
+            <wp:effectExtent l="0" t="0" r="0" b="0"/>
+            <wp:wrapSquare wrapText="bothSides"/>
+            <wp:docPr id="13" name="Image 13"/>
+            <wp:cNvGraphicFramePr>
+              <a:graphicFrameLocks xmlns:a="http://schemas.openxmlformats.org/drawingml/2006/main" noChangeAspect="1"/>
+            </wp:cNvGraphicFramePr>
+            <a:graphic xmlns:a="http://schemas.openxmlformats.org/drawingml/2006/main">
+              <a:graphicData uri="http://schemas.openxmlformats.org/drawingml/2006/picture">
+                <pic:pic xmlns:pic="http://schemas.openxmlformats.org/drawingml/2006/picture">
+                  <pic:nvPicPr>
+                    <pic:cNvPr id="1" name=""/>
+                    <pic:cNvPicPr/>
+                  </pic:nvPicPr>
+                  <pic:blipFill>
+                    <a:blip r:embed="rId30">
+                      <a:extLst>
+                        <a:ext uri="{28A0092B-C50C-407E-A947-70E740481C1C}">
+                          <a14:useLocalDpi xmlns:a14="http://schemas.microsoft.com/office/drawing/2010/main" val="0"/>
+                        </a:ext>
+                      </a:extLst>
+                    </a:blip>
+                    <a:stretch>
+                      <a:fillRect/>
+                    </a:stretch>
+                  </pic:blipFill>
+                  <pic:spPr>
+                    <a:xfrm>
+                      <a:off x="0" y="0"/>
+                      <a:ext cx="8919845" cy="4332605"/>
+                    </a:xfrm>
+                    <a:prstGeom prst="rect">
+                      <a:avLst/>
+                    </a:prstGeom>
+                  </pic:spPr>
+                </pic:pic>
+              </a:graphicData>
+            </a:graphic>
+            <wp14:sizeRelH relativeFrom="page">
+              <wp14:pctWidth>0</wp14:pctWidth>
+            </wp14:sizeRelH>
+            <wp14:sizeRelV relativeFrom="page">
+              <wp14:pctHeight>0</wp14:pctHeight>
+            </wp14:sizeRelV>
+          </wp:anchor>
+        </w:drawing>
+      </w:r>
+    </w:p>
+    <w:p/>
     <w:p/>
     <w:p>
       <w:pPr>
@@ -9717,9 +11385,14 @@
       <w:bookmarkStart w:id="8" w:name="_Toc88056538"/>
       <w:r>
         <w:lastRenderedPageBreak/>
-        <w:t>Section 5 – Estimation de la valeur de diverses formules d’indexation, approche stochasitique</w:t>
+        <w:t xml:space="preserve">Section 5 – Estimation de la valeur de diverses formules d’indexation, approche </w:t>
+      </w:r>
+      <w:proofErr w:type="spellStart"/>
+      <w:r>
+        <w:t>stochasitique</w:t>
       </w:r>
       <w:bookmarkEnd w:id="8"/>
+      <w:proofErr w:type="spellEnd"/>
     </w:p>
     <w:sectPr>
       <w:pgSz w:w="12240" w:h="15840"/>
@@ -9732,7 +11405,7 @@
 </file>
 
 <file path=word/endnotes.xml><?xml version="1.0" encoding="utf-8"?>
-<w:endnotes xmlns:wpc="http://schemas.microsoft.com/office/word/2010/wordprocessingCanvas" xmlns:cx="http://schemas.microsoft.com/office/drawing/2014/chartex" xmlns:cx1="http://schemas.microsoft.com/office/drawing/2015/9/8/chartex" xmlns:cx2="http://schemas.microsoft.com/office/drawing/2015/10/21/chartex" xmlns:cx3="http://schemas.microsoft.com/office/drawing/2016/5/9/chartex" xmlns:cx4="http://schemas.microsoft.com/office/drawing/2016/5/10/chartex" xmlns:cx5="http://schemas.microsoft.com/office/drawing/2016/5/11/chartex" xmlns:cx6="http://schemas.microsoft.com/office/drawing/2016/5/12/chartex" xmlns:cx7="http://schemas.microsoft.com/office/drawing/2016/5/13/chartex" xmlns:cx8="http://schemas.microsoft.com/office/drawing/2016/5/14/chartex" xmlns:mc="http://schemas.openxmlformats.org/markup-compatibility/2006" xmlns:aink="http://schemas.microsoft.com/office/drawing/2016/ink" xmlns:am3d="http://schemas.microsoft.com/office/drawing/2017/model3d" xmlns:o="urn:schemas-microsoft-com:office:office" xmlns:r="http://schemas.openxmlformats.org/officeDocument/2006/relationships" xmlns:m="http://schemas.openxmlformats.org/officeDocument/2006/math" xmlns:v="urn:schemas-microsoft-com:vml" xmlns:wp14="http://schemas.microsoft.com/office/word/2010/wordprocessingDrawing" xmlns:wp="http://schemas.openxmlformats.org/drawingml/2006/wordprocessingDrawing" xmlns:w10="urn:schemas-microsoft-com:office:word" xmlns:w="http://schemas.openxmlformats.org/wordprocessingml/2006/main" xmlns:w14="http://schemas.microsoft.com/office/word/2010/wordml" xmlns:w15="http://schemas.microsoft.com/office/word/2012/wordml" xmlns:w16cex="http://schemas.microsoft.com/office/word/2018/wordml/cex" xmlns:w16cid="http://schemas.microsoft.com/office/word/2016/wordml/cid" xmlns:w16="http://schemas.microsoft.com/office/word/2018/wordml" xmlns:w16se="http://schemas.microsoft.com/office/word/2015/wordml/symex" xmlns:wpg="http://schemas.microsoft.com/office/word/2010/wordprocessingGroup" xmlns:wpi="http://schemas.microsoft.com/office/word/2010/wordprocessingInk" xmlns:wne="http://schemas.microsoft.com/office/word/2006/wordml" xmlns:wps="http://schemas.microsoft.com/office/word/2010/wordprocessingShape" mc:Ignorable="w14 w15 w16se w16cid w16 w16cex wp14">
+<w:endnotes xmlns:wpc="http://schemas.microsoft.com/office/word/2010/wordprocessingCanvas" xmlns:cx="http://schemas.microsoft.com/office/drawing/2014/chartex" xmlns:cx1="http://schemas.microsoft.com/office/drawing/2015/9/8/chartex" xmlns:cx2="http://schemas.microsoft.com/office/drawing/2015/10/21/chartex" xmlns:cx3="http://schemas.microsoft.com/office/drawing/2016/5/9/chartex" xmlns:cx4="http://schemas.microsoft.com/office/drawing/2016/5/10/chartex" xmlns:cx5="http://schemas.microsoft.com/office/drawing/2016/5/11/chartex" xmlns:cx6="http://schemas.microsoft.com/office/drawing/2016/5/12/chartex" xmlns:cx7="http://schemas.microsoft.com/office/drawing/2016/5/13/chartex" xmlns:cx8="http://schemas.microsoft.com/office/drawing/2016/5/14/chartex" xmlns:mc="http://schemas.openxmlformats.org/markup-compatibility/2006" xmlns:aink="http://schemas.microsoft.com/office/drawing/2016/ink" xmlns:am3d="http://schemas.microsoft.com/office/drawing/2017/model3d" xmlns:o="urn:schemas-microsoft-com:office:office" xmlns:r="http://schemas.openxmlformats.org/officeDocument/2006/relationships" xmlns:m="http://schemas.openxmlformats.org/officeDocument/2006/math" xmlns:v="urn:schemas-microsoft-com:vml" xmlns:wp14="http://schemas.microsoft.com/office/word/2010/wordprocessingDrawing" xmlns:wp="http://schemas.openxmlformats.org/drawingml/2006/wordprocessingDrawing" xmlns:w10="urn:schemas-microsoft-com:office:word" xmlns:w="http://schemas.openxmlformats.org/wordprocessingml/2006/main" xmlns:w14="http://schemas.microsoft.com/office/word/2010/wordml" xmlns:w15="http://schemas.microsoft.com/office/word/2012/wordml" xmlns:w16cex="http://schemas.microsoft.com/office/word/2018/wordml/cex" xmlns:w16cid="http://schemas.microsoft.com/office/word/2016/wordml/cid" xmlns:w16="http://schemas.microsoft.com/office/word/2018/wordml" xmlns:w16sdtdh="http://schemas.microsoft.com/office/word/2020/wordml/sdtdatahash" xmlns:w16se="http://schemas.microsoft.com/office/word/2015/wordml/symex" xmlns:wpg="http://schemas.microsoft.com/office/word/2010/wordprocessingGroup" xmlns:wpi="http://schemas.microsoft.com/office/word/2010/wordprocessingInk" xmlns:wne="http://schemas.microsoft.com/office/word/2006/wordml" xmlns:wps="http://schemas.microsoft.com/office/word/2010/wordprocessingShape" mc:Ignorable="w14 w15 w16se w16cid w16 w16cex w16sdtdh wp14">
   <w:endnote w:type="separator" w:id="-1">
     <w:p>
       <w:r>
@@ -9751,7 +11424,7 @@
 </file>
 
 <file path=word/footer1.xml><?xml version="1.0" encoding="utf-8"?>
-<w:ftr xmlns:wpc="http://schemas.microsoft.com/office/word/2010/wordprocessingCanvas" xmlns:cx="http://schemas.microsoft.com/office/drawing/2014/chartex" xmlns:cx1="http://schemas.microsoft.com/office/drawing/2015/9/8/chartex" xmlns:cx2="http://schemas.microsoft.com/office/drawing/2015/10/21/chartex" xmlns:cx3="http://schemas.microsoft.com/office/drawing/2016/5/9/chartex" xmlns:cx4="http://schemas.microsoft.com/office/drawing/2016/5/10/chartex" xmlns:cx5="http://schemas.microsoft.com/office/drawing/2016/5/11/chartex" xmlns:cx6="http://schemas.microsoft.com/office/drawing/2016/5/12/chartex" xmlns:cx7="http://schemas.microsoft.com/office/drawing/2016/5/13/chartex" xmlns:cx8="http://schemas.microsoft.com/office/drawing/2016/5/14/chartex" xmlns:mc="http://schemas.openxmlformats.org/markup-compatibility/2006" xmlns:aink="http://schemas.microsoft.com/office/drawing/2016/ink" xmlns:am3d="http://schemas.microsoft.com/office/drawing/2017/model3d" xmlns:o="urn:schemas-microsoft-com:office:office" xmlns:r="http://schemas.openxmlformats.org/officeDocument/2006/relationships" xmlns:m="http://schemas.openxmlformats.org/officeDocument/2006/math" xmlns:v="urn:schemas-microsoft-com:vml" xmlns:wp14="http://schemas.microsoft.com/office/word/2010/wordprocessingDrawing" xmlns:wp="http://schemas.openxmlformats.org/drawingml/2006/wordprocessingDrawing" xmlns:w10="urn:schemas-microsoft-com:office:word" xmlns:w="http://schemas.openxmlformats.org/wordprocessingml/2006/main" xmlns:w14="http://schemas.microsoft.com/office/word/2010/wordml" xmlns:w15="http://schemas.microsoft.com/office/word/2012/wordml" xmlns:w16cex="http://schemas.microsoft.com/office/word/2018/wordml/cex" xmlns:w16cid="http://schemas.microsoft.com/office/word/2016/wordml/cid" xmlns:w16="http://schemas.microsoft.com/office/word/2018/wordml" xmlns:w16se="http://schemas.microsoft.com/office/word/2015/wordml/symex" xmlns:wpg="http://schemas.microsoft.com/office/word/2010/wordprocessingGroup" xmlns:wpi="http://schemas.microsoft.com/office/word/2010/wordprocessingInk" xmlns:wne="http://schemas.microsoft.com/office/word/2006/wordml" xmlns:wps="http://schemas.microsoft.com/office/word/2010/wordprocessingShape" mc:Ignorable="w14 w15 w16se w16cid w16 w16cex wp14">
+<w:ftr xmlns:wpc="http://schemas.microsoft.com/office/word/2010/wordprocessingCanvas" xmlns:cx="http://schemas.microsoft.com/office/drawing/2014/chartex" xmlns:cx1="http://schemas.microsoft.com/office/drawing/2015/9/8/chartex" xmlns:cx2="http://schemas.microsoft.com/office/drawing/2015/10/21/chartex" xmlns:cx3="http://schemas.microsoft.com/office/drawing/2016/5/9/chartex" xmlns:cx4="http://schemas.microsoft.com/office/drawing/2016/5/10/chartex" xmlns:cx5="http://schemas.microsoft.com/office/drawing/2016/5/11/chartex" xmlns:cx6="http://schemas.microsoft.com/office/drawing/2016/5/12/chartex" xmlns:cx7="http://schemas.microsoft.com/office/drawing/2016/5/13/chartex" xmlns:cx8="http://schemas.microsoft.com/office/drawing/2016/5/14/chartex" xmlns:mc="http://schemas.openxmlformats.org/markup-compatibility/2006" xmlns:aink="http://schemas.microsoft.com/office/drawing/2016/ink" xmlns:am3d="http://schemas.microsoft.com/office/drawing/2017/model3d" xmlns:o="urn:schemas-microsoft-com:office:office" xmlns:r="http://schemas.openxmlformats.org/officeDocument/2006/relationships" xmlns:m="http://schemas.openxmlformats.org/officeDocument/2006/math" xmlns:v="urn:schemas-microsoft-com:vml" xmlns:wp14="http://schemas.microsoft.com/office/word/2010/wordprocessingDrawing" xmlns:wp="http://schemas.openxmlformats.org/drawingml/2006/wordprocessingDrawing" xmlns:w10="urn:schemas-microsoft-com:office:word" xmlns:w="http://schemas.openxmlformats.org/wordprocessingml/2006/main" xmlns:w14="http://schemas.microsoft.com/office/word/2010/wordml" xmlns:w15="http://schemas.microsoft.com/office/word/2012/wordml" xmlns:w16cex="http://schemas.microsoft.com/office/word/2018/wordml/cex" xmlns:w16cid="http://schemas.microsoft.com/office/word/2016/wordml/cid" xmlns:w16="http://schemas.microsoft.com/office/word/2018/wordml" xmlns:w16sdtdh="http://schemas.microsoft.com/office/word/2020/wordml/sdtdatahash" xmlns:w16se="http://schemas.microsoft.com/office/word/2015/wordml/symex" xmlns:wpg="http://schemas.microsoft.com/office/word/2010/wordprocessingGroup" xmlns:wpi="http://schemas.microsoft.com/office/word/2010/wordprocessingInk" xmlns:wne="http://schemas.microsoft.com/office/word/2006/wordml" xmlns:wps="http://schemas.microsoft.com/office/word/2010/wordprocessingShape" mc:Ignorable="w14 w15 w16se w16cid w16 w16cex w16sdtdh wp14">
   <w:sdt>
     <w:sdtPr>
       <w:id w:val="637920093"/>
@@ -9760,6 +11433,7 @@
         <w:docPartUnique/>
       </w:docPartObj>
     </w:sdtPr>
+    <w:sdtEndPr/>
     <w:sdtContent>
       <w:p>
         <w:pPr>
@@ -9793,7 +11467,7 @@
 </file>
 
 <file path=word/footer2.xml><?xml version="1.0" encoding="utf-8"?>
-<w:ftr xmlns:wpc="http://schemas.microsoft.com/office/word/2010/wordprocessingCanvas" xmlns:cx="http://schemas.microsoft.com/office/drawing/2014/chartex" xmlns:cx1="http://schemas.microsoft.com/office/drawing/2015/9/8/chartex" xmlns:cx2="http://schemas.microsoft.com/office/drawing/2015/10/21/chartex" xmlns:cx3="http://schemas.microsoft.com/office/drawing/2016/5/9/chartex" xmlns:cx4="http://schemas.microsoft.com/office/drawing/2016/5/10/chartex" xmlns:cx5="http://schemas.microsoft.com/office/drawing/2016/5/11/chartex" xmlns:cx6="http://schemas.microsoft.com/office/drawing/2016/5/12/chartex" xmlns:cx7="http://schemas.microsoft.com/office/drawing/2016/5/13/chartex" xmlns:cx8="http://schemas.microsoft.com/office/drawing/2016/5/14/chartex" xmlns:mc="http://schemas.openxmlformats.org/markup-compatibility/2006" xmlns:aink="http://schemas.microsoft.com/office/drawing/2016/ink" xmlns:am3d="http://schemas.microsoft.com/office/drawing/2017/model3d" xmlns:o="urn:schemas-microsoft-com:office:office" xmlns:r="http://schemas.openxmlformats.org/officeDocument/2006/relationships" xmlns:m="http://schemas.openxmlformats.org/officeDocument/2006/math" xmlns:v="urn:schemas-microsoft-com:vml" xmlns:wp14="http://schemas.microsoft.com/office/word/2010/wordprocessingDrawing" xmlns:wp="http://schemas.openxmlformats.org/drawingml/2006/wordprocessingDrawing" xmlns:w10="urn:schemas-microsoft-com:office:word" xmlns:w="http://schemas.openxmlformats.org/wordprocessingml/2006/main" xmlns:w14="http://schemas.microsoft.com/office/word/2010/wordml" xmlns:w15="http://schemas.microsoft.com/office/word/2012/wordml" xmlns:w16cex="http://schemas.microsoft.com/office/word/2018/wordml/cex" xmlns:w16cid="http://schemas.microsoft.com/office/word/2016/wordml/cid" xmlns:w16="http://schemas.microsoft.com/office/word/2018/wordml" xmlns:w16se="http://schemas.microsoft.com/office/word/2015/wordml/symex" xmlns:wpg="http://schemas.microsoft.com/office/word/2010/wordprocessingGroup" xmlns:wpi="http://schemas.microsoft.com/office/word/2010/wordprocessingInk" xmlns:wne="http://schemas.microsoft.com/office/word/2006/wordml" xmlns:wps="http://schemas.microsoft.com/office/word/2010/wordprocessingShape" mc:Ignorable="w14 w15 w16se w16cid w16 w16cex wp14">
+<w:ftr xmlns:wpc="http://schemas.microsoft.com/office/word/2010/wordprocessingCanvas" xmlns:cx="http://schemas.microsoft.com/office/drawing/2014/chartex" xmlns:cx1="http://schemas.microsoft.com/office/drawing/2015/9/8/chartex" xmlns:cx2="http://schemas.microsoft.com/office/drawing/2015/10/21/chartex" xmlns:cx3="http://schemas.microsoft.com/office/drawing/2016/5/9/chartex" xmlns:cx4="http://schemas.microsoft.com/office/drawing/2016/5/10/chartex" xmlns:cx5="http://schemas.microsoft.com/office/drawing/2016/5/11/chartex" xmlns:cx6="http://schemas.microsoft.com/office/drawing/2016/5/12/chartex" xmlns:cx7="http://schemas.microsoft.com/office/drawing/2016/5/13/chartex" xmlns:cx8="http://schemas.microsoft.com/office/drawing/2016/5/14/chartex" xmlns:mc="http://schemas.openxmlformats.org/markup-compatibility/2006" xmlns:aink="http://schemas.microsoft.com/office/drawing/2016/ink" xmlns:am3d="http://schemas.microsoft.com/office/drawing/2017/model3d" xmlns:o="urn:schemas-microsoft-com:office:office" xmlns:r="http://schemas.openxmlformats.org/officeDocument/2006/relationships" xmlns:m="http://schemas.openxmlformats.org/officeDocument/2006/math" xmlns:v="urn:schemas-microsoft-com:vml" xmlns:wp14="http://schemas.microsoft.com/office/word/2010/wordprocessingDrawing" xmlns:wp="http://schemas.openxmlformats.org/drawingml/2006/wordprocessingDrawing" xmlns:w10="urn:schemas-microsoft-com:office:word" xmlns:w="http://schemas.openxmlformats.org/wordprocessingml/2006/main" xmlns:w14="http://schemas.microsoft.com/office/word/2010/wordml" xmlns:w15="http://schemas.microsoft.com/office/word/2012/wordml" xmlns:w16cex="http://schemas.microsoft.com/office/word/2018/wordml/cex" xmlns:w16cid="http://schemas.microsoft.com/office/word/2016/wordml/cid" xmlns:w16="http://schemas.microsoft.com/office/word/2018/wordml" xmlns:w16sdtdh="http://schemas.microsoft.com/office/word/2020/wordml/sdtdatahash" xmlns:w16se="http://schemas.microsoft.com/office/word/2015/wordml/symex" xmlns:wpg="http://schemas.microsoft.com/office/word/2010/wordprocessingGroup" xmlns:wpi="http://schemas.microsoft.com/office/word/2010/wordprocessingInk" xmlns:wne="http://schemas.microsoft.com/office/word/2006/wordml" xmlns:wps="http://schemas.microsoft.com/office/word/2010/wordprocessingShape" mc:Ignorable="w14 w15 w16se w16cid w16 w16cex w16sdtdh wp14">
   <w:sdt>
     <w:sdtPr>
       <w:id w:val="-934823539"/>
@@ -9802,6 +11476,7 @@
         <w:docPartUnique/>
       </w:docPartObj>
     </w:sdtPr>
+    <w:sdtEndPr/>
     <w:sdtContent>
       <w:p>
         <w:pPr>
@@ -9835,7 +11510,7 @@
 </file>
 
 <file path=word/footnotes.xml><?xml version="1.0" encoding="utf-8"?>
-<w:footnotes xmlns:wpc="http://schemas.microsoft.com/office/word/2010/wordprocessingCanvas" xmlns:cx="http://schemas.microsoft.com/office/drawing/2014/chartex" xmlns:cx1="http://schemas.microsoft.com/office/drawing/2015/9/8/chartex" xmlns:cx2="http://schemas.microsoft.com/office/drawing/2015/10/21/chartex" xmlns:cx3="http://schemas.microsoft.com/office/drawing/2016/5/9/chartex" xmlns:cx4="http://schemas.microsoft.com/office/drawing/2016/5/10/chartex" xmlns:cx5="http://schemas.microsoft.com/office/drawing/2016/5/11/chartex" xmlns:cx6="http://schemas.microsoft.com/office/drawing/2016/5/12/chartex" xmlns:cx7="http://schemas.microsoft.com/office/drawing/2016/5/13/chartex" xmlns:cx8="http://schemas.microsoft.com/office/drawing/2016/5/14/chartex" xmlns:mc="http://schemas.openxmlformats.org/markup-compatibility/2006" xmlns:aink="http://schemas.microsoft.com/office/drawing/2016/ink" xmlns:am3d="http://schemas.microsoft.com/office/drawing/2017/model3d" xmlns:o="urn:schemas-microsoft-com:office:office" xmlns:r="http://schemas.openxmlformats.org/officeDocument/2006/relationships" xmlns:m="http://schemas.openxmlformats.org/officeDocument/2006/math" xmlns:v="urn:schemas-microsoft-com:vml" xmlns:wp14="http://schemas.microsoft.com/office/word/2010/wordprocessingDrawing" xmlns:wp="http://schemas.openxmlformats.org/drawingml/2006/wordprocessingDrawing" xmlns:w10="urn:schemas-microsoft-com:office:word" xmlns:w="http://schemas.openxmlformats.org/wordprocessingml/2006/main" xmlns:w14="http://schemas.microsoft.com/office/word/2010/wordml" xmlns:w15="http://schemas.microsoft.com/office/word/2012/wordml" xmlns:w16cex="http://schemas.microsoft.com/office/word/2018/wordml/cex" xmlns:w16cid="http://schemas.microsoft.com/office/word/2016/wordml/cid" xmlns:w16="http://schemas.microsoft.com/office/word/2018/wordml" xmlns:w16se="http://schemas.microsoft.com/office/word/2015/wordml/symex" xmlns:wpg="http://schemas.microsoft.com/office/word/2010/wordprocessingGroup" xmlns:wpi="http://schemas.microsoft.com/office/word/2010/wordprocessingInk" xmlns:wne="http://schemas.microsoft.com/office/word/2006/wordml" xmlns:wps="http://schemas.microsoft.com/office/word/2010/wordprocessingShape" mc:Ignorable="w14 w15 w16se w16cid w16 w16cex wp14">
+<w:footnotes xmlns:wpc="http://schemas.microsoft.com/office/word/2010/wordprocessingCanvas" xmlns:cx="http://schemas.microsoft.com/office/drawing/2014/chartex" xmlns:cx1="http://schemas.microsoft.com/office/drawing/2015/9/8/chartex" xmlns:cx2="http://schemas.microsoft.com/office/drawing/2015/10/21/chartex" xmlns:cx3="http://schemas.microsoft.com/office/drawing/2016/5/9/chartex" xmlns:cx4="http://schemas.microsoft.com/office/drawing/2016/5/10/chartex" xmlns:cx5="http://schemas.microsoft.com/office/drawing/2016/5/11/chartex" xmlns:cx6="http://schemas.microsoft.com/office/drawing/2016/5/12/chartex" xmlns:cx7="http://schemas.microsoft.com/office/drawing/2016/5/13/chartex" xmlns:cx8="http://schemas.microsoft.com/office/drawing/2016/5/14/chartex" xmlns:mc="http://schemas.openxmlformats.org/markup-compatibility/2006" xmlns:aink="http://schemas.microsoft.com/office/drawing/2016/ink" xmlns:am3d="http://schemas.microsoft.com/office/drawing/2017/model3d" xmlns:o="urn:schemas-microsoft-com:office:office" xmlns:r="http://schemas.openxmlformats.org/officeDocument/2006/relationships" xmlns:m="http://schemas.openxmlformats.org/officeDocument/2006/math" xmlns:v="urn:schemas-microsoft-com:vml" xmlns:wp14="http://schemas.microsoft.com/office/word/2010/wordprocessingDrawing" xmlns:wp="http://schemas.openxmlformats.org/drawingml/2006/wordprocessingDrawing" xmlns:w10="urn:schemas-microsoft-com:office:word" xmlns:w="http://schemas.openxmlformats.org/wordprocessingml/2006/main" xmlns:w14="http://schemas.microsoft.com/office/word/2010/wordml" xmlns:w15="http://schemas.microsoft.com/office/word/2012/wordml" xmlns:w16cex="http://schemas.microsoft.com/office/word/2018/wordml/cex" xmlns:w16cid="http://schemas.microsoft.com/office/word/2016/wordml/cid" xmlns:w16="http://schemas.microsoft.com/office/word/2018/wordml" xmlns:w16sdtdh="http://schemas.microsoft.com/office/word/2020/wordml/sdtdatahash" xmlns:w16se="http://schemas.microsoft.com/office/word/2015/wordml/symex" xmlns:wpg="http://schemas.microsoft.com/office/word/2010/wordprocessingGroup" xmlns:wpi="http://schemas.microsoft.com/office/word/2010/wordprocessingInk" xmlns:wne="http://schemas.microsoft.com/office/word/2006/wordml" xmlns:wps="http://schemas.microsoft.com/office/word/2010/wordprocessingShape" mc:Ignorable="w14 w15 w16se w16cid w16 w16cex w16sdtdh wp14">
   <w:footnote w:type="separator" w:id="-1">
     <w:p>
       <w:r>
@@ -9873,7 +11548,7 @@
 </file>
 
 <file path=word/numbering.xml><?xml version="1.0" encoding="utf-8"?>
-<w:numbering xmlns:wpc="http://schemas.microsoft.com/office/word/2010/wordprocessingCanvas" xmlns:cx="http://schemas.microsoft.com/office/drawing/2014/chartex" xmlns:cx1="http://schemas.microsoft.com/office/drawing/2015/9/8/chartex" xmlns:cx2="http://schemas.microsoft.com/office/drawing/2015/10/21/chartex" xmlns:cx3="http://schemas.microsoft.com/office/drawing/2016/5/9/chartex" xmlns:cx4="http://schemas.microsoft.com/office/drawing/2016/5/10/chartex" xmlns:cx5="http://schemas.microsoft.com/office/drawing/2016/5/11/chartex" xmlns:cx6="http://schemas.microsoft.com/office/drawing/2016/5/12/chartex" xmlns:cx7="http://schemas.microsoft.com/office/drawing/2016/5/13/chartex" xmlns:cx8="http://schemas.microsoft.com/office/drawing/2016/5/14/chartex" xmlns:mc="http://schemas.openxmlformats.org/markup-compatibility/2006" xmlns:aink="http://schemas.microsoft.com/office/drawing/2016/ink" xmlns:am3d="http://schemas.microsoft.com/office/drawing/2017/model3d" xmlns:o="urn:schemas-microsoft-com:office:office" xmlns:r="http://schemas.openxmlformats.org/officeDocument/2006/relationships" xmlns:m="http://schemas.openxmlformats.org/officeDocument/2006/math" xmlns:v="urn:schemas-microsoft-com:vml" xmlns:wp14="http://schemas.microsoft.com/office/word/2010/wordprocessingDrawing" xmlns:wp="http://schemas.openxmlformats.org/drawingml/2006/wordprocessingDrawing" xmlns:w10="urn:schemas-microsoft-com:office:word" xmlns:w="http://schemas.openxmlformats.org/wordprocessingml/2006/main" xmlns:w14="http://schemas.microsoft.com/office/word/2010/wordml" xmlns:w15="http://schemas.microsoft.com/office/word/2012/wordml" xmlns:w16cex="http://schemas.microsoft.com/office/word/2018/wordml/cex" xmlns:w16cid="http://schemas.microsoft.com/office/word/2016/wordml/cid" xmlns:w16="http://schemas.microsoft.com/office/word/2018/wordml" xmlns:w16se="http://schemas.microsoft.com/office/word/2015/wordml/symex" xmlns:wpg="http://schemas.microsoft.com/office/word/2010/wordprocessingGroup" xmlns:wpi="http://schemas.microsoft.com/office/word/2010/wordprocessingInk" xmlns:wne="http://schemas.microsoft.com/office/word/2006/wordml" xmlns:wps="http://schemas.microsoft.com/office/word/2010/wordprocessingShape" mc:Ignorable="w14 w15 w16se w16cid w16 w16cex wp14">
+<w:numbering xmlns:wpc="http://schemas.microsoft.com/office/word/2010/wordprocessingCanvas" xmlns:cx="http://schemas.microsoft.com/office/drawing/2014/chartex" xmlns:cx1="http://schemas.microsoft.com/office/drawing/2015/9/8/chartex" xmlns:cx2="http://schemas.microsoft.com/office/drawing/2015/10/21/chartex" xmlns:cx3="http://schemas.microsoft.com/office/drawing/2016/5/9/chartex" xmlns:cx4="http://schemas.microsoft.com/office/drawing/2016/5/10/chartex" xmlns:cx5="http://schemas.microsoft.com/office/drawing/2016/5/11/chartex" xmlns:cx6="http://schemas.microsoft.com/office/drawing/2016/5/12/chartex" xmlns:cx7="http://schemas.microsoft.com/office/drawing/2016/5/13/chartex" xmlns:cx8="http://schemas.microsoft.com/office/drawing/2016/5/14/chartex" xmlns:mc="http://schemas.openxmlformats.org/markup-compatibility/2006" xmlns:aink="http://schemas.microsoft.com/office/drawing/2016/ink" xmlns:am3d="http://schemas.microsoft.com/office/drawing/2017/model3d" xmlns:o="urn:schemas-microsoft-com:office:office" xmlns:r="http://schemas.openxmlformats.org/officeDocument/2006/relationships" xmlns:m="http://schemas.openxmlformats.org/officeDocument/2006/math" xmlns:v="urn:schemas-microsoft-com:vml" xmlns:wp14="http://schemas.microsoft.com/office/word/2010/wordprocessingDrawing" xmlns:wp="http://schemas.openxmlformats.org/drawingml/2006/wordprocessingDrawing" xmlns:w10="urn:schemas-microsoft-com:office:word" xmlns:w="http://schemas.openxmlformats.org/wordprocessingml/2006/main" xmlns:w14="http://schemas.microsoft.com/office/word/2010/wordml" xmlns:w15="http://schemas.microsoft.com/office/word/2012/wordml" xmlns:w16cex="http://schemas.microsoft.com/office/word/2018/wordml/cex" xmlns:w16cid="http://schemas.microsoft.com/office/word/2016/wordml/cid" xmlns:w16="http://schemas.microsoft.com/office/word/2018/wordml" xmlns:w16sdtdh="http://schemas.microsoft.com/office/word/2020/wordml/sdtdatahash" xmlns:w16se="http://schemas.microsoft.com/office/word/2015/wordml/symex" xmlns:wpg="http://schemas.microsoft.com/office/word/2010/wordprocessingGroup" xmlns:wpi="http://schemas.microsoft.com/office/word/2010/wordprocessingInk" xmlns:wne="http://schemas.microsoft.com/office/word/2006/wordml" xmlns:wps="http://schemas.microsoft.com/office/word/2010/wordprocessingShape" mc:Ignorable="w14 w15 w16se w16cid w16 w16cex w16sdtdh wp14">
   <w:abstractNum w:abstractNumId="0" w15:restartNumberingAfterBreak="0">
     <w:nsid w:val="1977257F"/>
     <w:multiLevelType w:val="multilevel"/>
@@ -10641,7 +12316,7 @@
 </file>
 
 <file path=word/styles.xml><?xml version="1.0" encoding="utf-8"?>
-<w:styles xmlns:mc="http://schemas.openxmlformats.org/markup-compatibility/2006" xmlns:r="http://schemas.openxmlformats.org/officeDocument/2006/relationships" xmlns:w="http://schemas.openxmlformats.org/wordprocessingml/2006/main" xmlns:w14="http://schemas.microsoft.com/office/word/2010/wordml" xmlns:w15="http://schemas.microsoft.com/office/word/2012/wordml" xmlns:w16cex="http://schemas.microsoft.com/office/word/2018/wordml/cex" xmlns:w16cid="http://schemas.microsoft.com/office/word/2016/wordml/cid" xmlns:w16="http://schemas.microsoft.com/office/word/2018/wordml" xmlns:w16se="http://schemas.microsoft.com/office/word/2015/wordml/symex" mc:Ignorable="w14 w15 w16se w16cid w16 w16cex">
+<w:styles xmlns:mc="http://schemas.openxmlformats.org/markup-compatibility/2006" xmlns:r="http://schemas.openxmlformats.org/officeDocument/2006/relationships" xmlns:w="http://schemas.openxmlformats.org/wordprocessingml/2006/main" xmlns:w14="http://schemas.microsoft.com/office/word/2010/wordml" xmlns:w15="http://schemas.microsoft.com/office/word/2012/wordml" xmlns:w16cex="http://schemas.microsoft.com/office/word/2018/wordml/cex" xmlns:w16cid="http://schemas.microsoft.com/office/word/2016/wordml/cid" xmlns:w16="http://schemas.microsoft.com/office/word/2018/wordml" xmlns:w16sdtdh="http://schemas.microsoft.com/office/word/2020/wordml/sdtdatahash" xmlns:w16se="http://schemas.microsoft.com/office/word/2015/wordml/symex" mc:Ignorable="w14 w15 w16se w16cid w16 w16cex w16sdtdh">
   <w:docDefaults>
     <w:rPrDefault>
       <w:rPr>
@@ -11083,6 +12758,7 @@
   <w:style w:type="character" w:default="1" w:styleId="Policepardfaut">
     <w:name w:val="Default Paragraph Font"/>
     <w:uiPriority w:val="1"/>
+    <w:semiHidden/>
     <w:unhideWhenUsed/>
   </w:style>
   <w:style w:type="table" w:default="1" w:styleId="TableauNormal">
@@ -11234,7 +12910,7 @@
       <w:szCs w:val="18"/>
     </w:rPr>
   </w:style>
-  <w:style w:type="character" w:styleId="Lienhypertexte">
+  <w:style w:type="character" w:styleId="Hyperlien">
     <w:name w:val="Hyperlink"/>
     <w:basedOn w:val="Policepardfaut"/>
     <w:uiPriority w:val="99"/>
@@ -11262,7 +12938,7 @@
     <w:basedOn w:val="Policepardfaut"/>
     <w:rsid w:val="00044FB6"/>
   </w:style>
-  <w:style w:type="character" w:styleId="Lienhypertextesuivivisit">
+  <w:style w:type="character" w:styleId="Lienvisit">
     <w:name w:val="FollowedHyperlink"/>
     <w:basedOn w:val="Policepardfaut"/>
     <w:uiPriority w:val="99"/>

</xml_diff>

<commit_message>
Ajout des commentaires de la section 4
</commit_message>
<xml_diff>
--- a/Rapport.docx
+++ b/Rapport.docx
@@ -1,6 +1,6 @@
 
 <file path=word/document.xml><?xml version="1.0" encoding="utf-8"?>
-<w:document xmlns:wpc="http://schemas.microsoft.com/office/word/2010/wordprocessingCanvas" xmlns:cx="http://schemas.microsoft.com/office/drawing/2014/chartex" xmlns:cx1="http://schemas.microsoft.com/office/drawing/2015/9/8/chartex" xmlns:cx2="http://schemas.microsoft.com/office/drawing/2015/10/21/chartex" xmlns:cx3="http://schemas.microsoft.com/office/drawing/2016/5/9/chartex" xmlns:cx4="http://schemas.microsoft.com/office/drawing/2016/5/10/chartex" xmlns:cx5="http://schemas.microsoft.com/office/drawing/2016/5/11/chartex" xmlns:cx6="http://schemas.microsoft.com/office/drawing/2016/5/12/chartex" xmlns:cx7="http://schemas.microsoft.com/office/drawing/2016/5/13/chartex" xmlns:cx8="http://schemas.microsoft.com/office/drawing/2016/5/14/chartex" xmlns:mc="http://schemas.openxmlformats.org/markup-compatibility/2006" xmlns:aink="http://schemas.microsoft.com/office/drawing/2016/ink" xmlns:am3d="http://schemas.microsoft.com/office/drawing/2017/model3d" xmlns:o="urn:schemas-microsoft-com:office:office" xmlns:r="http://schemas.openxmlformats.org/officeDocument/2006/relationships" xmlns:m="http://schemas.openxmlformats.org/officeDocument/2006/math" xmlns:v="urn:schemas-microsoft-com:vml" xmlns:wp14="http://schemas.microsoft.com/office/word/2010/wordprocessingDrawing" xmlns:wp="http://schemas.openxmlformats.org/drawingml/2006/wordprocessingDrawing" xmlns:w10="urn:schemas-microsoft-com:office:word" xmlns:w="http://schemas.openxmlformats.org/wordprocessingml/2006/main" xmlns:w14="http://schemas.microsoft.com/office/word/2010/wordml" xmlns:w15="http://schemas.microsoft.com/office/word/2012/wordml" xmlns:w16cex="http://schemas.microsoft.com/office/word/2018/wordml/cex" xmlns:w16cid="http://schemas.microsoft.com/office/word/2016/wordml/cid" xmlns:w16="http://schemas.microsoft.com/office/word/2018/wordml" xmlns:w16sdtdh="http://schemas.microsoft.com/office/word/2020/wordml/sdtdatahash" xmlns:w16se="http://schemas.microsoft.com/office/word/2015/wordml/symex" xmlns:wpg="http://schemas.microsoft.com/office/word/2010/wordprocessingGroup" xmlns:wpi="http://schemas.microsoft.com/office/word/2010/wordprocessingInk" xmlns:wne="http://schemas.microsoft.com/office/word/2006/wordml" xmlns:wps="http://schemas.microsoft.com/office/word/2010/wordprocessingShape" mc:Ignorable="w14 w15 w16se w16cid w16 w16cex w16sdtdh wp14">
+<w:document xmlns:wpc="http://schemas.microsoft.com/office/word/2010/wordprocessingCanvas" xmlns:cx="http://schemas.microsoft.com/office/drawing/2014/chartex" xmlns:cx1="http://schemas.microsoft.com/office/drawing/2015/9/8/chartex" xmlns:cx2="http://schemas.microsoft.com/office/drawing/2015/10/21/chartex" xmlns:cx3="http://schemas.microsoft.com/office/drawing/2016/5/9/chartex" xmlns:cx4="http://schemas.microsoft.com/office/drawing/2016/5/10/chartex" xmlns:cx5="http://schemas.microsoft.com/office/drawing/2016/5/11/chartex" xmlns:cx6="http://schemas.microsoft.com/office/drawing/2016/5/12/chartex" xmlns:cx7="http://schemas.microsoft.com/office/drawing/2016/5/13/chartex" xmlns:cx8="http://schemas.microsoft.com/office/drawing/2016/5/14/chartex" xmlns:mc="http://schemas.openxmlformats.org/markup-compatibility/2006" xmlns:aink="http://schemas.microsoft.com/office/drawing/2016/ink" xmlns:am3d="http://schemas.microsoft.com/office/drawing/2017/model3d" xmlns:o="urn:schemas-microsoft-com:office:office" xmlns:r="http://schemas.openxmlformats.org/officeDocument/2006/relationships" xmlns:m="http://schemas.openxmlformats.org/officeDocument/2006/math" xmlns:v="urn:schemas-microsoft-com:vml" xmlns:wp14="http://schemas.microsoft.com/office/word/2010/wordprocessingDrawing" xmlns:wp="http://schemas.openxmlformats.org/drawingml/2006/wordprocessingDrawing" xmlns:w10="urn:schemas-microsoft-com:office:word" xmlns:w="http://schemas.openxmlformats.org/wordprocessingml/2006/main" xmlns:w14="http://schemas.microsoft.com/office/word/2010/wordml" xmlns:w15="http://schemas.microsoft.com/office/word/2012/wordml" xmlns:w16cex="http://schemas.microsoft.com/office/word/2018/wordml/cex" xmlns:w16cid="http://schemas.microsoft.com/office/word/2016/wordml/cid" xmlns:w16="http://schemas.microsoft.com/office/word/2018/wordml" xmlns:w16se="http://schemas.microsoft.com/office/word/2015/wordml/symex" xmlns:wpg="http://schemas.microsoft.com/office/word/2010/wordprocessingGroup" xmlns:wpi="http://schemas.microsoft.com/office/word/2010/wordprocessingInk" xmlns:wne="http://schemas.microsoft.com/office/word/2006/wordml" xmlns:wps="http://schemas.microsoft.com/office/word/2010/wordprocessingShape" mc:Ignorable="w14 w15 w16se w16cid w16 w16cex wp14">
   <w:body>
     <w:p>
       <w:pPr>
@@ -244,28 +244,15 @@
         <w:pStyle w:val="Sansinterligne"/>
       </w:pPr>
       <w:r>
-        <w:t xml:space="preserve">Charles-Antoine </w:t>
-      </w:r>
-      <w:proofErr w:type="spellStart"/>
-      <w:r>
-        <w:t>Fecteau</w:t>
-      </w:r>
-      <w:proofErr w:type="spellEnd"/>
+        <w:t>Charles-Antoine Fecteau</w:t>
+      </w:r>
     </w:p>
     <w:p>
       <w:pPr>
         <w:pStyle w:val="Sansinterligne"/>
       </w:pPr>
       <w:r>
-        <w:t xml:space="preserve">Tristan </w:t>
-      </w:r>
-      <w:proofErr w:type="spellStart"/>
-      <w:r>
-        <w:t>Métivier</w:t>
-      </w:r>
-      <w:proofErr w:type="spellEnd"/>
-      <w:r>
-        <w:t>-Dionne</w:t>
+        <w:t>Tristan Métivier-Dionne</w:t>
       </w:r>
     </w:p>
     <w:p>
@@ -519,7 +506,7 @@
           <w:hyperlink w:anchor="_Toc88056530" w:history="1">
             <w:r>
               <w:rPr>
-                <w:rStyle w:val="Hyperlien"/>
+                <w:rStyle w:val="Lienhypertexte"/>
                 <w:rFonts w:cs="Times New Roman"/>
                 <w:noProof/>
               </w:rPr>
@@ -596,7 +583,7 @@
           <w:hyperlink w:anchor="_Toc88056531" w:history="1">
             <w:r>
               <w:rPr>
-                <w:rStyle w:val="Hyperlien"/>
+                <w:rStyle w:val="Lienhypertexte"/>
                 <w:noProof/>
               </w:rPr>
               <w:t>Introduction</w:t>
@@ -672,7 +659,7 @@
           <w:hyperlink w:anchor="_Toc88056532" w:history="1">
             <w:r>
               <w:rPr>
-                <w:rStyle w:val="Hyperlien"/>
+                <w:rStyle w:val="Lienhypertexte"/>
                 <w:noProof/>
               </w:rPr>
               <w:t>Section 1 – Calibration du modèle de calcul de valeur actualisée de rente</w:t>
@@ -744,7 +731,7 @@
           <w:hyperlink w:anchor="_Toc88056533" w:history="1">
             <w:r>
               <w:rPr>
-                <w:rStyle w:val="Hyperlien"/>
+                <w:rStyle w:val="Lienhypertexte"/>
                 <w:noProof/>
               </w:rPr>
               <w:t>Méthodologie de la calibration du modèle</w:t>
@@ -816,7 +803,7 @@
           <w:hyperlink w:anchor="_Toc88056534" w:history="1">
             <w:r>
               <w:rPr>
-                <w:rStyle w:val="Hyperlien"/>
+                <w:rStyle w:val="Lienhypertexte"/>
                 <w:noProof/>
               </w:rPr>
               <w:t>Tests de validation du modèle</w:t>
@@ -892,7 +879,7 @@
           <w:hyperlink w:anchor="_Toc88056535" w:history="1">
             <w:r>
               <w:rPr>
-                <w:rStyle w:val="Hyperlien"/>
+                <w:rStyle w:val="Lienhypertexte"/>
                 <w:noProof/>
               </w:rPr>
               <w:t>Section 2 – Tableau pour la phase d’accumulation pendant la carrière active</w:t>
@@ -968,7 +955,7 @@
           <w:hyperlink w:anchor="_Toc88056536" w:history="1">
             <w:r>
               <w:rPr>
-                <w:rStyle w:val="Hyperlien"/>
+                <w:rStyle w:val="Lienhypertexte"/>
                 <w:noProof/>
               </w:rPr>
               <w:t>Section 3 – Établissement des paiements espérés pour le participant fictif</w:t>
@@ -1044,7 +1031,7 @@
           <w:hyperlink w:anchor="_Toc88056537" w:history="1">
             <w:r>
               <w:rPr>
-                <w:rStyle w:val="Hyperlien"/>
+                <w:rStyle w:val="Lienhypertexte"/>
                 <w:noProof/>
               </w:rPr>
               <w:t>Section 4 – Établissement du coût nivelé du régime selon une approche déterministe</w:t>
@@ -1120,7 +1107,7 @@
           <w:hyperlink w:anchor="_Toc88056538" w:history="1">
             <w:r>
               <w:rPr>
-                <w:rStyle w:val="Hyperlien"/>
+                <w:rStyle w:val="Lienhypertexte"/>
                 <w:noProof/>
               </w:rPr>
               <w:t>Section 5 – Estimation de la valeur de diverses formules d’indexation, approche stochasitique</w:t>
@@ -8827,11 +8814,9 @@
       <w:r>
         <w:t xml:space="preserve">Les résultats obtenus ont tous été revus par les pairs afin de s’assurer que le modèle utilisé soit conforme. Aussi, afin de s’assurer d’avoir un modèle qui correspond aux </w:t>
       </w:r>
-      <w:proofErr w:type="spellStart"/>
-      <w:r>
-        <w:t>exigeances</w:t>
-      </w:r>
-      <w:proofErr w:type="spellEnd"/>
+      <w:r>
+        <w:t>exigences</w:t>
+      </w:r>
       <w:r>
         <w:t>, nous nous sommes fié sur le fichier exemple-accumulation-cotisations-20201012.xlsx disponible sur le site de cours. En procédant ainsi, les bases de ce projet sont solides, étant donné que nous avons utilisé un document fiable. Ces stratégies de validation nous permettent d’avoir confiance aux résultats obtenus par rapport au participant fictif. Ces résultats vont nous servir pour les suggestions qui seront proposées.</w:t>
       </w:r>
@@ -8985,6 +8970,9 @@
         <w:ind w:left="60" w:firstLine="360"/>
       </w:pPr>
       <w:r>
+        <w:rPr>
+          <w:noProof/>
+        </w:rPr>
         <w:lastRenderedPageBreak/>
         <w:drawing>
           <wp:anchor distT="0" distB="0" distL="114300" distR="114300" simplePos="0" relativeHeight="251665408" behindDoc="0" locked="0" layoutInCell="1" allowOverlap="1" wp14:anchorId="0E14EC93" wp14:editId="48A97857">
@@ -9045,6 +9033,9 @@
     </w:p>
     <w:p>
       <w:r>
+        <w:rPr>
+          <w:noProof/>
+        </w:rPr>
         <w:lastRenderedPageBreak/>
         <w:drawing>
           <wp:inline distT="0" distB="0" distL="0" distR="0" wp14:anchorId="707B772C" wp14:editId="73A1961E">
@@ -9085,6 +9076,9 @@
     </w:p>
     <w:p>
       <w:r>
+        <w:rPr>
+          <w:noProof/>
+        </w:rPr>
         <w:lastRenderedPageBreak/>
         <w:drawing>
           <wp:inline distT="0" distB="0" distL="0" distR="0" wp14:anchorId="5D789412" wp14:editId="7661A305">
@@ -9129,6 +9123,9 @@
         <w:jc w:val="left"/>
       </w:pPr>
       <w:r>
+        <w:rPr>
+          <w:noProof/>
+        </w:rPr>
         <w:lastRenderedPageBreak/>
         <w:drawing>
           <wp:anchor distT="0" distB="0" distL="114300" distR="114300" simplePos="0" relativeHeight="251666432" behindDoc="0" locked="0" layoutInCell="1" allowOverlap="1" wp14:anchorId="1712B598" wp14:editId="46BBCA29">
@@ -9201,15 +9198,7 @@
     <w:p>
       <w:r>
         <w:tab/>
-        <w:t xml:space="preserve">De plus, lorsque nous analysons les différents résultats en fonction des groupes de participants actifs que nous avons dans l’annexe « Participant actif », les valeurs obtenues respectent les attentes de grandeur que nous avions. À titre d’illustration, il est normal que pour un participant sans conjoint, la valeur actualisée de sa rente soit moins grande que celle lorsque le participant </w:t>
-      </w:r>
-      <w:proofErr w:type="spellStart"/>
-      <w:r>
-        <w:t>a</w:t>
-      </w:r>
-      <w:proofErr w:type="spellEnd"/>
-      <w:r>
-        <w:t xml:space="preserve"> un conjoint. Le but n’est pas d’expliquer en détail l’effet sur la valeur actualisée d’un participant actif d’un groupe en comparaison avec un autre groupe. Nous cherchons plutôt à avoir une idée de la valeur actualisée pour l’ensemble des participants en pondération avec le groupe auquel il appartient. </w:t>
+        <w:t xml:space="preserve">De plus, lorsque nous analysons les différents résultats en fonction des groupes de participants actifs que nous avons dans l’annexe « Participant actif », les valeurs obtenues respectent les attentes de grandeur que nous avions. À titre d’illustration, il est normal que pour un participant sans conjoint, la valeur actualisée de sa rente soit moins grande que celle lorsque le participant a un conjoint. Le but n’est pas d’expliquer en détail l’effet sur la valeur actualisée d’un participant actif d’un groupe en comparaison avec un autre groupe. Nous cherchons plutôt à avoir une idée de la valeur actualisée pour l’ensemble des participants en pondération avec le groupe auquel il appartient. </w:t>
       </w:r>
     </w:p>
     <w:p/>
@@ -9291,6 +9280,9 @@
         </w:numPr>
       </w:pPr>
       <w:r>
+        <w:rPr>
+          <w:noProof/>
+        </w:rPr>
         <w:lastRenderedPageBreak/>
         <w:drawing>
           <wp:anchor distT="0" distB="0" distL="114300" distR="114300" simplePos="0" relativeHeight="251673600" behindDoc="0" locked="0" layoutInCell="1" allowOverlap="1" wp14:anchorId="59DF7F58" wp14:editId="032346F7">
@@ -9364,6 +9356,9 @@
     <w:p/>
     <w:p>
       <w:r>
+        <w:rPr>
+          <w:noProof/>
+        </w:rPr>
         <w:lastRenderedPageBreak/>
         <w:drawing>
           <wp:anchor distT="0" distB="0" distL="114300" distR="114300" simplePos="0" relativeHeight="251682816" behindDoc="0" locked="0" layoutInCell="1" allowOverlap="1" wp14:anchorId="12EF36F5" wp14:editId="280DA898">
@@ -9472,6 +9467,9 @@
         </w:numPr>
       </w:pPr>
       <w:r>
+        <w:rPr>
+          <w:noProof/>
+        </w:rPr>
         <w:lastRenderedPageBreak/>
         <w:drawing>
           <wp:anchor distT="0" distB="0" distL="114300" distR="114300" simplePos="0" relativeHeight="251674624" behindDoc="0" locked="0" layoutInCell="1" allowOverlap="1" wp14:anchorId="477FF609" wp14:editId="7F8CE544">
@@ -9544,6 +9542,9 @@
     <w:p/>
     <w:p>
       <w:r>
+        <w:rPr>
+          <w:noProof/>
+        </w:rPr>
         <w:lastRenderedPageBreak/>
         <w:drawing>
           <wp:anchor distT="0" distB="0" distL="114300" distR="114300" simplePos="0" relativeHeight="251683840" behindDoc="0" locked="0" layoutInCell="1" allowOverlap="1" wp14:anchorId="5EF89CD2" wp14:editId="78F351E9">
@@ -9635,6 +9636,13 @@
           <w:i/>
           <w:iCs/>
         </w:rPr>
+        <w:t xml:space="preserve"> le</w:t>
+      </w:r>
+      <w:r>
+        <w:rPr>
+          <w:i/>
+          <w:iCs/>
+        </w:rPr>
         <w:t xml:space="preserve"> premier tableau, ce participant type a un conjoint (donc une rente avec réversion au conjoint à 60 %). Les tables de mortalité et d’amélioration de la mortalité changent également. De plus, la rente </w:t>
       </w:r>
       <w:r>
@@ -9671,7 +9679,42 @@
           <w:i/>
           <w:iCs/>
         </w:rPr>
-        <w:t>% afin d’offrir cette rente au participant type. En ce qui a trait à la cotisation totale, cela représente une augmentation de 13,15 % par rapport au tableau 1.</w:t>
+        <w:t xml:space="preserve">% afin d’offrir cette rente au participant type. En ce qui a trait à la cotisation </w:t>
+      </w:r>
+      <w:r>
+        <w:rPr>
+          <w:i/>
+          <w:iCs/>
+        </w:rPr>
+        <w:t>patronale</w:t>
+      </w:r>
+      <w:r>
+        <w:rPr>
+          <w:i/>
+          <w:iCs/>
+        </w:rPr>
+        <w:t xml:space="preserve">, cela représente une augmentation de </w:t>
+      </w:r>
+      <w:r>
+        <w:rPr>
+          <w:i/>
+          <w:iCs/>
+        </w:rPr>
+        <w:t>22,87</w:t>
+      </w:r>
+      <w:r>
+        <w:rPr>
+          <w:i/>
+          <w:iCs/>
+        </w:rPr>
+        <w:t xml:space="preserve"> % par rapport au tableau 1.</w:t>
+      </w:r>
+      <w:r>
+        <w:rPr>
+          <w:i/>
+          <w:iCs/>
+        </w:rPr>
+        <w:t xml:space="preserve"> Une protection supplémentaire (la réversion au conjoint dans ce cas-ci) n’est pas gratuite. Les cotisations patronales se doivent donc de compenser pour cette garantie supplémentaire.</w:t>
       </w:r>
     </w:p>
     <w:p>
@@ -9700,7 +9743,57 @@
           <w:i/>
           <w:iCs/>
         </w:rPr>
-        <w:t>Commentaires sur le tableau : En comparaison avec premier tableau, ce test utilise un participant fictif pour une rente sans indexation. Le taux de cotisation salariale étant fixé à 5,00 %, on détermine un taux de cotisation patronale nécessaire de 8,04 % afin d’offrir cette rente au participant type. En ce qui a trait à la cotisation totale, cela représente une augmentation de 10,84 % par rapport au tableau 1.</w:t>
+        <w:t xml:space="preserve">Commentaires sur le tableau : En comparaison avec premier tableau, ce test utilise un participant fictif pour une rente sans indexation. Le taux de cotisation salariale étant fixé à 5,00 %, on détermine un taux de cotisation patronale nécessaire de </w:t>
+      </w:r>
+      <w:r>
+        <w:rPr>
+          <w:i/>
+          <w:iCs/>
+        </w:rPr>
+        <w:lastRenderedPageBreak/>
+        <w:t xml:space="preserve">8,04 % afin d’offrir cette rente au participant type. En ce qui a trait à la cotisation </w:t>
+      </w:r>
+      <w:r>
+        <w:rPr>
+          <w:i/>
+          <w:iCs/>
+        </w:rPr>
+        <w:t>patronale</w:t>
+      </w:r>
+      <w:r>
+        <w:rPr>
+          <w:i/>
+          <w:iCs/>
+        </w:rPr>
+        <w:t>, cela représente une augmentation de 1</w:t>
+      </w:r>
+      <w:r>
+        <w:rPr>
+          <w:i/>
+          <w:iCs/>
+        </w:rPr>
+        <w:t>8</w:t>
+      </w:r>
+      <w:r>
+        <w:rPr>
+          <w:i/>
+          <w:iCs/>
+        </w:rPr>
+        <w:t>,8</w:t>
+      </w:r>
+      <w:r>
+        <w:rPr>
+          <w:i/>
+          <w:iCs/>
+        </w:rPr>
+        <w:t>5</w:t>
+      </w:r>
+      <w:r>
+        <w:rPr>
+          <w:i/>
+          <w:iCs/>
+        </w:rPr>
+        <w:t> % par rapport au tableau 1.</w:t>
       </w:r>
     </w:p>
     <w:p>
@@ -9736,7 +9829,42 @@
           <w:i/>
           <w:iCs/>
         </w:rPr>
-        <w:t>Commentaires sur le tableau : Ce test sera comparé avec le précédent, car il implique le même participant fictif, mais cette fois-ci, la rente est indexée à un taux déterministe de 2 %. Le taux de cotisation salariale étant fixé à 5,00 %, on détermine un taux de cotisation patronale nécessaire de 10,38 % afin d’offrir cette rente au participant type. En ce qui a trait à la cotisation totale, cela représente une augmentation de 25,56 % par rapport au tableau 3.</w:t>
+        <w:t xml:space="preserve">Commentaires sur le tableau : Ce test sera comparé avec le précédent, car il implique le même participant fictif, mais cette fois-ci, la rente est indexée à un taux déterministe de 2 %. Le taux de cotisation salariale étant fixé à 5,00 %, on détermine un taux de cotisation patronale nécessaire de 10,38 % afin d’offrir cette rente au participant type. En ce qui a trait à la cotisation </w:t>
+      </w:r>
+      <w:r>
+        <w:rPr>
+          <w:i/>
+          <w:iCs/>
+        </w:rPr>
+        <w:t>patronale</w:t>
+      </w:r>
+      <w:r>
+        <w:rPr>
+          <w:i/>
+          <w:iCs/>
+        </w:rPr>
+        <w:t>, cela représente une augmentation de 2</w:t>
+      </w:r>
+      <w:r>
+        <w:rPr>
+          <w:i/>
+          <w:iCs/>
+        </w:rPr>
+        <w:t>9,01</w:t>
+      </w:r>
+      <w:r>
+        <w:rPr>
+          <w:i/>
+          <w:iCs/>
+        </w:rPr>
+        <w:t xml:space="preserve"> % par rapport au tableau 3.</w:t>
+      </w:r>
+      <w:r>
+        <w:rPr>
+          <w:i/>
+          <w:iCs/>
+        </w:rPr>
+        <w:t xml:space="preserve"> Comme une indexation n’est pas gratuite, il est intuitif que les cotisations patronales augmentent lorsque l’option d’indexation est ajoutée à la rente.</w:t>
       </w:r>
     </w:p>
     <w:p>
@@ -9762,6 +9890,9 @@
         </w:numPr>
       </w:pPr>
       <w:r>
+        <w:rPr>
+          <w:noProof/>
+        </w:rPr>
         <w:lastRenderedPageBreak/>
         <w:drawing>
           <wp:anchor distT="0" distB="0" distL="114300" distR="114300" simplePos="0" relativeHeight="251675648" behindDoc="0" locked="0" layoutInCell="1" allowOverlap="1" wp14:anchorId="0099C46E" wp14:editId="0C0FED45">
@@ -9832,7 +9963,10 @@
         <w:t xml:space="preserve"> </w:t>
       </w:r>
       <w:r>
-        <w:t>participant type, rente non indexé</w:t>
+        <w:t xml:space="preserve">participant type, </w:t>
+      </w:r>
+      <w:r>
+        <w:t>rente non indexée</w:t>
       </w:r>
     </w:p>
     <w:p/>
@@ -9861,7 +9995,49 @@
           <w:i/>
           <w:iCs/>
         </w:rPr>
-        <w:t>Commentaires sur le tableau : En comparaison avec premier tableau, ce test utilise un participant type pour une rente calculée avec un taux d’actualisation constant de 5,10 % après la retraite. Le taux de cotisation salariale étant fixé à 5,00 %, on détermine un taux de cotisation patronale nécessaire de 7,81 % afin d’offrir cette rente au participant type. En ce qui a trait à la cotisation totale, cela représente une augmentation de 8,87 % par rapport au tableau 1.</w:t>
+        <w:t xml:space="preserve">Commentaires sur le tableau : En comparaison avec </w:t>
+      </w:r>
+      <w:r>
+        <w:rPr>
+          <w:i/>
+          <w:iCs/>
+        </w:rPr>
+        <w:t xml:space="preserve">le </w:t>
+      </w:r>
+      <w:r>
+        <w:rPr>
+          <w:i/>
+          <w:iCs/>
+        </w:rPr>
+        <w:t xml:space="preserve">premier tableau, ce test utilise un participant type pour une rente calculée avec un taux d’actualisation constant de 5,10 % après la retraite. Le taux de cotisation salariale étant fixé à 5,00 %, on détermine un taux de cotisation patronale nécessaire de 7,81 % afin d’offrir cette rente au participant type. En ce qui a trait à la cotisation </w:t>
+      </w:r>
+      <w:r>
+        <w:rPr>
+          <w:i/>
+          <w:iCs/>
+        </w:rPr>
+        <w:t>patron</w:t>
+      </w:r>
+      <w:r>
+        <w:rPr>
+          <w:i/>
+          <w:iCs/>
+        </w:rPr>
+        <w:t xml:space="preserve">ale, cela représente une augmentation de </w:t>
+      </w:r>
+      <w:r>
+        <w:rPr>
+          <w:i/>
+          <w:iCs/>
+        </w:rPr>
+        <w:t>15,42</w:t>
+      </w:r>
+      <w:r>
+        <w:rPr>
+          <w:i/>
+          <w:iCs/>
+        </w:rPr>
+        <w:t> % par rapport au tableau 1.</w:t>
       </w:r>
     </w:p>
     <w:p>
@@ -9898,6 +10074,7 @@
       <w:r>
         <w:rPr>
           <w:rFonts w:cs="Times New Roman"/>
+          <w:noProof/>
         </w:rPr>
         <w:lastRenderedPageBreak/>
         <w:drawing>
@@ -9956,47 +10133,11 @@
           </wp:anchor>
         </w:drawing>
       </w:r>
-      <w:proofErr w:type="spellStart"/>
       <w:r>
         <w:rPr>
           <w:rFonts w:cs="Times New Roman"/>
         </w:rPr>
-        <w:t>Sensibilite</w:t>
-      </w:r>
-      <w:proofErr w:type="spellEnd"/>
-      <w:r>
-        <w:rPr>
-          <w:rFonts w:cs="Times New Roman"/>
-        </w:rPr>
-        <w:t>́ à l’</w:t>
-      </w:r>
-      <w:proofErr w:type="spellStart"/>
-      <w:r>
-        <w:rPr>
-          <w:rFonts w:cs="Times New Roman"/>
-        </w:rPr>
-        <w:t>hypothèse</w:t>
-      </w:r>
-      <w:proofErr w:type="spellEnd"/>
-      <w:r>
-        <w:rPr>
-          <w:rFonts w:cs="Times New Roman"/>
-        </w:rPr>
-        <w:t xml:space="preserve"> de rendement avant la retraite, participant type, rente non </w:t>
-      </w:r>
-      <w:proofErr w:type="spellStart"/>
-      <w:r>
-        <w:rPr>
-          <w:rFonts w:cs="Times New Roman"/>
-        </w:rPr>
-        <w:t>indexée</w:t>
-      </w:r>
-      <w:proofErr w:type="spellEnd"/>
-      <w:r>
-        <w:rPr>
-          <w:rFonts w:cs="Times New Roman"/>
-        </w:rPr>
-        <w:t xml:space="preserve">. </w:t>
+        <w:t xml:space="preserve">Sensibilité à l’hypothèse de rendement avant la retraite, participant type, rente non indexée. </w:t>
       </w:r>
     </w:p>
     <w:p>
@@ -10030,6 +10171,9 @@
         </w:rPr>
       </w:pPr>
       <w:r>
+        <w:rPr>
+          <w:noProof/>
+        </w:rPr>
         <w:lastRenderedPageBreak/>
         <w:drawing>
           <wp:anchor distT="0" distB="0" distL="114300" distR="114300" simplePos="0" relativeHeight="251684864" behindDoc="1" locked="0" layoutInCell="1" allowOverlap="1" wp14:anchorId="0568020C" wp14:editId="71DD91F9">
@@ -10090,6 +10234,112 @@
     </w:p>
     <w:p>
       <w:pPr>
+        <w:pStyle w:val="Paragraphedeliste"/>
+        <w:rPr>
+          <w:i/>
+          <w:iCs/>
+        </w:rPr>
+      </w:pPr>
+      <w:r>
+        <w:rPr>
+          <w:i/>
+          <w:iCs/>
+        </w:rPr>
+        <w:t>Commentaires sur le tableau : En comparaison avec le premier tableau, ce test utilise un participant type pour une rente calculée avec un taux d’actualisation</w:t>
+      </w:r>
+      <w:r>
+        <w:rPr>
+          <w:i/>
+          <w:iCs/>
+        </w:rPr>
+        <w:t xml:space="preserve"> de 0,50% plus élevé</w:t>
+      </w:r>
+      <w:r>
+        <w:rPr>
+          <w:i/>
+          <w:iCs/>
+        </w:rPr>
+        <w:t>, on détermine un taux de cotisation patronale nécessaire de 7,</w:t>
+      </w:r>
+      <w:r>
+        <w:rPr>
+          <w:i/>
+          <w:iCs/>
+        </w:rPr>
+        <w:t>30</w:t>
+      </w:r>
+      <w:r>
+        <w:rPr>
+          <w:i/>
+          <w:iCs/>
+        </w:rPr>
+        <w:t xml:space="preserve"> % afin d’offrir cette rente au participant type. En ce qui a trait à la cotisation totale, cela représente une augmentation de </w:t>
+      </w:r>
+      <w:r>
+        <w:rPr>
+          <w:i/>
+          <w:iCs/>
+        </w:rPr>
+        <w:t>7,91</w:t>
+      </w:r>
+      <w:r>
+        <w:rPr>
+          <w:i/>
+          <w:iCs/>
+        </w:rPr>
+        <w:t> % par rapport au tableau 1.</w:t>
+      </w:r>
+      <w:r>
+        <w:rPr>
+          <w:i/>
+          <w:iCs/>
+        </w:rPr>
+        <w:t xml:space="preserve"> </w:t>
+      </w:r>
+    </w:p>
+    <w:p>
+      <w:pPr>
+        <w:pStyle w:val="Paragraphedeliste"/>
+        <w:rPr>
+          <w:i/>
+          <w:iCs/>
+        </w:rPr>
+      </w:pPr>
+      <w:r>
+        <w:rPr>
+          <w:i/>
+          <w:iCs/>
+          <w:highlight w:val="yellow"/>
+        </w:rPr>
+        <w:t>EXPLIQU</w:t>
+      </w:r>
+      <w:r>
+        <w:rPr>
+          <w:i/>
+          <w:iCs/>
+          <w:highlight w:val="yellow"/>
+        </w:rPr>
+        <w:t>ER POURQUOI ÇA NE DIMINUE PAS CONSIDÉRANT QUE LE TAUX D’ACTUALISATION EST PLUS GRAND ???</w:t>
+      </w:r>
+    </w:p>
+    <w:p>
+      <w:pPr>
+        <w:spacing w:line="240" w:lineRule="auto"/>
+        <w:rPr>
+          <w:rFonts w:cs="Times New Roman"/>
+        </w:rPr>
+      </w:pPr>
+    </w:p>
+    <w:p>
+      <w:pPr>
+        <w:spacing w:line="240" w:lineRule="auto"/>
+        <w:rPr>
+          <w:rFonts w:cs="Times New Roman"/>
+        </w:rPr>
+      </w:pPr>
+    </w:p>
+    <w:p>
+      <w:pPr>
         <w:spacing w:line="240" w:lineRule="auto"/>
         <w:jc w:val="left"/>
         <w:rPr>
@@ -10126,87 +10376,34 @@
     </w:p>
     <w:p>
       <w:pPr>
+        <w:pStyle w:val="Paragraphedeliste"/>
+        <w:numPr>
+          <w:ilvl w:val="0"/>
+          <w:numId w:val="7"/>
+        </w:numPr>
+        <w:rPr>
+          <w:rFonts w:cs="Times New Roman"/>
+        </w:rPr>
+      </w:pPr>
+      <w:r>
+        <w:rPr>
+          <w:rFonts w:cs="Times New Roman"/>
+        </w:rPr>
+        <w:t xml:space="preserve">Sensibilité à l’hypothèse d’augmentation de salaire avant la retraite, participant type, rente non indexée. </w:t>
+      </w:r>
+    </w:p>
+    <w:p>
+      <w:pPr>
         <w:spacing w:line="240" w:lineRule="auto"/>
         <w:jc w:val="left"/>
         <w:rPr>
-          <w:rFonts w:cs="Times New Roman"/>
-        </w:rPr>
-      </w:pPr>
-    </w:p>
-    <w:p>
-      <w:pPr>
-        <w:spacing w:line="240" w:lineRule="auto"/>
-        <w:jc w:val="left"/>
-        <w:rPr>
-          <w:rFonts w:cs="Times New Roman"/>
-        </w:rPr>
-      </w:pPr>
-    </w:p>
-    <w:p>
-      <w:pPr>
-        <w:pStyle w:val="Paragraphedeliste"/>
-        <w:numPr>
-          <w:ilvl w:val="0"/>
-          <w:numId w:val="7"/>
-        </w:numPr>
-        <w:rPr>
-          <w:rFonts w:cs="Times New Roman"/>
-        </w:rPr>
-      </w:pPr>
-      <w:proofErr w:type="spellStart"/>
-      <w:r>
-        <w:rPr>
-          <w:rFonts w:cs="Times New Roman"/>
-        </w:rPr>
-        <w:t>Sensibilite</w:t>
-      </w:r>
-      <w:proofErr w:type="spellEnd"/>
-      <w:r>
-        <w:rPr>
-          <w:rFonts w:cs="Times New Roman"/>
-        </w:rPr>
-        <w:t>́ à l’</w:t>
-      </w:r>
-      <w:proofErr w:type="spellStart"/>
-      <w:r>
-        <w:rPr>
-          <w:rFonts w:cs="Times New Roman"/>
-        </w:rPr>
-        <w:t>hypothèse</w:t>
-      </w:r>
-      <w:proofErr w:type="spellEnd"/>
-      <w:r>
-        <w:rPr>
-          <w:rFonts w:cs="Times New Roman"/>
-        </w:rPr>
-        <w:t xml:space="preserve"> d’augmentation de salaire avant la retraite, participant type, rente non </w:t>
-      </w:r>
-      <w:proofErr w:type="spellStart"/>
-      <w:r>
-        <w:rPr>
-          <w:rFonts w:cs="Times New Roman"/>
-        </w:rPr>
-        <w:t>indexée</w:t>
-      </w:r>
-      <w:proofErr w:type="spellEnd"/>
-      <w:r>
-        <w:rPr>
-          <w:rFonts w:cs="Times New Roman"/>
-        </w:rPr>
-        <w:t xml:space="preserve">. </w:t>
-      </w:r>
-    </w:p>
-    <w:p>
-      <w:pPr>
-        <w:spacing w:line="240" w:lineRule="auto"/>
-        <w:jc w:val="left"/>
-        <w:rPr>
           <w:rFonts w:eastAsia="Times New Roman" w:cs="Times New Roman"/>
           <w:lang w:val="fr-CA" w:eastAsia="fr-CA"/>
         </w:rPr>
       </w:pPr>
       <w:r>
         <w:rPr>
+          <w:noProof/>
           <w:lang w:val="fr-CA" w:eastAsia="fr-CA"/>
         </w:rPr>
         <w:lastRenderedPageBreak/>
@@ -10306,6 +10503,7 @@
       <w:r>
         <w:rPr>
           <w:rFonts w:eastAsia="Times New Roman" w:cs="Times New Roman"/>
+          <w:noProof/>
           <w:lang w:val="fr-CA" w:eastAsia="fr-CA"/>
         </w:rPr>
         <w:drawing>
@@ -10388,12 +10586,81 @@
     <w:p>
       <w:pPr>
         <w:spacing w:line="240" w:lineRule="auto"/>
-        <w:jc w:val="left"/>
         <w:rPr>
           <w:rFonts w:eastAsia="Times New Roman" w:cs="Times New Roman"/>
           <w:lang w:val="fr-CA" w:eastAsia="fr-CA"/>
         </w:rPr>
       </w:pPr>
+      <w:r>
+        <w:rPr>
+          <w:i/>
+          <w:iCs/>
+        </w:rPr>
+        <w:t>Commentaires sur le tableau : En comparaison avec le premier tableau, ce test utilise un participant type pour une rente calculée avec un taux d’a</w:t>
+      </w:r>
+      <w:r>
+        <w:rPr>
+          <w:i/>
+          <w:iCs/>
+        </w:rPr>
+        <w:t>ugmentation de salaire</w:t>
+      </w:r>
+      <w:r>
+        <w:rPr>
+          <w:i/>
+          <w:iCs/>
+        </w:rPr>
+        <w:t xml:space="preserve"> de 0,50% plus élevé, on détermine un taux de cotisation patronale nécessaire de </w:t>
+      </w:r>
+      <w:r>
+        <w:rPr>
+          <w:i/>
+          <w:iCs/>
+        </w:rPr>
+        <w:t>9,72</w:t>
+      </w:r>
+      <w:r>
+        <w:rPr>
+          <w:i/>
+          <w:iCs/>
+        </w:rPr>
+        <w:t xml:space="preserve"> % afin d’offrir cette rente au participant type. En ce qui a trait à la cotisation </w:t>
+      </w:r>
+      <w:r>
+        <w:rPr>
+          <w:i/>
+          <w:iCs/>
+        </w:rPr>
+        <w:t>patronale</w:t>
+      </w:r>
+      <w:r>
+        <w:rPr>
+          <w:i/>
+          <w:iCs/>
+        </w:rPr>
+        <w:t xml:space="preserve">, cela représente une augmentation de </w:t>
+      </w:r>
+      <w:r>
+        <w:rPr>
+          <w:i/>
+          <w:iCs/>
+        </w:rPr>
+        <w:t>43,64</w:t>
+      </w:r>
+      <w:r>
+        <w:rPr>
+          <w:i/>
+          <w:iCs/>
+        </w:rPr>
+        <w:t> % par rapport au tableau 1.</w:t>
+      </w:r>
+      <w:r>
+        <w:rPr>
+          <w:i/>
+          <w:iCs/>
+        </w:rPr>
+        <w:t xml:space="preserve"> Une augmentation était prévisible, car un salaire plus grand offre une rente plus élevée. Une rente plus élevée n’est pas obtenue gratuitement, c’est la cotisation patronale qui compense cette augmentation. </w:t>
+      </w:r>
     </w:p>
     <w:p>
       <w:pPr>
@@ -10427,97 +10694,25 @@
           <w:lang w:val="fr-CA" w:eastAsia="fr-CA"/>
         </w:rPr>
       </w:pPr>
-      <w:proofErr w:type="spellStart"/>
       <w:r>
         <w:rPr>
           <w:rFonts w:eastAsia="Times New Roman" w:cs="Times New Roman"/>
           <w:lang w:val="fr-CA" w:eastAsia="fr-CA"/>
         </w:rPr>
-        <w:t>Sensibilite</w:t>
-      </w:r>
-      <w:proofErr w:type="spellEnd"/>
-      <w:r>
+        <w:t xml:space="preserve">Sensibilité à l’hypothèse de mortalité après la retraite, participant type, rente non indexée. </w:t>
+      </w:r>
+    </w:p>
+    <w:p>
+      <w:pPr>
         <w:rPr>
           <w:rFonts w:eastAsia="Times New Roman" w:cs="Times New Roman"/>
           <w:lang w:val="fr-CA" w:eastAsia="fr-CA"/>
         </w:rPr>
-        <w:t>́ à l’</w:t>
-      </w:r>
-      <w:proofErr w:type="spellStart"/>
-      <w:r>
-        <w:rPr>
-          <w:rFonts w:eastAsia="Times New Roman" w:cs="Times New Roman"/>
-          <w:lang w:val="fr-CA" w:eastAsia="fr-CA"/>
-        </w:rPr>
-        <w:t>hypothèse</w:t>
-      </w:r>
-      <w:proofErr w:type="spellEnd"/>
-      <w:r>
-        <w:rPr>
-          <w:rFonts w:eastAsia="Times New Roman" w:cs="Times New Roman"/>
-          <w:lang w:val="fr-CA" w:eastAsia="fr-CA"/>
-        </w:rPr>
-        <w:t xml:space="preserve"> de </w:t>
-      </w:r>
-      <w:proofErr w:type="spellStart"/>
-      <w:r>
-        <w:rPr>
-          <w:rFonts w:eastAsia="Times New Roman" w:cs="Times New Roman"/>
-          <w:lang w:val="fr-CA" w:eastAsia="fr-CA"/>
-        </w:rPr>
-        <w:t>mortalite</w:t>
-      </w:r>
-      <w:proofErr w:type="spellEnd"/>
-      <w:r>
-        <w:rPr>
-          <w:rFonts w:eastAsia="Times New Roman" w:cs="Times New Roman"/>
-          <w:lang w:val="fr-CA" w:eastAsia="fr-CA"/>
-        </w:rPr>
-        <w:t xml:space="preserve">́ </w:t>
-      </w:r>
-      <w:proofErr w:type="spellStart"/>
-      <w:r>
-        <w:rPr>
-          <w:rFonts w:eastAsia="Times New Roman" w:cs="Times New Roman"/>
-          <w:lang w:val="fr-CA" w:eastAsia="fr-CA"/>
-        </w:rPr>
-        <w:t>après</w:t>
-      </w:r>
-      <w:proofErr w:type="spellEnd"/>
-      <w:r>
-        <w:rPr>
-          <w:rFonts w:eastAsia="Times New Roman" w:cs="Times New Roman"/>
-          <w:lang w:val="fr-CA" w:eastAsia="fr-CA"/>
-        </w:rPr>
-        <w:t xml:space="preserve"> la retraite, participant type, rente non </w:t>
-      </w:r>
-      <w:proofErr w:type="spellStart"/>
-      <w:r>
-        <w:rPr>
-          <w:rFonts w:eastAsia="Times New Roman" w:cs="Times New Roman"/>
-          <w:lang w:val="fr-CA" w:eastAsia="fr-CA"/>
-        </w:rPr>
-        <w:t>indexée</w:t>
-      </w:r>
-      <w:proofErr w:type="spellEnd"/>
-      <w:r>
-        <w:rPr>
-          <w:rFonts w:eastAsia="Times New Roman" w:cs="Times New Roman"/>
-          <w:lang w:val="fr-CA" w:eastAsia="fr-CA"/>
-        </w:rPr>
-        <w:t xml:space="preserve">. </w:t>
-      </w:r>
-    </w:p>
-    <w:p>
-      <w:pPr>
-        <w:rPr>
-          <w:rFonts w:eastAsia="Times New Roman" w:cs="Times New Roman"/>
-          <w:lang w:val="fr-CA" w:eastAsia="fr-CA"/>
-        </w:rPr>
       </w:pPr>
       <w:r>
         <w:rPr>
           <w:rFonts w:cs="Times New Roman"/>
+          <w:noProof/>
         </w:rPr>
         <w:lastRenderedPageBreak/>
         <w:drawing>
@@ -10580,16 +10775,249 @@
     <w:p>
       <w:pPr>
         <w:spacing w:line="240" w:lineRule="auto"/>
-        <w:jc w:val="left"/>
+        <w:rPr>
+          <w:i/>
+          <w:iCs/>
+        </w:rPr>
+      </w:pPr>
+      <w:r>
         <w:rPr>
           <w:rFonts w:cs="Times New Roman"/>
         </w:rPr>
-      </w:pPr>
-      <w:r>
+        <w:br w:type="page"/>
+      </w:r>
+      <w:r>
+        <w:rPr>
+          <w:i/>
+          <w:iCs/>
+        </w:rPr>
+        <w:lastRenderedPageBreak/>
+        <w:t xml:space="preserve">Commentaires sur le tableau : En comparaison avec le premier tableau, ce test utilise un participant type pour une rente calculée avec </w:t>
+      </w:r>
+      <w:r>
+        <w:rPr>
+          <w:i/>
+          <w:iCs/>
+        </w:rPr>
+        <w:t>différentes hypothèses de mortalité.</w:t>
+      </w:r>
+      <w:r>
+        <w:rPr>
+          <w:i/>
+          <w:iCs/>
+        </w:rPr>
+        <w:t xml:space="preserve"> </w:t>
+      </w:r>
+    </w:p>
+    <w:p>
+      <w:pPr>
+        <w:spacing w:line="240" w:lineRule="auto"/>
+        <w:rPr>
+          <w:i/>
+          <w:iCs/>
+        </w:rPr>
+      </w:pPr>
+    </w:p>
+    <w:p>
+      <w:pPr>
+        <w:spacing w:line="240" w:lineRule="auto"/>
+        <w:rPr>
+          <w:rFonts w:eastAsia="Times New Roman" w:cs="Times New Roman"/>
+          <w:lang w:val="fr-CA" w:eastAsia="fr-CA"/>
+        </w:rPr>
+      </w:pPr>
+      <w:r>
+        <w:rPr>
+          <w:i/>
+          <w:iCs/>
+        </w:rPr>
+        <w:t xml:space="preserve">Par exemple, </w:t>
+      </w:r>
+      <w:r>
+        <w:rPr>
+          <w:i/>
+          <w:iCs/>
+        </w:rPr>
+        <w:t xml:space="preserve">Puis, en utilisant la table de mortalité </w:t>
+      </w:r>
+      <w:r>
+        <w:rPr>
+          <w:i/>
+          <w:iCs/>
+        </w:rPr>
+        <w:t>de base</w:t>
+      </w:r>
+      <w:r>
+        <w:rPr>
+          <w:i/>
+          <w:iCs/>
+        </w:rPr>
+        <w:t xml:space="preserve">, on détermine un taux de cotisation patronale nécessaire de </w:t>
+      </w:r>
+      <w:r>
+        <w:rPr>
+          <w:i/>
+          <w:iCs/>
+        </w:rPr>
+        <w:t>8,53</w:t>
+      </w:r>
+      <w:r>
+        <w:rPr>
+          <w:i/>
+          <w:iCs/>
+        </w:rPr>
+        <w:t xml:space="preserve"> % afin d’offrir cette rente au participant type. En ce qui a trait à la cotisation patronale, cela représente une augmentation de </w:t>
+      </w:r>
+      <w:r>
+        <w:rPr>
+          <w:i/>
+          <w:iCs/>
+        </w:rPr>
+        <w:t>26,13</w:t>
+      </w:r>
+      <w:r>
+        <w:rPr>
+          <w:i/>
+          <w:iCs/>
+        </w:rPr>
+        <w:t> % par rapport au tableau 1.</w:t>
+      </w:r>
+    </w:p>
+    <w:p>
+      <w:pPr>
+        <w:spacing w:line="240" w:lineRule="auto"/>
+        <w:rPr>
+          <w:i/>
+          <w:iCs/>
+          <w:lang w:val="fr-CA"/>
+        </w:rPr>
+      </w:pPr>
+    </w:p>
+    <w:p>
+      <w:pPr>
+        <w:spacing w:line="240" w:lineRule="auto"/>
+        <w:rPr>
+          <w:i/>
+          <w:iCs/>
+        </w:rPr>
+      </w:pPr>
+    </w:p>
+    <w:p>
+      <w:pPr>
+        <w:spacing w:line="240" w:lineRule="auto"/>
+        <w:rPr>
+          <w:rFonts w:eastAsia="Times New Roman" w:cs="Times New Roman"/>
+          <w:lang w:val="fr-CA" w:eastAsia="fr-CA"/>
+        </w:rPr>
+      </w:pPr>
+      <w:r>
+        <w:rPr>
+          <w:i/>
+          <w:iCs/>
+        </w:rPr>
+        <w:t>E</w:t>
+      </w:r>
+      <w:r>
+        <w:rPr>
+          <w:i/>
+          <w:iCs/>
+        </w:rPr>
+        <w:t>n utilisant la table de mortalité CIA CPM privée, o</w:t>
+      </w:r>
+      <w:r>
+        <w:rPr>
+          <w:i/>
+          <w:iCs/>
+        </w:rPr>
+        <w:t xml:space="preserve">n détermine un taux de cotisation patronale nécessaire de </w:t>
+      </w:r>
+      <w:r>
+        <w:rPr>
+          <w:i/>
+          <w:iCs/>
+        </w:rPr>
+        <w:t>8,34</w:t>
+      </w:r>
+      <w:r>
+        <w:rPr>
+          <w:i/>
+          <w:iCs/>
+        </w:rPr>
+        <w:t xml:space="preserve"> % afin d’offrir cette rente au participant type. En ce qui a trait à la cotisation patronale, cela représente une augmentation de </w:t>
+      </w:r>
+      <w:r>
+        <w:rPr>
+          <w:i/>
+          <w:iCs/>
+        </w:rPr>
+        <w:t>23,29</w:t>
+      </w:r>
+      <w:r>
+        <w:rPr>
+          <w:i/>
+          <w:iCs/>
+        </w:rPr>
+        <w:t> % par rapport au tableau 1.</w:t>
+      </w:r>
+    </w:p>
+    <w:p>
+      <w:pPr>
+        <w:spacing w:line="240" w:lineRule="auto"/>
         <w:rPr>
           <w:rFonts w:cs="Times New Roman"/>
-        </w:rPr>
-        <w:br w:type="page"/>
+          <w:lang w:val="fr-CA"/>
+        </w:rPr>
+      </w:pPr>
+    </w:p>
+    <w:p>
+      <w:pPr>
+        <w:spacing w:line="240" w:lineRule="auto"/>
+        <w:rPr>
+          <w:rFonts w:eastAsia="Times New Roman" w:cs="Times New Roman"/>
+          <w:lang w:val="fr-CA" w:eastAsia="fr-CA"/>
+        </w:rPr>
+      </w:pPr>
+      <w:r>
+        <w:rPr>
+          <w:i/>
+          <w:iCs/>
+        </w:rPr>
+        <w:t xml:space="preserve">Puis, </w:t>
+      </w:r>
+      <w:r>
+        <w:rPr>
+          <w:i/>
+          <w:iCs/>
+        </w:rPr>
+        <w:t xml:space="preserve">en utilisant la table de mortalité CIA CPM privée, on détermine un taux de cotisation patronale nécessaire de </w:t>
+      </w:r>
+      <w:r>
+        <w:rPr>
+          <w:i/>
+          <w:iCs/>
+        </w:rPr>
+        <w:t>8,43</w:t>
+      </w:r>
+      <w:r>
+        <w:rPr>
+          <w:i/>
+          <w:iCs/>
+        </w:rPr>
+        <w:t xml:space="preserve"> % afin d’offrir cette rente au participant type. En ce qui a trait à la cotisation patronale, cela représente une augmentation de </w:t>
+      </w:r>
+      <w:r>
+        <w:rPr>
+          <w:i/>
+          <w:iCs/>
+        </w:rPr>
+        <w:t>24,53</w:t>
+      </w:r>
+      <w:r>
+        <w:rPr>
+          <w:i/>
+          <w:iCs/>
+        </w:rPr>
+        <w:t> % par rapport au tableau 1.</w:t>
       </w:r>
     </w:p>
     <w:p>
@@ -10598,6 +11026,7 @@
         <w:jc w:val="left"/>
         <w:rPr>
           <w:rFonts w:cs="Times New Roman"/>
+          <w:lang w:val="fr-CA"/>
         </w:rPr>
       </w:pPr>
     </w:p>
@@ -10609,6 +11038,12 @@
           <w:rFonts w:cs="Times New Roman"/>
         </w:rPr>
       </w:pPr>
+      <w:r>
+        <w:rPr>
+          <w:rFonts w:cs="Times New Roman"/>
+        </w:rPr>
+        <w:t>Il est difficile de certifier la validité de ces augmentations, car les tables ne sont pas strictement des augmentations/diminutions l’une par rapport à l’autre, donc un autre cas pourrait offrir une diminution, mais ces cas montrent des augmentations.</w:t>
+      </w:r>
     </w:p>
     <w:p>
       <w:pPr>
@@ -10666,6 +11101,15 @@
     </w:p>
     <w:p>
       <w:pPr>
+        <w:spacing w:line="240" w:lineRule="auto"/>
+        <w:jc w:val="left"/>
+        <w:rPr>
+          <w:rFonts w:cs="Times New Roman"/>
+        </w:rPr>
+      </w:pPr>
+    </w:p>
+    <w:p>
+      <w:pPr>
         <w:pStyle w:val="Paragraphedeliste"/>
         <w:numPr>
           <w:ilvl w:val="0"/>
@@ -10678,7 +11122,9 @@
       <w:r>
         <w:rPr>
           <w:rFonts w:cs="Times New Roman"/>
-        </w:rPr>
+          <w:noProof/>
+        </w:rPr>
+        <w:lastRenderedPageBreak/>
         <w:drawing>
           <wp:anchor distT="0" distB="0" distL="114300" distR="114300" simplePos="0" relativeHeight="251681792" behindDoc="0" locked="0" layoutInCell="1" allowOverlap="1" wp14:anchorId="7B2D1205" wp14:editId="45F4663F">
             <wp:simplePos x="0" y="0"/>
@@ -10741,180 +11187,210 @@
         </w:rPr>
         <w:t xml:space="preserve">Effet d’une </w:t>
       </w:r>
-      <w:proofErr w:type="spellStart"/>
       <w:r>
         <w:rPr>
           <w:rFonts w:cs="Times New Roman"/>
         </w:rPr>
-        <w:t>carrière</w:t>
-      </w:r>
-      <w:proofErr w:type="spellEnd"/>
+        <w:t>carrière</w:t>
+      </w:r>
       <w:r>
         <w:rPr>
           <w:rFonts w:cs="Times New Roman"/>
         </w:rPr>
-        <w:t xml:space="preserve"> de </w:t>
-      </w:r>
-      <w:proofErr w:type="spellStart"/>
-      <w:r>
+        <w:t xml:space="preserve"> de durée différente, participant fictif, rente non indexée. </w:t>
+      </w:r>
+    </w:p>
+    <w:p>
+      <w:pPr>
         <w:rPr>
           <w:rFonts w:cs="Times New Roman"/>
         </w:rPr>
-        <w:t>durée</w:t>
-      </w:r>
-      <w:proofErr w:type="spellEnd"/>
-      <w:r>
+      </w:pPr>
+    </w:p>
+    <w:p>
+      <w:pPr>
         <w:rPr>
           <w:rFonts w:cs="Times New Roman"/>
         </w:rPr>
-        <w:t xml:space="preserve"> </w:t>
-      </w:r>
-      <w:proofErr w:type="spellStart"/>
-      <w:r>
+      </w:pPr>
+    </w:p>
+    <w:p>
+      <w:pPr>
         <w:rPr>
           <w:rFonts w:cs="Times New Roman"/>
         </w:rPr>
-        <w:t>différente</w:t>
-      </w:r>
-      <w:proofErr w:type="spellEnd"/>
-      <w:r>
-        <w:rPr>
-          <w:rFonts w:cs="Times New Roman"/>
-        </w:rPr>
-        <w:t xml:space="preserve">, participant fictif, rente non </w:t>
-      </w:r>
-      <w:proofErr w:type="spellStart"/>
-      <w:r>
-        <w:rPr>
-          <w:rFonts w:cs="Times New Roman"/>
-        </w:rPr>
-        <w:t>indexée</w:t>
-      </w:r>
-      <w:proofErr w:type="spellEnd"/>
-      <w:r>
-        <w:rPr>
-          <w:rFonts w:cs="Times New Roman"/>
-        </w:rPr>
-        <w:t xml:space="preserve">. </w:t>
-      </w:r>
-    </w:p>
-    <w:p>
-      <w:pPr>
-        <w:rPr>
-          <w:rFonts w:cs="Times New Roman"/>
-        </w:rPr>
-      </w:pPr>
-    </w:p>
-    <w:p>
-      <w:pPr>
-        <w:rPr>
-          <w:rFonts w:cs="Times New Roman"/>
-        </w:rPr>
-      </w:pPr>
-    </w:p>
-    <w:p>
-      <w:pPr>
-        <w:rPr>
-          <w:rFonts w:cs="Times New Roman"/>
-        </w:rPr>
-      </w:pPr>
-    </w:p>
-    <w:p>
-      <w:pPr>
-        <w:rPr>
-          <w:rFonts w:cs="Times New Roman"/>
-        </w:rPr>
-      </w:pPr>
-    </w:p>
-    <w:p>
-      <w:pPr>
-        <w:rPr>
-          <w:rFonts w:cs="Times New Roman"/>
-        </w:rPr>
-      </w:pPr>
-    </w:p>
-    <w:p>
-      <w:pPr>
-        <w:rPr>
-          <w:rFonts w:cs="Times New Roman"/>
-        </w:rPr>
-      </w:pPr>
-    </w:p>
-    <w:p>
-      <w:pPr>
-        <w:rPr>
-          <w:rFonts w:cs="Times New Roman"/>
-        </w:rPr>
-      </w:pPr>
-    </w:p>
-    <w:p>
-      <w:pPr>
-        <w:rPr>
-          <w:rFonts w:cs="Times New Roman"/>
-        </w:rPr>
-      </w:pPr>
-    </w:p>
-    <w:p>
-      <w:pPr>
-        <w:rPr>
-          <w:rFonts w:cs="Times New Roman"/>
-        </w:rPr>
-      </w:pPr>
-    </w:p>
-    <w:p>
-      <w:pPr>
-        <w:rPr>
-          <w:rFonts w:cs="Times New Roman"/>
-        </w:rPr>
-      </w:pPr>
-    </w:p>
-    <w:p>
-      <w:pPr>
-        <w:rPr>
-          <w:rFonts w:cs="Times New Roman"/>
-        </w:rPr>
-      </w:pPr>
-    </w:p>
-    <w:p>
-      <w:pPr>
-        <w:rPr>
-          <w:rFonts w:cs="Times New Roman"/>
-        </w:rPr>
-      </w:pPr>
-    </w:p>
-    <w:p>
-      <w:pPr>
-        <w:rPr>
-          <w:rFonts w:cs="Times New Roman"/>
-        </w:rPr>
-      </w:pPr>
-    </w:p>
-    <w:p>
-      <w:pPr>
-        <w:rPr>
-          <w:rFonts w:cs="Times New Roman"/>
-        </w:rPr>
-      </w:pPr>
-    </w:p>
-    <w:p>
-      <w:pPr>
-        <w:rPr>
-          <w:rFonts w:cs="Times New Roman"/>
-        </w:rPr>
-      </w:pPr>
-    </w:p>
-    <w:p>
-      <w:pPr>
-        <w:rPr>
-          <w:rFonts w:cs="Times New Roman"/>
-        </w:rPr>
-      </w:pPr>
-      <w:r>
+      </w:pPr>
+    </w:p>
+    <w:p>
+      <w:pPr>
+        <w:spacing w:line="240" w:lineRule="auto"/>
         <w:rPr>
           <w:rFonts w:eastAsia="Times New Roman" w:cs="Times New Roman"/>
           <w:lang w:val="fr-CA" w:eastAsia="fr-CA"/>
         </w:rPr>
-        <w:lastRenderedPageBreak/>
+      </w:pPr>
+      <w:r>
+        <w:rPr>
+          <w:i/>
+          <w:iCs/>
+        </w:rPr>
+        <w:t xml:space="preserve">Commentaires sur le tableau : En comparaison avec le premier tableau, ce test utilise un participant type pour une rente calculée </w:t>
+      </w:r>
+      <w:r>
+        <w:rPr>
+          <w:i/>
+          <w:iCs/>
+        </w:rPr>
+        <w:t>en fonction d’une carrière de 30 ans</w:t>
+      </w:r>
+      <w:r>
+        <w:rPr>
+          <w:i/>
+          <w:iCs/>
+        </w:rPr>
+        <w:t>, on détermine un taux de cotisation patronale nécessaire de 9,</w:t>
+      </w:r>
+      <w:r>
+        <w:rPr>
+          <w:i/>
+          <w:iCs/>
+        </w:rPr>
+        <w:t>00</w:t>
+      </w:r>
+      <w:r>
+        <w:rPr>
+          <w:i/>
+          <w:iCs/>
+        </w:rPr>
+        <w:t xml:space="preserve"> % afin d’offrir cette rente au participant type. En ce qui a trait à la cotisation patronale, cela représente une augmentation de </w:t>
+      </w:r>
+      <w:r>
+        <w:rPr>
+          <w:i/>
+          <w:iCs/>
+        </w:rPr>
+        <w:t>32,96</w:t>
+      </w:r>
+      <w:r>
+        <w:rPr>
+          <w:i/>
+          <w:iCs/>
+        </w:rPr>
+        <w:t> % par rapport au tableau 1.</w:t>
+      </w:r>
+      <w:r>
+        <w:rPr>
+          <w:i/>
+          <w:iCs/>
+        </w:rPr>
+        <w:t xml:space="preserve"> </w:t>
+      </w:r>
+      <w:r>
+        <w:rPr>
+          <w:i/>
+          <w:iCs/>
+          <w:highlight w:val="yellow"/>
+        </w:rPr>
+        <w:t>AUGMENTATION ???</w:t>
+      </w:r>
+    </w:p>
+    <w:p>
+      <w:pPr>
+        <w:rPr>
+          <w:rFonts w:cs="Times New Roman"/>
+          <w:lang w:val="fr-CA"/>
+        </w:rPr>
+      </w:pPr>
+    </w:p>
+    <w:p>
+      <w:pPr>
+        <w:rPr>
+          <w:rFonts w:cs="Times New Roman"/>
+        </w:rPr>
+      </w:pPr>
+    </w:p>
+    <w:p>
+      <w:pPr>
+        <w:rPr>
+          <w:rFonts w:cs="Times New Roman"/>
+        </w:rPr>
+      </w:pPr>
+    </w:p>
+    <w:p>
+      <w:pPr>
+        <w:rPr>
+          <w:rFonts w:cs="Times New Roman"/>
+        </w:rPr>
+      </w:pPr>
+    </w:p>
+    <w:p>
+      <w:pPr>
+        <w:rPr>
+          <w:rFonts w:cs="Times New Roman"/>
+        </w:rPr>
+      </w:pPr>
+    </w:p>
+    <w:p>
+      <w:pPr>
+        <w:rPr>
+          <w:rFonts w:cs="Times New Roman"/>
+        </w:rPr>
+      </w:pPr>
+    </w:p>
+    <w:p>
+      <w:pPr>
+        <w:rPr>
+          <w:rFonts w:cs="Times New Roman"/>
+        </w:rPr>
+      </w:pPr>
+    </w:p>
+    <w:p>
+      <w:pPr>
+        <w:rPr>
+          <w:rFonts w:cs="Times New Roman"/>
+        </w:rPr>
+      </w:pPr>
+    </w:p>
+    <w:p>
+      <w:pPr>
+        <w:rPr>
+          <w:rFonts w:cs="Times New Roman"/>
+        </w:rPr>
+      </w:pPr>
+    </w:p>
+    <w:p>
+      <w:pPr>
+        <w:rPr>
+          <w:rFonts w:cs="Times New Roman"/>
+        </w:rPr>
+      </w:pPr>
+    </w:p>
+    <w:p>
+      <w:pPr>
+        <w:rPr>
+          <w:rFonts w:cs="Times New Roman"/>
+        </w:rPr>
+      </w:pPr>
+    </w:p>
+    <w:p>
+      <w:pPr>
+        <w:rPr>
+          <w:rFonts w:cs="Times New Roman"/>
+        </w:rPr>
+      </w:pPr>
+    </w:p>
+    <w:p>
+      <w:pPr>
+        <w:rPr>
+          <w:rFonts w:cs="Times New Roman"/>
+        </w:rPr>
+      </w:pPr>
+      <w:r>
+        <w:rPr>
+          <w:rFonts w:eastAsia="Times New Roman" w:cs="Times New Roman"/>
+          <w:noProof/>
+          <w:lang w:val="fr-CA" w:eastAsia="fr-CA"/>
+        </w:rPr>
         <w:drawing>
           <wp:anchor distT="0" distB="0" distL="114300" distR="114300" simplePos="0" relativeHeight="251680768" behindDoc="0" locked="0" layoutInCell="1" allowOverlap="1" wp14:anchorId="6265A9DC" wp14:editId="5F26D8D2">
             <wp:simplePos x="0" y="0"/>
@@ -10991,11 +11467,7 @@
     </w:p>
     <w:p>
       <w:pPr>
-        <w:pStyle w:val="Paragraphedeliste"/>
-        <w:numPr>
-          <w:ilvl w:val="0"/>
-          <w:numId w:val="7"/>
-        </w:numPr>
+        <w:spacing w:line="240" w:lineRule="auto"/>
         <w:rPr>
           <w:rFonts w:eastAsia="Times New Roman" w:cs="Times New Roman"/>
           <w:lang w:val="fr-CA" w:eastAsia="fr-CA"/>
@@ -11003,52 +11475,367 @@
       </w:pPr>
       <w:r>
         <w:rPr>
+          <w:i/>
+          <w:iCs/>
+        </w:rPr>
+        <w:lastRenderedPageBreak/>
+        <w:t xml:space="preserve">Commentaires sur le tableau : En comparaison avec le premier tableau, ce test utilise un participant type pour une rente calculée en fonction d’une carrière de 30 ans, on détermine un taux de cotisation patronale nécessaire de </w:t>
+      </w:r>
+      <w:r>
+        <w:rPr>
+          <w:i/>
+          <w:iCs/>
+        </w:rPr>
+        <w:t>7,14</w:t>
+      </w:r>
+      <w:r>
+        <w:rPr>
+          <w:i/>
+          <w:iCs/>
+        </w:rPr>
+        <w:t xml:space="preserve"> % afin d’offrir cette rente au participant type. En ce qui a trait à la cotisation patronale, cela représente une augmentation de </w:t>
+      </w:r>
+      <w:r>
+        <w:rPr>
+          <w:i/>
+          <w:iCs/>
+        </w:rPr>
+        <w:t>5,48</w:t>
+      </w:r>
+      <w:r>
+        <w:rPr>
+          <w:i/>
+          <w:iCs/>
+        </w:rPr>
+        <w:t> % par rapport au tableau 1.</w:t>
+      </w:r>
+      <w:r>
+        <w:rPr>
+          <w:i/>
+          <w:iCs/>
+        </w:rPr>
+        <w:t xml:space="preserve"> </w:t>
+      </w:r>
+      <w:r>
+        <w:rPr>
+          <w:i/>
+          <w:iCs/>
+          <w:highlight w:val="yellow"/>
+        </w:rPr>
+        <w:t>COMMENTER PAR RAPPORT À CARRIÈRE DE 30 ANS</w:t>
+      </w:r>
+    </w:p>
+    <w:p>
+      <w:pPr>
+        <w:rPr>
           <w:rFonts w:eastAsia="Times New Roman" w:cs="Times New Roman"/>
           <w:lang w:val="fr-CA" w:eastAsia="fr-CA"/>
         </w:rPr>
-        <w:lastRenderedPageBreak/>
-        <w:t>Effet d’une hausse de l’</w:t>
-      </w:r>
-      <w:proofErr w:type="spellStart"/>
-      <w:r>
+      </w:pPr>
+    </w:p>
+    <w:p>
+      <w:pPr>
+        <w:pStyle w:val="Paragraphedeliste"/>
         <w:rPr>
           <w:rFonts w:eastAsia="Times New Roman" w:cs="Times New Roman"/>
           <w:lang w:val="fr-CA" w:eastAsia="fr-CA"/>
         </w:rPr>
-        <w:t>âge</w:t>
-      </w:r>
-      <w:proofErr w:type="spellEnd"/>
-      <w:r>
+      </w:pPr>
+    </w:p>
+    <w:p>
+      <w:pPr>
+        <w:pStyle w:val="Paragraphedeliste"/>
+        <w:numPr>
+          <w:ilvl w:val="0"/>
+          <w:numId w:val="7"/>
+        </w:numPr>
         <w:rPr>
           <w:rFonts w:eastAsia="Times New Roman" w:cs="Times New Roman"/>
           <w:lang w:val="fr-CA" w:eastAsia="fr-CA"/>
         </w:rPr>
-        <w:t xml:space="preserve"> de la retraite, participant type, rente non </w:t>
-      </w:r>
-      <w:proofErr w:type="spellStart"/>
+      </w:pPr>
       <w:r>
         <w:rPr>
           <w:rFonts w:eastAsia="Times New Roman" w:cs="Times New Roman"/>
           <w:lang w:val="fr-CA" w:eastAsia="fr-CA"/>
         </w:rPr>
-        <w:t>indexée</w:t>
-      </w:r>
-      <w:proofErr w:type="spellEnd"/>
-      <w:r>
+        <w:t xml:space="preserve">Effet d’une hausse de l’âge de la retraite, participant type, rente non indexée. </w:t>
+      </w:r>
+    </w:p>
+    <w:p>
+      <w:pPr>
         <w:rPr>
           <w:rFonts w:eastAsia="Times New Roman" w:cs="Times New Roman"/>
           <w:lang w:val="fr-CA" w:eastAsia="fr-CA"/>
         </w:rPr>
-        <w:t xml:space="preserve">. </w:t>
-      </w:r>
-    </w:p>
-    <w:p>
-      <w:pPr>
+      </w:pPr>
+      <w:r>
+        <w:rPr>
+          <w:i/>
+          <w:iCs/>
+        </w:rPr>
+        <w:t xml:space="preserve">Commentaires sur le tableau : En comparaison avec le premier tableau, ce test </w:t>
+      </w:r>
+      <w:r>
+        <w:rPr>
+          <w:i/>
+          <w:iCs/>
+        </w:rPr>
+        <w:t>est en fonction d’une retraite prise à l’âge de 68 ans</w:t>
+      </w:r>
+      <w:r>
+        <w:rPr>
+          <w:i/>
+          <w:iCs/>
+        </w:rPr>
+        <w:t xml:space="preserve">, on détermine un taux de cotisation patronale nécessaire de </w:t>
+      </w:r>
+      <w:r>
+        <w:rPr>
+          <w:i/>
+          <w:iCs/>
+        </w:rPr>
+        <w:t>5,97</w:t>
+      </w:r>
+      <w:r>
+        <w:rPr>
+          <w:i/>
+          <w:iCs/>
+        </w:rPr>
+        <w:t xml:space="preserve"> % afin d’offrir cette rente au participant type. En ce qui a trait à la cotisation patronale, cela représente une </w:t>
+      </w:r>
+      <w:r>
+        <w:rPr>
+          <w:i/>
+          <w:iCs/>
+        </w:rPr>
+        <w:t>diminution de 11,78</w:t>
+      </w:r>
+      <w:r>
+        <w:rPr>
+          <w:i/>
+          <w:iCs/>
+        </w:rPr>
+        <w:t> % par rapport au tableau 1.</w:t>
+      </w:r>
+      <w:r>
+        <w:rPr>
+          <w:i/>
+          <w:iCs/>
+        </w:rPr>
+        <w:t xml:space="preserve"> Ce résultat est intuitif, car le participant plus âgé aura des valeurs de q</w:t>
+      </w:r>
+      <w:r>
+        <w:rPr>
+          <w:i/>
+          <w:iCs/>
+          <w:vertAlign w:val="subscript"/>
+        </w:rPr>
+        <w:t>x</w:t>
+      </w:r>
+      <w:r>
+        <w:rPr>
+          <w:i/>
+          <w:iCs/>
+        </w:rPr>
+        <w:t xml:space="preserve"> plus élevées, donc sa rente promise est inférieure à celle pour une retraite prise à 65 ans. </w:t>
+      </w:r>
+    </w:p>
+    <w:p>
+      <w:pPr>
+        <w:spacing w:line="240" w:lineRule="auto"/>
+        <w:jc w:val="left"/>
         <w:rPr>
           <w:rFonts w:eastAsia="Times New Roman" w:cs="Times New Roman"/>
           <w:lang w:val="fr-CA" w:eastAsia="fr-CA"/>
         </w:rPr>
       </w:pPr>
+      <w:r>
+        <w:rPr>
+          <w:rFonts w:eastAsia="Times New Roman" w:cs="Times New Roman"/>
+          <w:lang w:val="fr-CA" w:eastAsia="fr-CA"/>
+        </w:rPr>
+        <w:br w:type="page"/>
+      </w:r>
+    </w:p>
+    <w:p>
+      <w:pPr>
+        <w:pStyle w:val="Paragraphedeliste"/>
+        <w:numPr>
+          <w:ilvl w:val="0"/>
+          <w:numId w:val="7"/>
+        </w:numPr>
+        <w:rPr>
+          <w:rFonts w:eastAsia="Times New Roman" w:cs="Times New Roman"/>
+          <w:lang w:val="fr-CA" w:eastAsia="fr-CA"/>
+        </w:rPr>
+      </w:pPr>
+      <w:r>
+        <w:rPr>
+          <w:rFonts w:eastAsia="Times New Roman" w:cs="Times New Roman"/>
+          <w:lang w:val="fr-CA" w:eastAsia="fr-CA"/>
+        </w:rPr>
+        <w:lastRenderedPageBreak/>
+        <w:t xml:space="preserve">Effet d’une retraite future, participant type, rente non indexée. </w:t>
+      </w:r>
+    </w:p>
+    <w:p>
+      <w:pPr>
+        <w:rPr>
+          <w:rFonts w:eastAsia="Times New Roman" w:cs="Times New Roman"/>
+          <w:lang w:val="fr-CA" w:eastAsia="fr-CA"/>
+        </w:rPr>
+      </w:pPr>
+      <w:r>
+        <w:rPr>
+          <w:i/>
+          <w:iCs/>
+        </w:rPr>
+        <w:t>Commentaires sur le tableau : En comparaison avec le premier tableau, ce test utilise un participant type pour une retraite prise au 20</w:t>
+      </w:r>
+      <w:r>
+        <w:rPr>
+          <w:i/>
+          <w:iCs/>
+        </w:rPr>
+        <w:t>36</w:t>
+      </w:r>
+      <w:r>
+        <w:rPr>
+          <w:i/>
+          <w:iCs/>
+        </w:rPr>
+        <w:t xml:space="preserve">-12-31, on détermine un taux de cotisation patronale nécessaire de </w:t>
+      </w:r>
+      <w:r>
+        <w:rPr>
+          <w:i/>
+          <w:iCs/>
+        </w:rPr>
+        <w:t>6,99</w:t>
+      </w:r>
+      <w:r>
+        <w:rPr>
+          <w:i/>
+          <w:iCs/>
+        </w:rPr>
+        <w:t xml:space="preserve"> % afin d’offrir cette rente au participant type. En ce qui a trait à la cotisation patronale, cela représente une augmentation de </w:t>
+      </w:r>
+      <w:r>
+        <w:rPr>
+          <w:i/>
+          <w:iCs/>
+        </w:rPr>
+        <w:t>3,33</w:t>
+      </w:r>
+      <w:r>
+        <w:rPr>
+          <w:i/>
+          <w:iCs/>
+        </w:rPr>
+        <w:t> % par rapport au tableau 1.</w:t>
+      </w:r>
+      <w:r>
+        <w:rPr>
+          <w:i/>
+          <w:iCs/>
+        </w:rPr>
+        <w:t xml:space="preserve"> Une augmentation était prévisible, car l’amélioration de la mortalité dans le temps entraine une augmentation de l’espérance de vie à la retraite, de sorte que la rente coûte plus cher à offrir au participant celle pour une retraite au 2021-12-31. </w:t>
+      </w:r>
+    </w:p>
+    <w:p>
+      <w:pPr>
+        <w:rPr>
+          <w:i/>
+          <w:iCs/>
+          <w:lang w:val="fr-CA"/>
+        </w:rPr>
+      </w:pPr>
+    </w:p>
+    <w:p>
+      <w:pPr>
+        <w:rPr>
+          <w:rFonts w:eastAsia="Times New Roman" w:cs="Times New Roman"/>
+          <w:lang w:val="fr-CA" w:eastAsia="fr-CA"/>
+        </w:rPr>
+      </w:pPr>
+      <w:r>
+        <w:rPr>
+          <w:i/>
+          <w:iCs/>
+        </w:rPr>
+        <w:t xml:space="preserve">Commentaires sur le tableau : En comparaison avec le premier tableau, ce test utilise un participant type pour une </w:t>
+      </w:r>
+      <w:r>
+        <w:rPr>
+          <w:i/>
+          <w:iCs/>
+        </w:rPr>
+        <w:t>retraite prise au 2051-12-31</w:t>
+      </w:r>
+      <w:r>
+        <w:rPr>
+          <w:i/>
+          <w:iCs/>
+        </w:rPr>
+        <w:t>, on détermine un taux de cotisation patronale nécessaire de 7,</w:t>
+      </w:r>
+      <w:r>
+        <w:rPr>
+          <w:i/>
+          <w:iCs/>
+        </w:rPr>
+        <w:t>20</w:t>
+      </w:r>
+      <w:r>
+        <w:rPr>
+          <w:i/>
+          <w:iCs/>
+        </w:rPr>
+        <w:t xml:space="preserve"> % afin d’offrir cette rente au participant type. En ce qui a trait à la cotisation patronale, cela représente une augmentation de </w:t>
+      </w:r>
+      <w:r>
+        <w:rPr>
+          <w:i/>
+          <w:iCs/>
+        </w:rPr>
+        <w:t>6,37</w:t>
+      </w:r>
+      <w:r>
+        <w:rPr>
+          <w:i/>
+          <w:iCs/>
+        </w:rPr>
+        <w:t> % par rapport au tableau 1.</w:t>
+      </w:r>
+      <w:r>
+        <w:rPr>
+          <w:i/>
+          <w:iCs/>
+        </w:rPr>
+        <w:t xml:space="preserve"> </w:t>
+      </w:r>
+      <w:r>
+        <w:rPr>
+          <w:i/>
+          <w:iCs/>
+        </w:rPr>
+        <w:t>Une augmentation était prévisible, car l’amélioration de la mortalité dans le temps entraine une augmentation de l’espérance de vie à la retraite, de sorte que la rente coûte plus cher à offrir au participant celle pour une retraite au 2021-12-31</w:t>
+      </w:r>
+      <w:r>
+        <w:rPr>
+          <w:i/>
+          <w:iCs/>
+        </w:rPr>
+        <w:t xml:space="preserve"> ainsi qu’au 2036-12-31</w:t>
+      </w:r>
+      <w:r>
+        <w:rPr>
+          <w:i/>
+          <w:iCs/>
+        </w:rPr>
+        <w:t>.</w:t>
+      </w:r>
     </w:p>
     <w:p>
       <w:pPr>
@@ -11085,140 +11872,213 @@
           <w:lang w:val="fr-CA" w:eastAsia="fr-CA"/>
         </w:rPr>
         <w:lastRenderedPageBreak/>
-        <w:t xml:space="preserve">Effet d’une retraite future, participant type, rente non </w:t>
-      </w:r>
-      <w:proofErr w:type="spellStart"/>
-      <w:r>
+        <w:t xml:space="preserve">Effet d’un taux de rente plus faible participant fictif, rente non indexée. </w:t>
+      </w:r>
+    </w:p>
+    <w:p>
+      <w:pPr>
+        <w:pStyle w:val="Paragraphedeliste"/>
         <w:rPr>
           <w:rFonts w:eastAsia="Times New Roman" w:cs="Times New Roman"/>
           <w:lang w:val="fr-CA" w:eastAsia="fr-CA"/>
         </w:rPr>
-        <w:t>indexée</w:t>
-      </w:r>
-      <w:proofErr w:type="spellEnd"/>
-      <w:r>
+      </w:pPr>
+      <w:r>
+        <w:rPr>
+          <w:i/>
+          <w:iCs/>
+        </w:rPr>
+        <w:t xml:space="preserve">Commentaires sur le tableau : En comparaison avec le premier tableau, ce test utilise un participant </w:t>
+      </w:r>
+      <w:r>
+        <w:rPr>
+          <w:i/>
+          <w:iCs/>
+        </w:rPr>
+        <w:t>avec un taux de rente de 1%</w:t>
+      </w:r>
+      <w:r>
+        <w:rPr>
+          <w:i/>
+          <w:iCs/>
+        </w:rPr>
+        <w:t xml:space="preserve">, on détermine un taux de cotisation patronale nécessaire de </w:t>
+      </w:r>
+      <w:r>
+        <w:rPr>
+          <w:i/>
+          <w:iCs/>
+        </w:rPr>
+        <w:t>3,70</w:t>
+      </w:r>
+      <w:r>
+        <w:rPr>
+          <w:i/>
+          <w:iCs/>
+        </w:rPr>
+        <w:t xml:space="preserve"> % afin d’offrir cette rente au participant type. En ce qui a trait à la cotisation patronale, cela représente une </w:t>
+      </w:r>
+      <w:r>
+        <w:rPr>
+          <w:i/>
+          <w:iCs/>
+        </w:rPr>
+        <w:t>diminuti</w:t>
+      </w:r>
+      <w:r>
+        <w:rPr>
+          <w:i/>
+          <w:iCs/>
+        </w:rPr>
+        <w:t xml:space="preserve">on de </w:t>
+      </w:r>
+      <w:r>
+        <w:rPr>
+          <w:i/>
+          <w:iCs/>
+        </w:rPr>
+        <w:t>45,39</w:t>
+      </w:r>
+      <w:r>
+        <w:rPr>
+          <w:i/>
+          <w:iCs/>
+        </w:rPr>
+        <w:t xml:space="preserve"> % par rapport au tableau 1. </w:t>
+      </w:r>
+      <w:r>
+        <w:rPr>
+          <w:i/>
+          <w:iCs/>
+        </w:rPr>
+        <w:t xml:space="preserve">Une diminution était prévisible, car la rente promise est inférieure à celle du cas de comparaison, son coût se doit évidemment d’être réduit. </w:t>
+      </w:r>
+    </w:p>
+    <w:p>
+      <w:pPr>
         <w:rPr>
           <w:rFonts w:eastAsia="Times New Roman" w:cs="Times New Roman"/>
           <w:lang w:val="fr-CA" w:eastAsia="fr-CA"/>
         </w:rPr>
-        <w:t xml:space="preserve">. </w:t>
-      </w:r>
-    </w:p>
-    <w:p>
-      <w:pPr>
+      </w:pPr>
+    </w:p>
+    <w:p>
+      <w:pPr>
+        <w:spacing w:line="240" w:lineRule="auto"/>
+        <w:jc w:val="left"/>
         <w:rPr>
           <w:rFonts w:eastAsia="Times New Roman" w:cs="Times New Roman"/>
           <w:lang w:val="fr-CA" w:eastAsia="fr-CA"/>
         </w:rPr>
       </w:pPr>
-    </w:p>
-    <w:p>
-      <w:pPr>
-        <w:spacing w:line="240" w:lineRule="auto"/>
-        <w:jc w:val="left"/>
+      <w:r>
         <w:rPr>
           <w:rFonts w:eastAsia="Times New Roman" w:cs="Times New Roman"/>
           <w:lang w:val="fr-CA" w:eastAsia="fr-CA"/>
         </w:rPr>
-      </w:pPr>
-      <w:r>
+        <w:br w:type="page"/>
+      </w:r>
+    </w:p>
+    <w:p>
+      <w:pPr>
+        <w:pStyle w:val="Paragraphedeliste"/>
+        <w:numPr>
+          <w:ilvl w:val="0"/>
+          <w:numId w:val="7"/>
+        </w:numPr>
         <w:rPr>
           <w:rFonts w:eastAsia="Times New Roman" w:cs="Times New Roman"/>
           <w:lang w:val="fr-CA" w:eastAsia="fr-CA"/>
         </w:rPr>
-        <w:br w:type="page"/>
-      </w:r>
-    </w:p>
-    <w:p>
-      <w:pPr>
-        <w:pStyle w:val="Paragraphedeliste"/>
-        <w:numPr>
-          <w:ilvl w:val="0"/>
-          <w:numId w:val="7"/>
-        </w:numPr>
+      </w:pPr>
+      <w:r>
         <w:rPr>
           <w:rFonts w:eastAsia="Times New Roman" w:cs="Times New Roman"/>
           <w:lang w:val="fr-CA" w:eastAsia="fr-CA"/>
         </w:rPr>
-      </w:pPr>
-      <w:r>
+        <w:lastRenderedPageBreak/>
+        <w:t>Coût de la protection contre l’inflation participant fictif.</w:t>
+      </w:r>
+    </w:p>
+    <w:p>
+      <w:pPr>
+        <w:pStyle w:val="Paragraphedeliste"/>
         <w:rPr>
           <w:rFonts w:eastAsia="Times New Roman" w:cs="Times New Roman"/>
           <w:lang w:val="fr-CA" w:eastAsia="fr-CA"/>
         </w:rPr>
-        <w:lastRenderedPageBreak/>
-        <w:t xml:space="preserve">Effet d’un taux de rente plus faible participant fictif, rente non </w:t>
-      </w:r>
-      <w:proofErr w:type="spellStart"/>
-      <w:r>
+      </w:pPr>
+      <w:r>
+        <w:rPr>
+          <w:i/>
+          <w:iCs/>
+        </w:rPr>
+        <w:t xml:space="preserve">Commentaires sur le tableau : En comparaison avec le premier tableau, ce test utilise un participant type pour une </w:t>
+      </w:r>
+      <w:r>
+        <w:rPr>
+          <w:i/>
+          <w:iCs/>
+        </w:rPr>
+        <w:t>rente indexée</w:t>
+      </w:r>
+      <w:r>
+        <w:rPr>
+          <w:i/>
+          <w:iCs/>
+        </w:rPr>
+        <w:t xml:space="preserve">, on détermine un taux de cotisation patronale nécessaire de </w:t>
+      </w:r>
+      <w:r>
+        <w:rPr>
+          <w:i/>
+          <w:iCs/>
+        </w:rPr>
+        <w:t>8,76</w:t>
+      </w:r>
+      <w:r>
+        <w:rPr>
+          <w:i/>
+          <w:iCs/>
+        </w:rPr>
+        <w:t xml:space="preserve"> % afin d’offrir cette rente au participant type. En ce qui a trait à la cotisation patronale, cela représente une augmentation de </w:t>
+      </w:r>
+      <w:r>
+        <w:rPr>
+          <w:i/>
+          <w:iCs/>
+        </w:rPr>
+        <w:t>29,39</w:t>
+      </w:r>
+      <w:r>
+        <w:rPr>
+          <w:i/>
+          <w:iCs/>
+        </w:rPr>
+        <w:t xml:space="preserve"> % par rapport au tableau 1. Une augmentation était prévisible, car </w:t>
+      </w:r>
+      <w:r>
+        <w:rPr>
+          <w:i/>
+          <w:iCs/>
+        </w:rPr>
+        <w:t xml:space="preserve">l’indexation n’est pas gratuite. Une rente qui offre une garantie supplémentaire coûte intuitivement plus cher. </w:t>
+      </w:r>
+    </w:p>
+    <w:p>
+      <w:pPr>
+        <w:pStyle w:val="Paragraphedeliste"/>
         <w:rPr>
           <w:rFonts w:eastAsia="Times New Roman" w:cs="Times New Roman"/>
           <w:lang w:val="fr-CA" w:eastAsia="fr-CA"/>
         </w:rPr>
-        <w:t>indexée</w:t>
-      </w:r>
-      <w:proofErr w:type="spellEnd"/>
+      </w:pPr>
       <w:r>
         <w:rPr>
           <w:rFonts w:eastAsia="Times New Roman" w:cs="Times New Roman"/>
           <w:lang w:val="fr-CA" w:eastAsia="fr-CA"/>
         </w:rPr>
-        <w:t xml:space="preserve">. </w:t>
-      </w:r>
-    </w:p>
-    <w:p>
-      <w:pPr>
-        <w:rPr>
-          <w:rFonts w:eastAsia="Times New Roman" w:cs="Times New Roman"/>
-          <w:lang w:val="fr-CA" w:eastAsia="fr-CA"/>
-        </w:rPr>
-      </w:pPr>
-    </w:p>
-    <w:p>
-      <w:pPr>
-        <w:spacing w:line="240" w:lineRule="auto"/>
-        <w:jc w:val="left"/>
-        <w:rPr>
-          <w:rFonts w:eastAsia="Times New Roman" w:cs="Times New Roman"/>
-          <w:lang w:val="fr-CA" w:eastAsia="fr-CA"/>
-        </w:rPr>
-      </w:pPr>
-      <w:r>
-        <w:rPr>
-          <w:rFonts w:eastAsia="Times New Roman" w:cs="Times New Roman"/>
-          <w:lang w:val="fr-CA" w:eastAsia="fr-CA"/>
-        </w:rPr>
-        <w:br w:type="page"/>
-      </w:r>
-    </w:p>
-    <w:p>
-      <w:pPr>
-        <w:pStyle w:val="Paragraphedeliste"/>
-        <w:numPr>
-          <w:ilvl w:val="0"/>
-          <w:numId w:val="7"/>
-        </w:numPr>
-        <w:rPr>
-          <w:rFonts w:eastAsia="Times New Roman" w:cs="Times New Roman"/>
-          <w:lang w:val="fr-CA" w:eastAsia="fr-CA"/>
-        </w:rPr>
-      </w:pPr>
-      <w:proofErr w:type="spellStart"/>
-      <w:r>
-        <w:rPr>
-          <w:rFonts w:eastAsia="Times New Roman" w:cs="Times New Roman"/>
-          <w:lang w:val="fr-CA" w:eastAsia="fr-CA"/>
-        </w:rPr>
-        <w:lastRenderedPageBreak/>
-        <w:t>Coût</w:t>
-      </w:r>
-      <w:proofErr w:type="spellEnd"/>
-      <w:r>
-        <w:rPr>
-          <w:rFonts w:eastAsia="Times New Roman" w:cs="Times New Roman"/>
-          <w:lang w:val="fr-CA" w:eastAsia="fr-CA"/>
-        </w:rPr>
-        <w:t xml:space="preserve"> de la protection contre l’inflation participant fictif. </w:t>
+        <w:t xml:space="preserve"> </w:t>
       </w:r>
     </w:p>
     <w:p>
@@ -11243,35 +12103,7 @@
           <w:highlight w:val="yellow"/>
         </w:rPr>
         <w:lastRenderedPageBreak/>
-        <w:t xml:space="preserve">Oli si tu peux faire opérer ta magie pour mettre le tableau de la feuille « Section 4 » en beau format, ce serait pas pire svp ! P.S. Je crois que </w:t>
-      </w:r>
-      <w:proofErr w:type="spellStart"/>
-      <w:r>
-        <w:rPr>
-          <w:highlight w:val="yellow"/>
-        </w:rPr>
-        <w:t>ls</w:t>
-      </w:r>
-      <w:proofErr w:type="spellEnd"/>
-      <w:r>
-        <w:rPr>
-          <w:highlight w:val="yellow"/>
-        </w:rPr>
-        <w:t xml:space="preserve"> colonnes B à E peut être retirée pour ce qui est du </w:t>
-      </w:r>
-      <w:proofErr w:type="spellStart"/>
-      <w:r>
-        <w:rPr>
-          <w:highlight w:val="yellow"/>
-        </w:rPr>
-        <w:t>word</w:t>
-      </w:r>
-      <w:proofErr w:type="spellEnd"/>
-      <w:r>
-        <w:rPr>
-          <w:highlight w:val="yellow"/>
-        </w:rPr>
-        <w:t xml:space="preserve"> (car on l’explicite à la page précédente) donc on gagne de l’espace</w:t>
+        <w:t>Oli si tu peux faire opérer ta magie pour mettre le tableau de la feuille « Section 4 » en beau format, ce serait pas pire svp ! P.S. Je crois que ls colonnes B à E peut être retirée pour ce qui est du word (car on l’explicite à la page précédente) donc on gagne de l’espace</w:t>
       </w:r>
       <w:r>
         <w:t>, quoique c’est demandé dans l’énoncé pour le format du tableau, donc à voir</w:t>
@@ -11297,6 +12129,9 @@
     </w:p>
     <w:p>
       <w:r>
+        <w:rPr>
+          <w:noProof/>
+        </w:rPr>
         <w:drawing>
           <wp:anchor distT="0" distB="0" distL="114300" distR="114300" simplePos="0" relativeHeight="251667456" behindDoc="0" locked="0" layoutInCell="1" allowOverlap="1" wp14:anchorId="2031BC33" wp14:editId="496D5580">
             <wp:simplePos x="0" y="0"/>
@@ -11385,14 +12220,9 @@
       <w:bookmarkStart w:id="8" w:name="_Toc88056538"/>
       <w:r>
         <w:lastRenderedPageBreak/>
-        <w:t xml:space="preserve">Section 5 – Estimation de la valeur de diverses formules d’indexation, approche </w:t>
-      </w:r>
-      <w:proofErr w:type="spellStart"/>
-      <w:r>
-        <w:t>stochasitique</w:t>
+        <w:t>Section 5 – Estimation de la valeur de diverses formules d’indexation, approche stochasitique</w:t>
       </w:r>
       <w:bookmarkEnd w:id="8"/>
-      <w:proofErr w:type="spellEnd"/>
     </w:p>
     <w:sectPr>
       <w:pgSz w:w="12240" w:h="15840"/>
@@ -11405,7 +12235,7 @@
 </file>
 
 <file path=word/endnotes.xml><?xml version="1.0" encoding="utf-8"?>
-<w:endnotes xmlns:wpc="http://schemas.microsoft.com/office/word/2010/wordprocessingCanvas" xmlns:cx="http://schemas.microsoft.com/office/drawing/2014/chartex" xmlns:cx1="http://schemas.microsoft.com/office/drawing/2015/9/8/chartex" xmlns:cx2="http://schemas.microsoft.com/office/drawing/2015/10/21/chartex" xmlns:cx3="http://schemas.microsoft.com/office/drawing/2016/5/9/chartex" xmlns:cx4="http://schemas.microsoft.com/office/drawing/2016/5/10/chartex" xmlns:cx5="http://schemas.microsoft.com/office/drawing/2016/5/11/chartex" xmlns:cx6="http://schemas.microsoft.com/office/drawing/2016/5/12/chartex" xmlns:cx7="http://schemas.microsoft.com/office/drawing/2016/5/13/chartex" xmlns:cx8="http://schemas.microsoft.com/office/drawing/2016/5/14/chartex" xmlns:mc="http://schemas.openxmlformats.org/markup-compatibility/2006" xmlns:aink="http://schemas.microsoft.com/office/drawing/2016/ink" xmlns:am3d="http://schemas.microsoft.com/office/drawing/2017/model3d" xmlns:o="urn:schemas-microsoft-com:office:office" xmlns:r="http://schemas.openxmlformats.org/officeDocument/2006/relationships" xmlns:m="http://schemas.openxmlformats.org/officeDocument/2006/math" xmlns:v="urn:schemas-microsoft-com:vml" xmlns:wp14="http://schemas.microsoft.com/office/word/2010/wordprocessingDrawing" xmlns:wp="http://schemas.openxmlformats.org/drawingml/2006/wordprocessingDrawing" xmlns:w10="urn:schemas-microsoft-com:office:word" xmlns:w="http://schemas.openxmlformats.org/wordprocessingml/2006/main" xmlns:w14="http://schemas.microsoft.com/office/word/2010/wordml" xmlns:w15="http://schemas.microsoft.com/office/word/2012/wordml" xmlns:w16cex="http://schemas.microsoft.com/office/word/2018/wordml/cex" xmlns:w16cid="http://schemas.microsoft.com/office/word/2016/wordml/cid" xmlns:w16="http://schemas.microsoft.com/office/word/2018/wordml" xmlns:w16sdtdh="http://schemas.microsoft.com/office/word/2020/wordml/sdtdatahash" xmlns:w16se="http://schemas.microsoft.com/office/word/2015/wordml/symex" xmlns:wpg="http://schemas.microsoft.com/office/word/2010/wordprocessingGroup" xmlns:wpi="http://schemas.microsoft.com/office/word/2010/wordprocessingInk" xmlns:wne="http://schemas.microsoft.com/office/word/2006/wordml" xmlns:wps="http://schemas.microsoft.com/office/word/2010/wordprocessingShape" mc:Ignorable="w14 w15 w16se w16cid w16 w16cex w16sdtdh wp14">
+<w:endnotes xmlns:wpc="http://schemas.microsoft.com/office/word/2010/wordprocessingCanvas" xmlns:cx="http://schemas.microsoft.com/office/drawing/2014/chartex" xmlns:cx1="http://schemas.microsoft.com/office/drawing/2015/9/8/chartex" xmlns:cx2="http://schemas.microsoft.com/office/drawing/2015/10/21/chartex" xmlns:cx3="http://schemas.microsoft.com/office/drawing/2016/5/9/chartex" xmlns:cx4="http://schemas.microsoft.com/office/drawing/2016/5/10/chartex" xmlns:cx5="http://schemas.microsoft.com/office/drawing/2016/5/11/chartex" xmlns:cx6="http://schemas.microsoft.com/office/drawing/2016/5/12/chartex" xmlns:cx7="http://schemas.microsoft.com/office/drawing/2016/5/13/chartex" xmlns:cx8="http://schemas.microsoft.com/office/drawing/2016/5/14/chartex" xmlns:mc="http://schemas.openxmlformats.org/markup-compatibility/2006" xmlns:aink="http://schemas.microsoft.com/office/drawing/2016/ink" xmlns:am3d="http://schemas.microsoft.com/office/drawing/2017/model3d" xmlns:o="urn:schemas-microsoft-com:office:office" xmlns:r="http://schemas.openxmlformats.org/officeDocument/2006/relationships" xmlns:m="http://schemas.openxmlformats.org/officeDocument/2006/math" xmlns:v="urn:schemas-microsoft-com:vml" xmlns:wp14="http://schemas.microsoft.com/office/word/2010/wordprocessingDrawing" xmlns:wp="http://schemas.openxmlformats.org/drawingml/2006/wordprocessingDrawing" xmlns:w10="urn:schemas-microsoft-com:office:word" xmlns:w="http://schemas.openxmlformats.org/wordprocessingml/2006/main" xmlns:w14="http://schemas.microsoft.com/office/word/2010/wordml" xmlns:w15="http://schemas.microsoft.com/office/word/2012/wordml" xmlns:w16cex="http://schemas.microsoft.com/office/word/2018/wordml/cex" xmlns:w16cid="http://schemas.microsoft.com/office/word/2016/wordml/cid" xmlns:w16="http://schemas.microsoft.com/office/word/2018/wordml" xmlns:w16se="http://schemas.microsoft.com/office/word/2015/wordml/symex" xmlns:wpg="http://schemas.microsoft.com/office/word/2010/wordprocessingGroup" xmlns:wpi="http://schemas.microsoft.com/office/word/2010/wordprocessingInk" xmlns:wne="http://schemas.microsoft.com/office/word/2006/wordml" xmlns:wps="http://schemas.microsoft.com/office/word/2010/wordprocessingShape" mc:Ignorable="w14 w15 w16se w16cid w16 w16cex wp14">
   <w:endnote w:type="separator" w:id="-1">
     <w:p>
       <w:r>
@@ -11424,7 +12254,7 @@
 </file>
 
 <file path=word/footer1.xml><?xml version="1.0" encoding="utf-8"?>
-<w:ftr xmlns:wpc="http://schemas.microsoft.com/office/word/2010/wordprocessingCanvas" xmlns:cx="http://schemas.microsoft.com/office/drawing/2014/chartex" xmlns:cx1="http://schemas.microsoft.com/office/drawing/2015/9/8/chartex" xmlns:cx2="http://schemas.microsoft.com/office/drawing/2015/10/21/chartex" xmlns:cx3="http://schemas.microsoft.com/office/drawing/2016/5/9/chartex" xmlns:cx4="http://schemas.microsoft.com/office/drawing/2016/5/10/chartex" xmlns:cx5="http://schemas.microsoft.com/office/drawing/2016/5/11/chartex" xmlns:cx6="http://schemas.microsoft.com/office/drawing/2016/5/12/chartex" xmlns:cx7="http://schemas.microsoft.com/office/drawing/2016/5/13/chartex" xmlns:cx8="http://schemas.microsoft.com/office/drawing/2016/5/14/chartex" xmlns:mc="http://schemas.openxmlformats.org/markup-compatibility/2006" xmlns:aink="http://schemas.microsoft.com/office/drawing/2016/ink" xmlns:am3d="http://schemas.microsoft.com/office/drawing/2017/model3d" xmlns:o="urn:schemas-microsoft-com:office:office" xmlns:r="http://schemas.openxmlformats.org/officeDocument/2006/relationships" xmlns:m="http://schemas.openxmlformats.org/officeDocument/2006/math" xmlns:v="urn:schemas-microsoft-com:vml" xmlns:wp14="http://schemas.microsoft.com/office/word/2010/wordprocessingDrawing" xmlns:wp="http://schemas.openxmlformats.org/drawingml/2006/wordprocessingDrawing" xmlns:w10="urn:schemas-microsoft-com:office:word" xmlns:w="http://schemas.openxmlformats.org/wordprocessingml/2006/main" xmlns:w14="http://schemas.microsoft.com/office/word/2010/wordml" xmlns:w15="http://schemas.microsoft.com/office/word/2012/wordml" xmlns:w16cex="http://schemas.microsoft.com/office/word/2018/wordml/cex" xmlns:w16cid="http://schemas.microsoft.com/office/word/2016/wordml/cid" xmlns:w16="http://schemas.microsoft.com/office/word/2018/wordml" xmlns:w16sdtdh="http://schemas.microsoft.com/office/word/2020/wordml/sdtdatahash" xmlns:w16se="http://schemas.microsoft.com/office/word/2015/wordml/symex" xmlns:wpg="http://schemas.microsoft.com/office/word/2010/wordprocessingGroup" xmlns:wpi="http://schemas.microsoft.com/office/word/2010/wordprocessingInk" xmlns:wne="http://schemas.microsoft.com/office/word/2006/wordml" xmlns:wps="http://schemas.microsoft.com/office/word/2010/wordprocessingShape" mc:Ignorable="w14 w15 w16se w16cid w16 w16cex w16sdtdh wp14">
+<w:ftr xmlns:wpc="http://schemas.microsoft.com/office/word/2010/wordprocessingCanvas" xmlns:cx="http://schemas.microsoft.com/office/drawing/2014/chartex" xmlns:cx1="http://schemas.microsoft.com/office/drawing/2015/9/8/chartex" xmlns:cx2="http://schemas.microsoft.com/office/drawing/2015/10/21/chartex" xmlns:cx3="http://schemas.microsoft.com/office/drawing/2016/5/9/chartex" xmlns:cx4="http://schemas.microsoft.com/office/drawing/2016/5/10/chartex" xmlns:cx5="http://schemas.microsoft.com/office/drawing/2016/5/11/chartex" xmlns:cx6="http://schemas.microsoft.com/office/drawing/2016/5/12/chartex" xmlns:cx7="http://schemas.microsoft.com/office/drawing/2016/5/13/chartex" xmlns:cx8="http://schemas.microsoft.com/office/drawing/2016/5/14/chartex" xmlns:mc="http://schemas.openxmlformats.org/markup-compatibility/2006" xmlns:aink="http://schemas.microsoft.com/office/drawing/2016/ink" xmlns:am3d="http://schemas.microsoft.com/office/drawing/2017/model3d" xmlns:o="urn:schemas-microsoft-com:office:office" xmlns:r="http://schemas.openxmlformats.org/officeDocument/2006/relationships" xmlns:m="http://schemas.openxmlformats.org/officeDocument/2006/math" xmlns:v="urn:schemas-microsoft-com:vml" xmlns:wp14="http://schemas.microsoft.com/office/word/2010/wordprocessingDrawing" xmlns:wp="http://schemas.openxmlformats.org/drawingml/2006/wordprocessingDrawing" xmlns:w10="urn:schemas-microsoft-com:office:word" xmlns:w="http://schemas.openxmlformats.org/wordprocessingml/2006/main" xmlns:w14="http://schemas.microsoft.com/office/word/2010/wordml" xmlns:w15="http://schemas.microsoft.com/office/word/2012/wordml" xmlns:w16cex="http://schemas.microsoft.com/office/word/2018/wordml/cex" xmlns:w16cid="http://schemas.microsoft.com/office/word/2016/wordml/cid" xmlns:w16="http://schemas.microsoft.com/office/word/2018/wordml" xmlns:w16se="http://schemas.microsoft.com/office/word/2015/wordml/symex" xmlns:wpg="http://schemas.microsoft.com/office/word/2010/wordprocessingGroup" xmlns:wpi="http://schemas.microsoft.com/office/word/2010/wordprocessingInk" xmlns:wne="http://schemas.microsoft.com/office/word/2006/wordml" xmlns:wps="http://schemas.microsoft.com/office/word/2010/wordprocessingShape" mc:Ignorable="w14 w15 w16se w16cid w16 w16cex wp14">
   <w:sdt>
     <w:sdtPr>
       <w:id w:val="637920093"/>
@@ -11433,7 +12263,6 @@
         <w:docPartUnique/>
       </w:docPartObj>
     </w:sdtPr>
-    <w:sdtEndPr/>
     <w:sdtContent>
       <w:p>
         <w:pPr>
@@ -11467,7 +12296,7 @@
 </file>
 
 <file path=word/footer2.xml><?xml version="1.0" encoding="utf-8"?>
-<w:ftr xmlns:wpc="http://schemas.microsoft.com/office/word/2010/wordprocessingCanvas" xmlns:cx="http://schemas.microsoft.com/office/drawing/2014/chartex" xmlns:cx1="http://schemas.microsoft.com/office/drawing/2015/9/8/chartex" xmlns:cx2="http://schemas.microsoft.com/office/drawing/2015/10/21/chartex" xmlns:cx3="http://schemas.microsoft.com/office/drawing/2016/5/9/chartex" xmlns:cx4="http://schemas.microsoft.com/office/drawing/2016/5/10/chartex" xmlns:cx5="http://schemas.microsoft.com/office/drawing/2016/5/11/chartex" xmlns:cx6="http://schemas.microsoft.com/office/drawing/2016/5/12/chartex" xmlns:cx7="http://schemas.microsoft.com/office/drawing/2016/5/13/chartex" xmlns:cx8="http://schemas.microsoft.com/office/drawing/2016/5/14/chartex" xmlns:mc="http://schemas.openxmlformats.org/markup-compatibility/2006" xmlns:aink="http://schemas.microsoft.com/office/drawing/2016/ink" xmlns:am3d="http://schemas.microsoft.com/office/drawing/2017/model3d" xmlns:o="urn:schemas-microsoft-com:office:office" xmlns:r="http://schemas.openxmlformats.org/officeDocument/2006/relationships" xmlns:m="http://schemas.openxmlformats.org/officeDocument/2006/math" xmlns:v="urn:schemas-microsoft-com:vml" xmlns:wp14="http://schemas.microsoft.com/office/word/2010/wordprocessingDrawing" xmlns:wp="http://schemas.openxmlformats.org/drawingml/2006/wordprocessingDrawing" xmlns:w10="urn:schemas-microsoft-com:office:word" xmlns:w="http://schemas.openxmlformats.org/wordprocessingml/2006/main" xmlns:w14="http://schemas.microsoft.com/office/word/2010/wordml" xmlns:w15="http://schemas.microsoft.com/office/word/2012/wordml" xmlns:w16cex="http://schemas.microsoft.com/office/word/2018/wordml/cex" xmlns:w16cid="http://schemas.microsoft.com/office/word/2016/wordml/cid" xmlns:w16="http://schemas.microsoft.com/office/word/2018/wordml" xmlns:w16sdtdh="http://schemas.microsoft.com/office/word/2020/wordml/sdtdatahash" xmlns:w16se="http://schemas.microsoft.com/office/word/2015/wordml/symex" xmlns:wpg="http://schemas.microsoft.com/office/word/2010/wordprocessingGroup" xmlns:wpi="http://schemas.microsoft.com/office/word/2010/wordprocessingInk" xmlns:wne="http://schemas.microsoft.com/office/word/2006/wordml" xmlns:wps="http://schemas.microsoft.com/office/word/2010/wordprocessingShape" mc:Ignorable="w14 w15 w16se w16cid w16 w16cex w16sdtdh wp14">
+<w:ftr xmlns:wpc="http://schemas.microsoft.com/office/word/2010/wordprocessingCanvas" xmlns:cx="http://schemas.microsoft.com/office/drawing/2014/chartex" xmlns:cx1="http://schemas.microsoft.com/office/drawing/2015/9/8/chartex" xmlns:cx2="http://schemas.microsoft.com/office/drawing/2015/10/21/chartex" xmlns:cx3="http://schemas.microsoft.com/office/drawing/2016/5/9/chartex" xmlns:cx4="http://schemas.microsoft.com/office/drawing/2016/5/10/chartex" xmlns:cx5="http://schemas.microsoft.com/office/drawing/2016/5/11/chartex" xmlns:cx6="http://schemas.microsoft.com/office/drawing/2016/5/12/chartex" xmlns:cx7="http://schemas.microsoft.com/office/drawing/2016/5/13/chartex" xmlns:cx8="http://schemas.microsoft.com/office/drawing/2016/5/14/chartex" xmlns:mc="http://schemas.openxmlformats.org/markup-compatibility/2006" xmlns:aink="http://schemas.microsoft.com/office/drawing/2016/ink" xmlns:am3d="http://schemas.microsoft.com/office/drawing/2017/model3d" xmlns:o="urn:schemas-microsoft-com:office:office" xmlns:r="http://schemas.openxmlformats.org/officeDocument/2006/relationships" xmlns:m="http://schemas.openxmlformats.org/officeDocument/2006/math" xmlns:v="urn:schemas-microsoft-com:vml" xmlns:wp14="http://schemas.microsoft.com/office/word/2010/wordprocessingDrawing" xmlns:wp="http://schemas.openxmlformats.org/drawingml/2006/wordprocessingDrawing" xmlns:w10="urn:schemas-microsoft-com:office:word" xmlns:w="http://schemas.openxmlformats.org/wordprocessingml/2006/main" xmlns:w14="http://schemas.microsoft.com/office/word/2010/wordml" xmlns:w15="http://schemas.microsoft.com/office/word/2012/wordml" xmlns:w16cex="http://schemas.microsoft.com/office/word/2018/wordml/cex" xmlns:w16cid="http://schemas.microsoft.com/office/word/2016/wordml/cid" xmlns:w16="http://schemas.microsoft.com/office/word/2018/wordml" xmlns:w16se="http://schemas.microsoft.com/office/word/2015/wordml/symex" xmlns:wpg="http://schemas.microsoft.com/office/word/2010/wordprocessingGroup" xmlns:wpi="http://schemas.microsoft.com/office/word/2010/wordprocessingInk" xmlns:wne="http://schemas.microsoft.com/office/word/2006/wordml" xmlns:wps="http://schemas.microsoft.com/office/word/2010/wordprocessingShape" mc:Ignorable="w14 w15 w16se w16cid w16 w16cex wp14">
   <w:sdt>
     <w:sdtPr>
       <w:id w:val="-934823539"/>
@@ -11476,7 +12305,6 @@
         <w:docPartUnique/>
       </w:docPartObj>
     </w:sdtPr>
-    <w:sdtEndPr/>
     <w:sdtContent>
       <w:p>
         <w:pPr>
@@ -11510,7 +12338,7 @@
 </file>
 
 <file path=word/footnotes.xml><?xml version="1.0" encoding="utf-8"?>
-<w:footnotes xmlns:wpc="http://schemas.microsoft.com/office/word/2010/wordprocessingCanvas" xmlns:cx="http://schemas.microsoft.com/office/drawing/2014/chartex" xmlns:cx1="http://schemas.microsoft.com/office/drawing/2015/9/8/chartex" xmlns:cx2="http://schemas.microsoft.com/office/drawing/2015/10/21/chartex" xmlns:cx3="http://schemas.microsoft.com/office/drawing/2016/5/9/chartex" xmlns:cx4="http://schemas.microsoft.com/office/drawing/2016/5/10/chartex" xmlns:cx5="http://schemas.microsoft.com/office/drawing/2016/5/11/chartex" xmlns:cx6="http://schemas.microsoft.com/office/drawing/2016/5/12/chartex" xmlns:cx7="http://schemas.microsoft.com/office/drawing/2016/5/13/chartex" xmlns:cx8="http://schemas.microsoft.com/office/drawing/2016/5/14/chartex" xmlns:mc="http://schemas.openxmlformats.org/markup-compatibility/2006" xmlns:aink="http://schemas.microsoft.com/office/drawing/2016/ink" xmlns:am3d="http://schemas.microsoft.com/office/drawing/2017/model3d" xmlns:o="urn:schemas-microsoft-com:office:office" xmlns:r="http://schemas.openxmlformats.org/officeDocument/2006/relationships" xmlns:m="http://schemas.openxmlformats.org/officeDocument/2006/math" xmlns:v="urn:schemas-microsoft-com:vml" xmlns:wp14="http://schemas.microsoft.com/office/word/2010/wordprocessingDrawing" xmlns:wp="http://schemas.openxmlformats.org/drawingml/2006/wordprocessingDrawing" xmlns:w10="urn:schemas-microsoft-com:office:word" xmlns:w="http://schemas.openxmlformats.org/wordprocessingml/2006/main" xmlns:w14="http://schemas.microsoft.com/office/word/2010/wordml" xmlns:w15="http://schemas.microsoft.com/office/word/2012/wordml" xmlns:w16cex="http://schemas.microsoft.com/office/word/2018/wordml/cex" xmlns:w16cid="http://schemas.microsoft.com/office/word/2016/wordml/cid" xmlns:w16="http://schemas.microsoft.com/office/word/2018/wordml" xmlns:w16sdtdh="http://schemas.microsoft.com/office/word/2020/wordml/sdtdatahash" xmlns:w16se="http://schemas.microsoft.com/office/word/2015/wordml/symex" xmlns:wpg="http://schemas.microsoft.com/office/word/2010/wordprocessingGroup" xmlns:wpi="http://schemas.microsoft.com/office/word/2010/wordprocessingInk" xmlns:wne="http://schemas.microsoft.com/office/word/2006/wordml" xmlns:wps="http://schemas.microsoft.com/office/word/2010/wordprocessingShape" mc:Ignorable="w14 w15 w16se w16cid w16 w16cex w16sdtdh wp14">
+<w:footnotes xmlns:wpc="http://schemas.microsoft.com/office/word/2010/wordprocessingCanvas" xmlns:cx="http://schemas.microsoft.com/office/drawing/2014/chartex" xmlns:cx1="http://schemas.microsoft.com/office/drawing/2015/9/8/chartex" xmlns:cx2="http://schemas.microsoft.com/office/drawing/2015/10/21/chartex" xmlns:cx3="http://schemas.microsoft.com/office/drawing/2016/5/9/chartex" xmlns:cx4="http://schemas.microsoft.com/office/drawing/2016/5/10/chartex" xmlns:cx5="http://schemas.microsoft.com/office/drawing/2016/5/11/chartex" xmlns:cx6="http://schemas.microsoft.com/office/drawing/2016/5/12/chartex" xmlns:cx7="http://schemas.microsoft.com/office/drawing/2016/5/13/chartex" xmlns:cx8="http://schemas.microsoft.com/office/drawing/2016/5/14/chartex" xmlns:mc="http://schemas.openxmlformats.org/markup-compatibility/2006" xmlns:aink="http://schemas.microsoft.com/office/drawing/2016/ink" xmlns:am3d="http://schemas.microsoft.com/office/drawing/2017/model3d" xmlns:o="urn:schemas-microsoft-com:office:office" xmlns:r="http://schemas.openxmlformats.org/officeDocument/2006/relationships" xmlns:m="http://schemas.openxmlformats.org/officeDocument/2006/math" xmlns:v="urn:schemas-microsoft-com:vml" xmlns:wp14="http://schemas.microsoft.com/office/word/2010/wordprocessingDrawing" xmlns:wp="http://schemas.openxmlformats.org/drawingml/2006/wordprocessingDrawing" xmlns:w10="urn:schemas-microsoft-com:office:word" xmlns:w="http://schemas.openxmlformats.org/wordprocessingml/2006/main" xmlns:w14="http://schemas.microsoft.com/office/word/2010/wordml" xmlns:w15="http://schemas.microsoft.com/office/word/2012/wordml" xmlns:w16cex="http://schemas.microsoft.com/office/word/2018/wordml/cex" xmlns:w16cid="http://schemas.microsoft.com/office/word/2016/wordml/cid" xmlns:w16="http://schemas.microsoft.com/office/word/2018/wordml" xmlns:w16se="http://schemas.microsoft.com/office/word/2015/wordml/symex" xmlns:wpg="http://schemas.microsoft.com/office/word/2010/wordprocessingGroup" xmlns:wpi="http://schemas.microsoft.com/office/word/2010/wordprocessingInk" xmlns:wne="http://schemas.microsoft.com/office/word/2006/wordml" xmlns:wps="http://schemas.microsoft.com/office/word/2010/wordprocessingShape" mc:Ignorable="w14 w15 w16se w16cid w16 w16cex wp14">
   <w:footnote w:type="separator" w:id="-1">
     <w:p>
       <w:r>
@@ -11548,7 +12376,7 @@
 </file>
 
 <file path=word/numbering.xml><?xml version="1.0" encoding="utf-8"?>
-<w:numbering xmlns:wpc="http://schemas.microsoft.com/office/word/2010/wordprocessingCanvas" xmlns:cx="http://schemas.microsoft.com/office/drawing/2014/chartex" xmlns:cx1="http://schemas.microsoft.com/office/drawing/2015/9/8/chartex" xmlns:cx2="http://schemas.microsoft.com/office/drawing/2015/10/21/chartex" xmlns:cx3="http://schemas.microsoft.com/office/drawing/2016/5/9/chartex" xmlns:cx4="http://schemas.microsoft.com/office/drawing/2016/5/10/chartex" xmlns:cx5="http://schemas.microsoft.com/office/drawing/2016/5/11/chartex" xmlns:cx6="http://schemas.microsoft.com/office/drawing/2016/5/12/chartex" xmlns:cx7="http://schemas.microsoft.com/office/drawing/2016/5/13/chartex" xmlns:cx8="http://schemas.microsoft.com/office/drawing/2016/5/14/chartex" xmlns:mc="http://schemas.openxmlformats.org/markup-compatibility/2006" xmlns:aink="http://schemas.microsoft.com/office/drawing/2016/ink" xmlns:am3d="http://schemas.microsoft.com/office/drawing/2017/model3d" xmlns:o="urn:schemas-microsoft-com:office:office" xmlns:r="http://schemas.openxmlformats.org/officeDocument/2006/relationships" xmlns:m="http://schemas.openxmlformats.org/officeDocument/2006/math" xmlns:v="urn:schemas-microsoft-com:vml" xmlns:wp14="http://schemas.microsoft.com/office/word/2010/wordprocessingDrawing" xmlns:wp="http://schemas.openxmlformats.org/drawingml/2006/wordprocessingDrawing" xmlns:w10="urn:schemas-microsoft-com:office:word" xmlns:w="http://schemas.openxmlformats.org/wordprocessingml/2006/main" xmlns:w14="http://schemas.microsoft.com/office/word/2010/wordml" xmlns:w15="http://schemas.microsoft.com/office/word/2012/wordml" xmlns:w16cex="http://schemas.microsoft.com/office/word/2018/wordml/cex" xmlns:w16cid="http://schemas.microsoft.com/office/word/2016/wordml/cid" xmlns:w16="http://schemas.microsoft.com/office/word/2018/wordml" xmlns:w16sdtdh="http://schemas.microsoft.com/office/word/2020/wordml/sdtdatahash" xmlns:w16se="http://schemas.microsoft.com/office/word/2015/wordml/symex" xmlns:wpg="http://schemas.microsoft.com/office/word/2010/wordprocessingGroup" xmlns:wpi="http://schemas.microsoft.com/office/word/2010/wordprocessingInk" xmlns:wne="http://schemas.microsoft.com/office/word/2006/wordml" xmlns:wps="http://schemas.microsoft.com/office/word/2010/wordprocessingShape" mc:Ignorable="w14 w15 w16se w16cid w16 w16cex w16sdtdh wp14">
+<w:numbering xmlns:wpc="http://schemas.microsoft.com/office/word/2010/wordprocessingCanvas" xmlns:cx="http://schemas.microsoft.com/office/drawing/2014/chartex" xmlns:cx1="http://schemas.microsoft.com/office/drawing/2015/9/8/chartex" xmlns:cx2="http://schemas.microsoft.com/office/drawing/2015/10/21/chartex" xmlns:cx3="http://schemas.microsoft.com/office/drawing/2016/5/9/chartex" xmlns:cx4="http://schemas.microsoft.com/office/drawing/2016/5/10/chartex" xmlns:cx5="http://schemas.microsoft.com/office/drawing/2016/5/11/chartex" xmlns:cx6="http://schemas.microsoft.com/office/drawing/2016/5/12/chartex" xmlns:cx7="http://schemas.microsoft.com/office/drawing/2016/5/13/chartex" xmlns:cx8="http://schemas.microsoft.com/office/drawing/2016/5/14/chartex" xmlns:mc="http://schemas.openxmlformats.org/markup-compatibility/2006" xmlns:aink="http://schemas.microsoft.com/office/drawing/2016/ink" xmlns:am3d="http://schemas.microsoft.com/office/drawing/2017/model3d" xmlns:o="urn:schemas-microsoft-com:office:office" xmlns:r="http://schemas.openxmlformats.org/officeDocument/2006/relationships" xmlns:m="http://schemas.openxmlformats.org/officeDocument/2006/math" xmlns:v="urn:schemas-microsoft-com:vml" xmlns:wp14="http://schemas.microsoft.com/office/word/2010/wordprocessingDrawing" xmlns:wp="http://schemas.openxmlformats.org/drawingml/2006/wordprocessingDrawing" xmlns:w10="urn:schemas-microsoft-com:office:word" xmlns:w="http://schemas.openxmlformats.org/wordprocessingml/2006/main" xmlns:w14="http://schemas.microsoft.com/office/word/2010/wordml" xmlns:w15="http://schemas.microsoft.com/office/word/2012/wordml" xmlns:w16cex="http://schemas.microsoft.com/office/word/2018/wordml/cex" xmlns:w16cid="http://schemas.microsoft.com/office/word/2016/wordml/cid" xmlns:w16="http://schemas.microsoft.com/office/word/2018/wordml" xmlns:w16se="http://schemas.microsoft.com/office/word/2015/wordml/symex" xmlns:wpg="http://schemas.microsoft.com/office/word/2010/wordprocessingGroup" xmlns:wpi="http://schemas.microsoft.com/office/word/2010/wordprocessingInk" xmlns:wne="http://schemas.microsoft.com/office/word/2006/wordml" xmlns:wps="http://schemas.microsoft.com/office/word/2010/wordprocessingShape" mc:Ignorable="w14 w15 w16se w16cid w16 w16cex wp14">
   <w:abstractNum w:abstractNumId="0" w15:restartNumberingAfterBreak="0">
     <w:nsid w:val="1977257F"/>
     <w:multiLevelType w:val="multilevel"/>
@@ -12316,7 +13144,7 @@
 </file>
 
 <file path=word/styles.xml><?xml version="1.0" encoding="utf-8"?>
-<w:styles xmlns:mc="http://schemas.openxmlformats.org/markup-compatibility/2006" xmlns:r="http://schemas.openxmlformats.org/officeDocument/2006/relationships" xmlns:w="http://schemas.openxmlformats.org/wordprocessingml/2006/main" xmlns:w14="http://schemas.microsoft.com/office/word/2010/wordml" xmlns:w15="http://schemas.microsoft.com/office/word/2012/wordml" xmlns:w16cex="http://schemas.microsoft.com/office/word/2018/wordml/cex" xmlns:w16cid="http://schemas.microsoft.com/office/word/2016/wordml/cid" xmlns:w16="http://schemas.microsoft.com/office/word/2018/wordml" xmlns:w16sdtdh="http://schemas.microsoft.com/office/word/2020/wordml/sdtdatahash" xmlns:w16se="http://schemas.microsoft.com/office/word/2015/wordml/symex" mc:Ignorable="w14 w15 w16se w16cid w16 w16cex w16sdtdh">
+<w:styles xmlns:mc="http://schemas.openxmlformats.org/markup-compatibility/2006" xmlns:r="http://schemas.openxmlformats.org/officeDocument/2006/relationships" xmlns:w="http://schemas.openxmlformats.org/wordprocessingml/2006/main" xmlns:w14="http://schemas.microsoft.com/office/word/2010/wordml" xmlns:w15="http://schemas.microsoft.com/office/word/2012/wordml" xmlns:w16cex="http://schemas.microsoft.com/office/word/2018/wordml/cex" xmlns:w16cid="http://schemas.microsoft.com/office/word/2016/wordml/cid" xmlns:w16="http://schemas.microsoft.com/office/word/2018/wordml" xmlns:w16se="http://schemas.microsoft.com/office/word/2015/wordml/symex" mc:Ignorable="w14 w15 w16se w16cid w16 w16cex">
   <w:docDefaults>
     <w:rPrDefault>
       <w:rPr>
@@ -12910,7 +13738,7 @@
       <w:szCs w:val="18"/>
     </w:rPr>
   </w:style>
-  <w:style w:type="character" w:styleId="Hyperlien">
+  <w:style w:type="character" w:styleId="Lienhypertexte">
     <w:name w:val="Hyperlink"/>
     <w:basedOn w:val="Policepardfaut"/>
     <w:uiPriority w:val="99"/>
@@ -12938,7 +13766,7 @@
     <w:basedOn w:val="Policepardfaut"/>
     <w:rsid w:val="00044FB6"/>
   </w:style>
-  <w:style w:type="character" w:styleId="Lienvisit">
+  <w:style w:type="character" w:styleId="Lienhypertextesuivivisit">
     <w:name w:val="FollowedHyperlink"/>
     <w:basedOn w:val="Policepardfaut"/>
     <w:uiPriority w:val="99"/>

</xml_diff>